<commit_message>
Add chapters Functionaliteit and Gedrag
</commit_message>
<xml_diff>
--- a/doc/projectdocument_concept.docx
+++ b/doc/projectdocument_concept.docx
@@ -13,6 +13,7 @@
           <w:docPartUnique/>
         </w:docPartObj>
       </w:sdtPr>
+      <w:sdtEndPr/>
       <w:sdtContent>
         <w:p>
           <w:pPr>
@@ -127,6 +128,7 @@
                                       <w:dataBinding w:prefixMappings="xmlns:ns0='http://purl.org/dc/elements/1.1/' xmlns:ns1='http://schemas.openxmlformats.org/package/2006/metadata/core-properties' " w:xpath="/ns1:coreProperties[1]/ns0:title[1]" w:storeItemID="{6C3C8BC8-F283-45AE-878A-BAB7291924A1}"/>
                                       <w:text/>
                                     </w:sdtPr>
+                                    <w:sdtEndPr/>
                                     <w:sdtContent>
                                       <w:tc>
                                         <w:tcPr>
@@ -232,6 +234,7 @@
                                           <w:dataBinding w:prefixMappings="xmlns:ns0='http://purl.org/dc/elements/1.1/' xmlns:ns1='http://schemas.openxmlformats.org/package/2006/metadata/core-properties' " w:xpath="/ns1:coreProperties[1]/ns0:creator[1]" w:storeItemID="{6C3C8BC8-F283-45AE-878A-BAB7291924A1}"/>
                                           <w:text/>
                                         </w:sdtPr>
+                                        <w:sdtEndPr/>
                                         <w:sdtContent>
                                           <w:r>
                                             <w:rPr>
@@ -341,6 +344,7 @@
                                           <w:calendar w:val="gregorian"/>
                                         </w:date>
                                       </w:sdtPr>
+                                      <w:sdtEndPr/>
                                       <w:sdtContent>
                                         <w:p>
                                           <w:pPr>
@@ -440,6 +444,7 @@
                                 <w:dataBinding w:prefixMappings="xmlns:ns0='http://purl.org/dc/elements/1.1/' xmlns:ns1='http://schemas.openxmlformats.org/package/2006/metadata/core-properties' " w:xpath="/ns1:coreProperties[1]/ns0:title[1]" w:storeItemID="{6C3C8BC8-F283-45AE-878A-BAB7291924A1}"/>
                                 <w:text/>
                               </w:sdtPr>
+                              <w:sdtEndPr/>
                               <w:sdtContent>
                                 <w:tc>
                                   <w:tcPr>
@@ -545,6 +550,7 @@
                                     <w:dataBinding w:prefixMappings="xmlns:ns0='http://purl.org/dc/elements/1.1/' xmlns:ns1='http://schemas.openxmlformats.org/package/2006/metadata/core-properties' " w:xpath="/ns1:coreProperties[1]/ns0:creator[1]" w:storeItemID="{6C3C8BC8-F283-45AE-878A-BAB7291924A1}"/>
                                     <w:text/>
                                   </w:sdtPr>
+                                  <w:sdtEndPr/>
                                   <w:sdtContent>
                                     <w:r>
                                       <w:rPr>
@@ -654,6 +660,7 @@
                                     <w:calendar w:val="gregorian"/>
                                   </w:date>
                                 </w:sdtPr>
+                                <w:sdtEndPr/>
                                 <w:sdtContent>
                                   <w:p>
                                     <w:pPr>
@@ -707,6 +714,13 @@
     </w:p>
     <w:sdt>
       <w:sdtPr>
+        <w:rPr>
+          <w:rFonts w:asciiTheme="minorHAnsi" w:eastAsiaTheme="minorHAnsi" w:hAnsiTheme="minorHAnsi" w:cstheme="minorBidi"/>
+          <w:color w:val="auto"/>
+          <w:sz w:val="22"/>
+          <w:szCs w:val="22"/>
+          <w:lang w:val="nl-NL"/>
+        </w:rPr>
         <w:id w:val="-1771760992"/>
         <w:docPartObj>
           <w:docPartGallery w:val="Table of Contents"/>
@@ -715,22 +729,23 @@
       </w:sdtPr>
       <w:sdtEndPr>
         <w:rPr>
-          <w:rFonts w:asciiTheme="minorHAnsi" w:eastAsiaTheme="minorHAnsi" w:hAnsiTheme="minorHAnsi" w:cstheme="minorBidi"/>
           <w:b/>
           <w:bCs/>
           <w:noProof/>
-          <w:color w:val="auto"/>
-          <w:sz w:val="22"/>
-          <w:szCs w:val="22"/>
-          <w:lang w:val="nl-NL"/>
         </w:rPr>
       </w:sdtEndPr>
       <w:sdtContent>
         <w:p>
           <w:pPr>
             <w:pStyle w:val="TOCHeading"/>
+            <w:rPr>
+              <w:lang w:val="nl-NL"/>
+            </w:rPr>
           </w:pPr>
           <w:r>
+            <w:rPr>
+              <w:lang w:val="nl-NL"/>
+            </w:rPr>
             <w:t>Inhoudsopgave</w:t>
           </w:r>
         </w:p>
@@ -851,6 +866,9 @@
     <w:p>
       <w:pPr>
         <w:pStyle w:val="TOCHeading"/>
+        <w:rPr>
+          <w:lang w:val="nl-NL"/>
+        </w:rPr>
       </w:pPr>
     </w:p>
     <w:p>
@@ -1017,11 +1035,2951 @@
         <w:rPr>
           <w:lang w:val="nl-NL"/>
         </w:rPr>
-        <w:t>Het doel van het programma dat dit document beschrijft is het vertonen en modereren van berichten ingediend doorreizigers van de opdrachtgever, NS.</w:t>
+        <w:t>Het systeem bestaat uit drie modules: computerzuil, moderatie, scherm. Deze modules zullen samenwerken samen met de API van Twitter om ervoor te zorgen dat reizigers in de vorm van een tweet hun mening op een scherm op een NS-station kunnen delen. Hiervoor zijn wat ICT-voorzieningen nodig: Een computerzuil voor het invoeren van berichten, een computer voor het modereren van berichten, een database, internetverbinding en een scherm voor het weergeven van de Tweets. Hieronder zal er per module beschreven worden wat ze doen.</w:t>
       </w:r>
     </w:p>
+    <w:p>
+      <w:pPr>
+        <w:pStyle w:val="Heading2"/>
+        <w:rPr>
+          <w:lang w:val="nl-NL"/>
+        </w:rPr>
+      </w:pPr>
+      <w:r>
+        <w:rPr>
+          <w:lang w:val="nl-NL"/>
+        </w:rPr>
+        <w:t>Module 1: Computerzuil</w:t>
+      </w:r>
+    </w:p>
+    <w:p>
+      <w:pPr>
+        <w:rPr>
+          <w:lang w:val="nl-NL"/>
+        </w:rPr>
+      </w:pPr>
+      <w:r>
+        <w:rPr>
+          <w:lang w:val="nl-NL"/>
+        </w:rPr>
+        <w:t xml:space="preserve">De computerzuil staat op een station van NS. Dit is in de vorm van een webpagina die intern op de zuil bereikbaar is er wordt geacht dat de gebruiker die niet kan aanpassen: scherm verkleinen, scherm sluiten of url aanpassen. Op deze pagina zijn velden voor de volgende gegevens: voornaam, achternaam, tussenvoegsel en bericht. Alle velden behalve bericht zijn optioneel. Het bericht kan maximaal 140 karakters lang zijn. </w:t>
+      </w:r>
+      <w:r>
+        <w:rPr>
+          <w:lang w:val="nl-NL"/>
+        </w:rPr>
+        <w:t>Als alle gewenste gegevens zijn ingevuld kan er op versturen gedrukt worden. Het bericht wordt opgeslagen in een database samen met het station waar de zuil zich bevind en is klaar om gemodereerd te worden.</w:t>
+      </w:r>
+    </w:p>
+    <w:p>
+      <w:pPr>
+        <w:pStyle w:val="Heading2"/>
+        <w:rPr>
+          <w:lang w:val="nl-NL"/>
+        </w:rPr>
+      </w:pPr>
+      <w:r>
+        <w:rPr>
+          <w:lang w:val="nl-NL"/>
+        </w:rPr>
+        <w:t>Module 2: Moderatie</w:t>
+      </w:r>
+    </w:p>
+    <w:p>
+      <w:pPr>
+        <w:rPr>
+          <w:lang w:val="nl-NL"/>
+        </w:rPr>
+      </w:pPr>
+      <w:r>
+        <w:rPr>
+          <w:lang w:val="nl-NL"/>
+        </w:rPr>
+        <w:t>Het modereren begint als een moderator inlogt. De moderator krijgt dan een enkel bericht te zien en kan dan kiezen voor accepteren of weigeren. Als de moderator kiest voor accepteren wordt het bericht met de status ‘geaccepteerd’ in de database te staan. Als de moderator kiest voor weigeren komt het bericht met de status ‘geweigerd’ in de database te staan. Naast de status wordt ook de moderator en tijd van moderatie aan het bericht gekoppeld. Als een bericht geaccepteerd is wordt die met behulp van de twitter API getweet.</w:t>
+      </w:r>
+    </w:p>
+    <w:p>
+      <w:pPr>
+        <w:pStyle w:val="Heading2"/>
+        <w:rPr>
+          <w:lang w:val="nl-NL"/>
+        </w:rPr>
+      </w:pPr>
+      <w:r>
+        <w:rPr>
+          <w:lang w:val="nl-NL"/>
+        </w:rPr>
+        <w:t>Module 3: Scherm</w:t>
+      </w:r>
+    </w:p>
+    <w:p>
+      <w:pPr>
+        <w:rPr>
+          <w:lang w:val="nl-NL"/>
+        </w:rPr>
+      </w:pPr>
+      <w:r>
+        <w:rPr>
+          <w:lang w:val="nl-NL"/>
+        </w:rPr>
+        <w:t xml:space="preserve">Het scherm is een scherm op een </w:t>
+      </w:r>
+      <w:r>
+        <w:rPr>
+          <w:lang w:val="nl-NL"/>
+        </w:rPr>
+        <w:t>NS-station</w:t>
+      </w:r>
+      <w:r>
+        <w:rPr>
+          <w:lang w:val="nl-NL"/>
+        </w:rPr>
+        <w:t xml:space="preserve"> waar de tweets die in module 2 getweet zijn op worden weergeven. </w:t>
+      </w:r>
+      <w:r>
+        <w:rPr>
+          <w:lang w:val="nl-NL"/>
+        </w:rPr>
+        <w:t xml:space="preserve">Een aantal van de meest recente tweets </w:t>
+      </w:r>
+      <w:r>
+        <w:rPr>
+          <w:lang w:val="nl-NL"/>
+        </w:rPr>
+        <w:t>worden weergeven met eventuele naam. Als er een tijd geen tweets zijn gepost wordt het weerbericht voor de plaats van het station weergeven.</w:t>
+      </w:r>
+    </w:p>
+    <w:p>
+      <w:pPr>
+        <w:pStyle w:val="Heading1"/>
+        <w:rPr>
+          <w:lang w:val="nl-NL"/>
+        </w:rPr>
+      </w:pPr>
+      <w:r>
+        <w:rPr>
+          <w:lang w:val="nl-NL"/>
+        </w:rPr>
+        <w:lastRenderedPageBreak/>
+        <w:t>Gedrag</w:t>
+      </w:r>
+    </w:p>
+    <w:p>
+      <w:pPr>
+        <w:pStyle w:val="Heading2"/>
+        <w:rPr>
+          <w:lang w:val="nl-NL"/>
+        </w:rPr>
+      </w:pPr>
+      <w:r>
+        <w:rPr>
+          <w:noProof/>
+          <w:lang w:val="nl-NL"/>
+        </w:rPr>
+        <w:drawing>
+          <wp:anchor distT="0" distB="0" distL="114300" distR="114300" simplePos="0" relativeHeight="251660288" behindDoc="0" locked="0" layoutInCell="1" allowOverlap="1" wp14:anchorId="7BE10B83" wp14:editId="65039996">
+            <wp:simplePos x="0" y="0"/>
+            <wp:positionH relativeFrom="margin">
+              <wp:posOffset>-234315</wp:posOffset>
+            </wp:positionH>
+            <wp:positionV relativeFrom="paragraph">
+              <wp:posOffset>483870</wp:posOffset>
+            </wp:positionV>
+            <wp:extent cx="6156746" cy="6948000"/>
+            <wp:effectExtent l="0" t="0" r="0" b="5715"/>
+            <wp:wrapTopAndBottom/>
+            <wp:docPr id="4" name="Picture 4" descr="Diagram&#10;&#10;Description automatically generated"/>
+            <wp:cNvGraphicFramePr>
+              <a:graphicFrameLocks xmlns:a="http://schemas.openxmlformats.org/drawingml/2006/main" noChangeAspect="1"/>
+            </wp:cNvGraphicFramePr>
+            <a:graphic xmlns:a="http://schemas.openxmlformats.org/drawingml/2006/main">
+              <a:graphicData uri="http://schemas.openxmlformats.org/drawingml/2006/picture">
+                <pic:pic xmlns:pic="http://schemas.openxmlformats.org/drawingml/2006/picture">
+                  <pic:nvPicPr>
+                    <pic:cNvPr id="4" name="Picture 4" descr="Diagram&#10;&#10;Description automatically generated"/>
+                    <pic:cNvPicPr/>
+                  </pic:nvPicPr>
+                  <pic:blipFill>
+                    <a:blip r:embed="rId8">
+                      <a:extLst>
+                        <a:ext uri="{28A0092B-C50C-407E-A947-70E740481C1C}">
+                          <a14:useLocalDpi xmlns:a14="http://schemas.microsoft.com/office/drawing/2010/main" val="0"/>
+                        </a:ext>
+                      </a:extLst>
+                    </a:blip>
+                    <a:stretch>
+                      <a:fillRect/>
+                    </a:stretch>
+                  </pic:blipFill>
+                  <pic:spPr>
+                    <a:xfrm>
+                      <a:off x="0" y="0"/>
+                      <a:ext cx="6156746" cy="6948000"/>
+                    </a:xfrm>
+                    <a:prstGeom prst="rect">
+                      <a:avLst/>
+                    </a:prstGeom>
+                  </pic:spPr>
+                </pic:pic>
+              </a:graphicData>
+            </a:graphic>
+            <wp14:sizeRelH relativeFrom="page">
+              <wp14:pctWidth>0</wp14:pctWidth>
+            </wp14:sizeRelH>
+            <wp14:sizeRelV relativeFrom="page">
+              <wp14:pctHeight>0</wp14:pctHeight>
+            </wp14:sizeRelV>
+          </wp:anchor>
+        </w:drawing>
+      </w:r>
+      <w:r>
+        <w:rPr>
+          <w:lang w:val="nl-NL"/>
+        </w:rPr>
+        <w:t>BPMN</w:t>
+      </w:r>
+    </w:p>
+    <w:p>
+      <w:pPr>
+        <w:rPr>
+          <w:lang w:val="nl-NL"/>
+        </w:rPr>
+      </w:pPr>
+      <w:r>
+        <w:rPr>
+          <w:lang w:val="nl-NL"/>
+        </w:rPr>
+        <w:br w:type="page"/>
+      </w:r>
+    </w:p>
+    <w:p>
+      <w:pPr>
+        <w:pStyle w:val="Heading2"/>
+        <w:rPr>
+          <w:lang w:val="nl-NL"/>
+        </w:rPr>
+      </w:pPr>
+      <w:r>
+        <w:rPr>
+          <w:lang w:val="nl-NL"/>
+        </w:rPr>
+        <w:lastRenderedPageBreak/>
+        <w:t>Use case</w:t>
+      </w:r>
+    </w:p>
+    <w:p>
+      <w:pPr>
+        <w:rPr>
+          <w:noProof/>
+          <w:lang w:val="nl-NL"/>
+        </w:rPr>
+      </w:pPr>
+      <w:r>
+        <w:rPr>
+          <w:lang w:val="nl-NL"/>
+        </w:rPr>
+        <w:t xml:space="preserve">Hieronder zie je een use case diagram met één systeem en twee actoren: Klan ten Moderator. Klant heeft een use case waarin diegene een bericht kan schrijven. Voor een </w:t>
+      </w:r>
+      <w:r>
+        <w:rPr>
+          <w:lang w:val="nl-NL"/>
+        </w:rPr>
+        <w:t>moderator om iets te doen moet diegene eerst inloggen. Vervolgens kan de moderator ervoor kiezen om het overzicht met geweigerde berichten te bekijken. Ook kan de moderator berichten accepteren</w:t>
+      </w:r>
+      <w:r>
+        <w:rPr>
+          <w:lang w:val="nl-NL"/>
+        </w:rPr>
+        <w:t xml:space="preserve"> en weigeren. Hiervoor moet de use case van de actor klant wel uitgevoerd zijn.</w:t>
+      </w:r>
+      <w:r>
+        <w:rPr>
+          <w:noProof/>
+          <w:lang w:val="nl-NL"/>
+        </w:rPr>
+        <w:t xml:space="preserve"> </w:t>
+      </w:r>
+      <w:r>
+        <w:rPr>
+          <w:noProof/>
+          <w:lang w:val="nl-NL"/>
+        </w:rPr>
+        <w:drawing>
+          <wp:inline distT="0" distB="0" distL="0" distR="0" wp14:anchorId="5E942C69" wp14:editId="15036D76">
+            <wp:extent cx="5731510" cy="3665220"/>
+            <wp:effectExtent l="0" t="0" r="2540" b="0"/>
+            <wp:docPr id="3" name="Picture 3" descr="Diagram, schematic&#10;&#10;Description automatically generated"/>
+            <wp:cNvGraphicFramePr>
+              <a:graphicFrameLocks xmlns:a="http://schemas.openxmlformats.org/drawingml/2006/main" noChangeAspect="1"/>
+            </wp:cNvGraphicFramePr>
+            <a:graphic xmlns:a="http://schemas.openxmlformats.org/drawingml/2006/main">
+              <a:graphicData uri="http://schemas.openxmlformats.org/drawingml/2006/picture">
+                <pic:pic xmlns:pic="http://schemas.openxmlformats.org/drawingml/2006/picture">
+                  <pic:nvPicPr>
+                    <pic:cNvPr id="3" name="Picture 3" descr="Diagram, schematic&#10;&#10;Description automatically generated"/>
+                    <pic:cNvPicPr/>
+                  </pic:nvPicPr>
+                  <pic:blipFill rotWithShape="1">
+                    <a:blip r:embed="rId9" cstate="print">
+                      <a:extLst>
+                        <a:ext uri="{28A0092B-C50C-407E-A947-70E740481C1C}">
+                          <a14:useLocalDpi xmlns:a14="http://schemas.microsoft.com/office/drawing/2010/main" val="0"/>
+                        </a:ext>
+                      </a:extLst>
+                    </a:blip>
+                    <a:srcRect b="54808"/>
+                    <a:stretch/>
+                  </pic:blipFill>
+                  <pic:spPr bwMode="auto">
+                    <a:xfrm>
+                      <a:off x="0" y="0"/>
+                      <a:ext cx="5731510" cy="3665220"/>
+                    </a:xfrm>
+                    <a:prstGeom prst="rect">
+                      <a:avLst/>
+                    </a:prstGeom>
+                    <a:ln>
+                      <a:noFill/>
+                    </a:ln>
+                    <a:extLst>
+                      <a:ext uri="{53640926-AAD7-44D8-BBD7-CCE9431645EC}">
+                        <a14:shadowObscured xmlns:a14="http://schemas.microsoft.com/office/drawing/2010/main"/>
+                      </a:ext>
+                    </a:extLst>
+                  </pic:spPr>
+                </pic:pic>
+              </a:graphicData>
+            </a:graphic>
+          </wp:inline>
+        </w:drawing>
+      </w:r>
+    </w:p>
+    <w:p>
+      <w:pPr>
+        <w:pStyle w:val="Heading2"/>
+        <w:rPr>
+          <w:lang w:val="nl-NL"/>
+        </w:rPr>
+      </w:pPr>
+      <w:r>
+        <w:rPr>
+          <w:lang w:val="nl-NL"/>
+        </w:rPr>
+        <w:t>Actor beschrijving</w:t>
+      </w:r>
+    </w:p>
+    <w:p>
+      <w:pPr>
+        <w:rPr>
+          <w:lang w:val="nl-NL"/>
+        </w:rPr>
+      </w:pPr>
+    </w:p>
+    <w:tbl>
+      <w:tblPr>
+        <w:tblStyle w:val="PlainTable3"/>
+        <w:tblW w:w="0" w:type="auto"/>
+        <w:tblLook w:val="04A0" w:firstRow="1" w:lastRow="0" w:firstColumn="1" w:lastColumn="0" w:noHBand="0" w:noVBand="1"/>
+      </w:tblPr>
+      <w:tblGrid>
+        <w:gridCol w:w="1701"/>
+        <w:gridCol w:w="7325"/>
+      </w:tblGrid>
+      <w:tr>
+        <w:trPr>
+          <w:cnfStyle w:val="100000000000" w:firstRow="1" w:lastRow="0" w:firstColumn="0" w:lastColumn="0" w:oddVBand="0" w:evenVBand="0" w:oddHBand="0" w:evenHBand="0" w:firstRowFirstColumn="0" w:firstRowLastColumn="0" w:lastRowFirstColumn="0" w:lastRowLastColumn="0"/>
+        </w:trPr>
+        <w:tc>
+          <w:tcPr>
+            <w:cnfStyle w:val="001000000100" w:firstRow="0" w:lastRow="0" w:firstColumn="1" w:lastColumn="0" w:oddVBand="0" w:evenVBand="0" w:oddHBand="0" w:evenHBand="0" w:firstRowFirstColumn="1" w:firstRowLastColumn="0" w:lastRowFirstColumn="0" w:lastRowLastColumn="0"/>
+            <w:tcW w:w="1701" w:type="dxa"/>
+          </w:tcPr>
+          <w:p>
+            <w:pPr>
+              <w:rPr>
+                <w:lang w:val="nl-NL"/>
+              </w:rPr>
+            </w:pPr>
+            <w:r>
+              <w:rPr>
+                <w:lang w:val="nl-NL"/>
+              </w:rPr>
+              <w:t>Actor naam</w:t>
+            </w:r>
+          </w:p>
+        </w:tc>
+        <w:tc>
+          <w:tcPr>
+            <w:tcW w:w="7325" w:type="dxa"/>
+          </w:tcPr>
+          <w:p>
+            <w:pPr>
+              <w:cnfStyle w:val="100000000000" w:firstRow="1" w:lastRow="0" w:firstColumn="0" w:lastColumn="0" w:oddVBand="0" w:evenVBand="0" w:oddHBand="0" w:evenHBand="0" w:firstRowFirstColumn="0" w:firstRowLastColumn="0" w:lastRowFirstColumn="0" w:lastRowLastColumn="0"/>
+              <w:rPr>
+                <w:lang w:val="nl-NL"/>
+              </w:rPr>
+            </w:pPr>
+            <w:r>
+              <w:rPr>
+                <w:lang w:val="nl-NL"/>
+              </w:rPr>
+              <w:t>Beschrijving</w:t>
+            </w:r>
+          </w:p>
+        </w:tc>
+      </w:tr>
+      <w:tr>
+        <w:trPr>
+          <w:cnfStyle w:val="000000100000" w:firstRow="0" w:lastRow="0" w:firstColumn="0" w:lastColumn="0" w:oddVBand="0" w:evenVBand="0" w:oddHBand="1" w:evenHBand="0" w:firstRowFirstColumn="0" w:firstRowLastColumn="0" w:lastRowFirstColumn="0" w:lastRowLastColumn="0"/>
+        </w:trPr>
+        <w:tc>
+          <w:tcPr>
+            <w:cnfStyle w:val="001000000000" w:firstRow="0" w:lastRow="0" w:firstColumn="1" w:lastColumn="0" w:oddVBand="0" w:evenVBand="0" w:oddHBand="0" w:evenHBand="0" w:firstRowFirstColumn="0" w:firstRowLastColumn="0" w:lastRowFirstColumn="0" w:lastRowLastColumn="0"/>
+            <w:tcW w:w="1701" w:type="dxa"/>
+          </w:tcPr>
+          <w:p>
+            <w:pPr>
+              <w:rPr>
+                <w:lang w:val="nl-NL"/>
+              </w:rPr>
+            </w:pPr>
+            <w:r>
+              <w:rPr>
+                <w:lang w:val="nl-NL"/>
+              </w:rPr>
+              <w:t>Klant</w:t>
+            </w:r>
+          </w:p>
+        </w:tc>
+        <w:tc>
+          <w:tcPr>
+            <w:tcW w:w="7325" w:type="dxa"/>
+          </w:tcPr>
+          <w:p>
+            <w:pPr>
+              <w:cnfStyle w:val="000000100000" w:firstRow="0" w:lastRow="0" w:firstColumn="0" w:lastColumn="0" w:oddVBand="0" w:evenVBand="0" w:oddHBand="1" w:evenHBand="0" w:firstRowFirstColumn="0" w:firstRowLastColumn="0" w:lastRowFirstColumn="0" w:lastRowLastColumn="0"/>
+              <w:rPr>
+                <w:lang w:val="nl-NL"/>
+              </w:rPr>
+            </w:pPr>
+            <w:r>
+              <w:rPr>
+                <w:lang w:val="nl-NL"/>
+              </w:rPr>
+              <w:t>De klant is een reiziger die zich begeeft op een NS-station. Als de klant besluit een mening te uiten over NS kan de klant dat met het programma doen.</w:t>
+            </w:r>
+            <w:r>
+              <w:rPr>
+                <w:lang w:val="nl-NL"/>
+              </w:rPr>
+              <w:t xml:space="preserve"> De klant kan dan een bericht van 140 karakters invoeren. Ook kan de klant ervoor kiezen om een voornaam, tussenvoegsel en achternaam mee te geven. De klant kan zijn of haar tweet bekijken op een scherm.</w:t>
+            </w:r>
+          </w:p>
+        </w:tc>
+      </w:tr>
+      <w:tr>
+        <w:tc>
+          <w:tcPr>
+            <w:cnfStyle w:val="001000000000" w:firstRow="0" w:lastRow="0" w:firstColumn="1" w:lastColumn="0" w:oddVBand="0" w:evenVBand="0" w:oddHBand="0" w:evenHBand="0" w:firstRowFirstColumn="0" w:firstRowLastColumn="0" w:lastRowFirstColumn="0" w:lastRowLastColumn="0"/>
+            <w:tcW w:w="1701" w:type="dxa"/>
+          </w:tcPr>
+          <w:p>
+            <w:pPr>
+              <w:rPr>
+                <w:lang w:val="nl-NL"/>
+              </w:rPr>
+            </w:pPr>
+            <w:r>
+              <w:rPr>
+                <w:lang w:val="nl-NL"/>
+              </w:rPr>
+              <w:t>Moderator</w:t>
+            </w:r>
+          </w:p>
+        </w:tc>
+        <w:tc>
+          <w:tcPr>
+            <w:tcW w:w="7325" w:type="dxa"/>
+          </w:tcPr>
+          <w:p>
+            <w:pPr>
+              <w:cnfStyle w:val="000000000000" w:firstRow="0" w:lastRow="0" w:firstColumn="0" w:lastColumn="0" w:oddVBand="0" w:evenVBand="0" w:oddHBand="0" w:evenHBand="0" w:firstRowFirstColumn="0" w:firstRowLastColumn="0" w:lastRowFirstColumn="0" w:lastRowLastColumn="0"/>
+              <w:rPr>
+                <w:lang w:val="nl-NL"/>
+              </w:rPr>
+            </w:pPr>
+            <w:r>
+              <w:rPr>
+                <w:lang w:val="nl-NL"/>
+              </w:rPr>
+              <w:t>De moderator is</w:t>
+            </w:r>
+            <w:r>
+              <w:rPr>
+                <w:lang w:val="nl-NL"/>
+              </w:rPr>
+              <w:t xml:space="preserve"> iemand die onder opdracht van NS werkt. De moderator heeft een unieke inlognaam en wachtwoord die diegene kan gebruiken om in te loggen. Dee moderator kan ervoor kiezen om berichten te weigeren of accepteren. De moderator kan ook besluiten een overzicht van de geweigerde berichten te bekijken. Het doel van de moderator is om berichten een voor een te modereren tot er geen berichten meer zijn. De goedgekeurde berichten worden weergeven als tweet op een scherm.</w:t>
+            </w:r>
+          </w:p>
+        </w:tc>
+      </w:tr>
+    </w:tbl>
+    <w:p>
+      <w:pPr>
+        <w:keepLines w:val="0"/>
+        <w:rPr>
+          <w:rFonts w:asciiTheme="majorHAnsi" w:eastAsiaTheme="majorEastAsia" w:hAnsiTheme="majorHAnsi" w:cstheme="majorBidi"/>
+          <w:color w:val="2F5496" w:themeColor="accent1" w:themeShade="BF"/>
+          <w:sz w:val="32"/>
+          <w:szCs w:val="26"/>
+          <w:lang w:val="nl-NL"/>
+        </w:rPr>
+      </w:pPr>
+      <w:r>
+        <w:rPr>
+          <w:lang w:val="nl-NL"/>
+        </w:rPr>
+        <w:br w:type="page"/>
+      </w:r>
+    </w:p>
+    <w:p>
+      <w:pPr>
+        <w:pStyle w:val="Heading2"/>
+        <w:rPr>
+          <w:lang w:val="nl-NL"/>
+        </w:rPr>
+      </w:pPr>
+      <w:r>
+        <w:rPr>
+          <w:lang w:val="nl-NL"/>
+        </w:rPr>
+        <w:lastRenderedPageBreak/>
+        <w:t>Use case beschrijving</w:t>
+      </w:r>
+    </w:p>
+    <w:p>
+      <w:pPr>
+        <w:pStyle w:val="Heading3"/>
+        <w:rPr>
+          <w:lang w:val="nl-NL"/>
+        </w:rPr>
+      </w:pPr>
+      <w:r>
+        <w:rPr>
+          <w:lang w:val="nl-NL"/>
+        </w:rPr>
+        <w:t>PROJ</w:t>
+      </w:r>
+      <w:r>
+        <w:rPr>
+          <w:lang w:val="nl-NL"/>
+        </w:rPr>
+        <w:t xml:space="preserve"> </w:t>
+      </w:r>
+      <w:r>
+        <w:rPr>
+          <w:lang w:val="nl-NL"/>
+        </w:rPr>
+        <w:t>A</w:t>
+      </w:r>
+      <w:r>
+        <w:rPr>
+          <w:lang w:val="nl-NL"/>
+        </w:rPr>
+        <w:t xml:space="preserve"> </w:t>
+      </w:r>
+      <w:r>
+        <w:rPr>
+          <w:lang w:val="nl-NL"/>
+        </w:rPr>
+        <w:t>01</w:t>
+      </w:r>
+    </w:p>
+    <w:tbl>
+      <w:tblPr>
+        <w:tblStyle w:val="PlainTable3"/>
+        <w:tblW w:w="0" w:type="auto"/>
+        <w:tblLook w:val="04A0" w:firstRow="1" w:lastRow="0" w:firstColumn="1" w:lastColumn="0" w:noHBand="0" w:noVBand="1"/>
+      </w:tblPr>
+      <w:tblGrid>
+        <w:gridCol w:w="1685"/>
+        <w:gridCol w:w="7341"/>
+      </w:tblGrid>
+      <w:tr>
+        <w:trPr>
+          <w:cnfStyle w:val="100000000000" w:firstRow="1" w:lastRow="0" w:firstColumn="0" w:lastColumn="0" w:oddVBand="0" w:evenVBand="0" w:oddHBand="0" w:evenHBand="0" w:firstRowFirstColumn="0" w:firstRowLastColumn="0" w:lastRowFirstColumn="0" w:lastRowLastColumn="0"/>
+        </w:trPr>
+        <w:tc>
+          <w:tcPr>
+            <w:cnfStyle w:val="001000000100" w:firstRow="0" w:lastRow="0" w:firstColumn="1" w:lastColumn="0" w:oddVBand="0" w:evenVBand="0" w:oddHBand="0" w:evenHBand="0" w:firstRowFirstColumn="1" w:firstRowLastColumn="0" w:lastRowFirstColumn="0" w:lastRowLastColumn="0"/>
+            <w:tcW w:w="1685" w:type="dxa"/>
+          </w:tcPr>
+          <w:p>
+            <w:pPr>
+              <w:rPr>
+                <w:b w:val="0"/>
+                <w:bCs w:val="0"/>
+                <w:lang w:val="nl-NL"/>
+              </w:rPr>
+            </w:pPr>
+            <w:r>
+              <w:rPr>
+                <w:b w:val="0"/>
+                <w:bCs w:val="0"/>
+                <w:lang w:val="nl-NL"/>
+              </w:rPr>
+              <w:t>ID</w:t>
+            </w:r>
+          </w:p>
+        </w:tc>
+        <w:tc>
+          <w:tcPr>
+            <w:tcW w:w="7341" w:type="dxa"/>
+          </w:tcPr>
+          <w:p>
+            <w:pPr>
+              <w:cnfStyle w:val="100000000000" w:firstRow="1" w:lastRow="0" w:firstColumn="0" w:lastColumn="0" w:oddVBand="0" w:evenVBand="0" w:oddHBand="0" w:evenHBand="0" w:firstRowFirstColumn="0" w:firstRowLastColumn="0" w:lastRowFirstColumn="0" w:lastRowLastColumn="0"/>
+              <w:rPr>
+                <w:lang w:val="nl-NL"/>
+              </w:rPr>
+            </w:pPr>
+            <w:r>
+              <w:rPr>
+                <w:lang w:val="nl-NL"/>
+              </w:rPr>
+              <w:t>PROJ_A_01 v0.1</w:t>
+            </w:r>
+          </w:p>
+        </w:tc>
+      </w:tr>
+      <w:tr>
+        <w:trPr>
+          <w:cnfStyle w:val="000000100000" w:firstRow="0" w:lastRow="0" w:firstColumn="0" w:lastColumn="0" w:oddVBand="0" w:evenVBand="0" w:oddHBand="1" w:evenHBand="0" w:firstRowFirstColumn="0" w:firstRowLastColumn="0" w:lastRowFirstColumn="0" w:lastRowLastColumn="0"/>
+        </w:trPr>
+        <w:tc>
+          <w:tcPr>
+            <w:cnfStyle w:val="001000000000" w:firstRow="0" w:lastRow="0" w:firstColumn="1" w:lastColumn="0" w:oddVBand="0" w:evenVBand="0" w:oddHBand="0" w:evenHBand="0" w:firstRowFirstColumn="0" w:firstRowLastColumn="0" w:lastRowFirstColumn="0" w:lastRowLastColumn="0"/>
+            <w:tcW w:w="1685" w:type="dxa"/>
+          </w:tcPr>
+          <w:p>
+            <w:pPr>
+              <w:rPr>
+                <w:b w:val="0"/>
+                <w:bCs w:val="0"/>
+                <w:lang w:val="nl-NL"/>
+              </w:rPr>
+            </w:pPr>
+            <w:r>
+              <w:rPr>
+                <w:b w:val="0"/>
+                <w:bCs w:val="0"/>
+                <w:lang w:val="nl-NL"/>
+              </w:rPr>
+              <w:t>Naam</w:t>
+            </w:r>
+          </w:p>
+        </w:tc>
+        <w:tc>
+          <w:tcPr>
+            <w:tcW w:w="7341" w:type="dxa"/>
+          </w:tcPr>
+          <w:p>
+            <w:pPr>
+              <w:cnfStyle w:val="000000100000" w:firstRow="0" w:lastRow="0" w:firstColumn="0" w:lastColumn="0" w:oddVBand="0" w:evenVBand="0" w:oddHBand="1" w:evenHBand="0" w:firstRowFirstColumn="0" w:firstRowLastColumn="0" w:lastRowFirstColumn="0" w:lastRowLastColumn="0"/>
+              <w:rPr>
+                <w:lang w:val="nl-NL"/>
+              </w:rPr>
+            </w:pPr>
+            <w:r>
+              <w:rPr>
+                <w:lang w:val="nl-NL"/>
+              </w:rPr>
+              <w:t>Bericht schrijven</w:t>
+            </w:r>
+          </w:p>
+        </w:tc>
+      </w:tr>
+      <w:tr>
+        <w:tc>
+          <w:tcPr>
+            <w:cnfStyle w:val="001000000000" w:firstRow="0" w:lastRow="0" w:firstColumn="1" w:lastColumn="0" w:oddVBand="0" w:evenVBand="0" w:oddHBand="0" w:evenHBand="0" w:firstRowFirstColumn="0" w:firstRowLastColumn="0" w:lastRowFirstColumn="0" w:lastRowLastColumn="0"/>
+            <w:tcW w:w="1685" w:type="dxa"/>
+          </w:tcPr>
+          <w:p>
+            <w:pPr>
+              <w:rPr>
+                <w:b w:val="0"/>
+                <w:bCs w:val="0"/>
+                <w:lang w:val="nl-NL"/>
+              </w:rPr>
+            </w:pPr>
+            <w:r>
+              <w:rPr>
+                <w:b w:val="0"/>
+                <w:bCs w:val="0"/>
+                <w:lang w:val="nl-NL"/>
+              </w:rPr>
+              <w:t>Actoren</w:t>
+            </w:r>
+          </w:p>
+        </w:tc>
+        <w:tc>
+          <w:tcPr>
+            <w:tcW w:w="7341" w:type="dxa"/>
+          </w:tcPr>
+          <w:p>
+            <w:pPr>
+              <w:cnfStyle w:val="000000000000" w:firstRow="0" w:lastRow="0" w:firstColumn="0" w:lastColumn="0" w:oddVBand="0" w:evenVBand="0" w:oddHBand="0" w:evenHBand="0" w:firstRowFirstColumn="0" w:firstRowLastColumn="0" w:lastRowFirstColumn="0" w:lastRowLastColumn="0"/>
+              <w:rPr>
+                <w:lang w:val="nl-NL"/>
+              </w:rPr>
+            </w:pPr>
+            <w:r>
+              <w:rPr>
+                <w:lang w:val="nl-NL"/>
+              </w:rPr>
+              <w:t>Klant</w:t>
+            </w:r>
+          </w:p>
+        </w:tc>
+      </w:tr>
+      <w:tr>
+        <w:trPr>
+          <w:cnfStyle w:val="000000100000" w:firstRow="0" w:lastRow="0" w:firstColumn="0" w:lastColumn="0" w:oddVBand="0" w:evenVBand="0" w:oddHBand="1" w:evenHBand="0" w:firstRowFirstColumn="0" w:firstRowLastColumn="0" w:lastRowFirstColumn="0" w:lastRowLastColumn="0"/>
+        </w:trPr>
+        <w:tc>
+          <w:tcPr>
+            <w:cnfStyle w:val="001000000000" w:firstRow="0" w:lastRow="0" w:firstColumn="1" w:lastColumn="0" w:oddVBand="0" w:evenVBand="0" w:oddHBand="0" w:evenHBand="0" w:firstRowFirstColumn="0" w:firstRowLastColumn="0" w:lastRowFirstColumn="0" w:lastRowLastColumn="0"/>
+            <w:tcW w:w="1685" w:type="dxa"/>
+          </w:tcPr>
+          <w:p>
+            <w:pPr>
+              <w:rPr>
+                <w:b w:val="0"/>
+                <w:bCs w:val="0"/>
+                <w:lang w:val="nl-NL"/>
+              </w:rPr>
+            </w:pPr>
+            <w:r>
+              <w:rPr>
+                <w:b w:val="0"/>
+                <w:bCs w:val="0"/>
+                <w:lang w:val="nl-NL"/>
+              </w:rPr>
+              <w:t>Samenvatting</w:t>
+            </w:r>
+          </w:p>
+        </w:tc>
+        <w:tc>
+          <w:tcPr>
+            <w:tcW w:w="7341" w:type="dxa"/>
+          </w:tcPr>
+          <w:p>
+            <w:pPr>
+              <w:cnfStyle w:val="000000100000" w:firstRow="0" w:lastRow="0" w:firstColumn="0" w:lastColumn="0" w:oddVBand="0" w:evenVBand="0" w:oddHBand="1" w:evenHBand="0" w:firstRowFirstColumn="0" w:firstRowLastColumn="0" w:lastRowFirstColumn="0" w:lastRowLastColumn="0"/>
+              <w:rPr>
+                <w:lang w:val="nl-NL"/>
+              </w:rPr>
+            </w:pPr>
+            <w:r>
+              <w:rPr>
+                <w:lang w:val="nl-NL"/>
+              </w:rPr>
+              <w:t>Systeem wacht op klant om een bericht van &lt;= 140 karakters en hun naam in te voeren (i). Systeem slaat bericht vervolgens op in database (o).</w:t>
+            </w:r>
+          </w:p>
+        </w:tc>
+      </w:tr>
+      <w:tr>
+        <w:tc>
+          <w:tcPr>
+            <w:cnfStyle w:val="001000000000" w:firstRow="0" w:lastRow="0" w:firstColumn="1" w:lastColumn="0" w:oddVBand="0" w:evenVBand="0" w:oddHBand="0" w:evenHBand="0" w:firstRowFirstColumn="0" w:firstRowLastColumn="0" w:lastRowFirstColumn="0" w:lastRowLastColumn="0"/>
+            <w:tcW w:w="1685" w:type="dxa"/>
+          </w:tcPr>
+          <w:p>
+            <w:pPr>
+              <w:rPr>
+                <w:b w:val="0"/>
+                <w:bCs w:val="0"/>
+                <w:lang w:val="nl-NL"/>
+              </w:rPr>
+            </w:pPr>
+            <w:r>
+              <w:rPr>
+                <w:b w:val="0"/>
+                <w:bCs w:val="0"/>
+                <w:lang w:val="nl-NL"/>
+              </w:rPr>
+              <w:t>Scenario</w:t>
+            </w:r>
+          </w:p>
+        </w:tc>
+        <w:tc>
+          <w:tcPr>
+            <w:tcW w:w="7341" w:type="dxa"/>
+          </w:tcPr>
+          <w:p>
+            <w:pPr>
+              <w:pStyle w:val="ListParagraph"/>
+              <w:numPr>
+                <w:ilvl w:val="0"/>
+                <w:numId w:val="1"/>
+              </w:numPr>
+              <w:cnfStyle w:val="000000000000" w:firstRow="0" w:lastRow="0" w:firstColumn="0" w:lastColumn="0" w:oddVBand="0" w:evenVBand="0" w:oddHBand="0" w:evenHBand="0" w:firstRowFirstColumn="0" w:firstRowLastColumn="0" w:lastRowFirstColumn="0" w:lastRowLastColumn="0"/>
+              <w:rPr>
+                <w:lang w:val="nl-NL"/>
+              </w:rPr>
+            </w:pPr>
+            <w:r>
+              <w:rPr>
+                <w:lang w:val="nl-NL"/>
+              </w:rPr>
+              <w:t>Systeem wacht op invoer van bericht.</w:t>
+            </w:r>
+          </w:p>
+          <w:p>
+            <w:pPr>
+              <w:pStyle w:val="ListParagraph"/>
+              <w:numPr>
+                <w:ilvl w:val="0"/>
+                <w:numId w:val="1"/>
+              </w:numPr>
+              <w:cnfStyle w:val="000000000000" w:firstRow="0" w:lastRow="0" w:firstColumn="0" w:lastColumn="0" w:oddVBand="0" w:evenVBand="0" w:oddHBand="0" w:evenHBand="0" w:firstRowFirstColumn="0" w:firstRowLastColumn="0" w:lastRowFirstColumn="0" w:lastRowLastColumn="0"/>
+              <w:rPr>
+                <w:lang w:val="nl-NL"/>
+              </w:rPr>
+            </w:pPr>
+            <w:r>
+              <w:rPr>
+                <w:lang w:val="nl-NL"/>
+              </w:rPr>
+              <w:t>Klant voert bericht in.</w:t>
+            </w:r>
+          </w:p>
+          <w:p>
+            <w:pPr>
+              <w:pStyle w:val="ListParagraph"/>
+              <w:numPr>
+                <w:ilvl w:val="0"/>
+                <w:numId w:val="1"/>
+              </w:numPr>
+              <w:cnfStyle w:val="000000000000" w:firstRow="0" w:lastRow="0" w:firstColumn="0" w:lastColumn="0" w:oddVBand="0" w:evenVBand="0" w:oddHBand="0" w:evenHBand="0" w:firstRowFirstColumn="0" w:firstRowLastColumn="0" w:lastRowFirstColumn="0" w:lastRowLastColumn="0"/>
+              <w:rPr>
+                <w:lang w:val="nl-NL"/>
+              </w:rPr>
+            </w:pPr>
+            <w:r>
+              <w:rPr>
+                <w:lang w:val="nl-NL"/>
+              </w:rPr>
+              <w:t>Als bericht &gt; 140.</w:t>
+            </w:r>
+          </w:p>
+          <w:p>
+            <w:pPr>
+              <w:pStyle w:val="ListParagraph"/>
+              <w:numPr>
+                <w:ilvl w:val="1"/>
+                <w:numId w:val="1"/>
+              </w:numPr>
+              <w:cnfStyle w:val="000000000000" w:firstRow="0" w:lastRow="0" w:firstColumn="0" w:lastColumn="0" w:oddVBand="0" w:evenVBand="0" w:oddHBand="0" w:evenHBand="0" w:firstRowFirstColumn="0" w:firstRowLastColumn="0" w:lastRowFirstColumn="0" w:lastRowLastColumn="0"/>
+              <w:rPr>
+                <w:lang w:val="nl-NL"/>
+              </w:rPr>
+            </w:pPr>
+            <w:r>
+              <w:rPr>
+                <w:lang w:val="nl-NL"/>
+              </w:rPr>
+              <w:t>Systeem geeft foutmelding (Postconditie 2).</w:t>
+            </w:r>
+          </w:p>
+          <w:p>
+            <w:pPr>
+              <w:pStyle w:val="ListParagraph"/>
+              <w:numPr>
+                <w:ilvl w:val="0"/>
+                <w:numId w:val="1"/>
+              </w:numPr>
+              <w:cnfStyle w:val="000000000000" w:firstRow="0" w:lastRow="0" w:firstColumn="0" w:lastColumn="0" w:oddVBand="0" w:evenVBand="0" w:oddHBand="0" w:evenHBand="0" w:firstRowFirstColumn="0" w:firstRowLastColumn="0" w:lastRowFirstColumn="0" w:lastRowLastColumn="0"/>
+              <w:rPr>
+                <w:lang w:val="nl-NL"/>
+              </w:rPr>
+            </w:pPr>
+            <w:r>
+              <w:rPr>
+                <w:lang w:val="nl-NL"/>
+              </w:rPr>
+              <w:t>Als klant naam invoert.</w:t>
+            </w:r>
+          </w:p>
+          <w:p>
+            <w:pPr>
+              <w:pStyle w:val="ListParagraph"/>
+              <w:numPr>
+                <w:ilvl w:val="1"/>
+                <w:numId w:val="1"/>
+              </w:numPr>
+              <w:cnfStyle w:val="000000000000" w:firstRow="0" w:lastRow="0" w:firstColumn="0" w:lastColumn="0" w:oddVBand="0" w:evenVBand="0" w:oddHBand="0" w:evenHBand="0" w:firstRowFirstColumn="0" w:firstRowLastColumn="0" w:lastRowFirstColumn="0" w:lastRowLastColumn="0"/>
+              <w:rPr>
+                <w:lang w:val="nl-NL"/>
+              </w:rPr>
+            </w:pPr>
+            <w:r>
+              <w:rPr>
+                <w:lang w:val="nl-NL"/>
+              </w:rPr>
+              <w:t>Systeem slaat bericht, naam en datum op in de database (Postconditie 1).</w:t>
+            </w:r>
+          </w:p>
+          <w:p>
+            <w:pPr>
+              <w:pStyle w:val="ListParagraph"/>
+              <w:numPr>
+                <w:ilvl w:val="0"/>
+                <w:numId w:val="1"/>
+              </w:numPr>
+              <w:cnfStyle w:val="000000000000" w:firstRow="0" w:lastRow="0" w:firstColumn="0" w:lastColumn="0" w:oddVBand="0" w:evenVBand="0" w:oddHBand="0" w:evenHBand="0" w:firstRowFirstColumn="0" w:firstRowLastColumn="0" w:lastRowFirstColumn="0" w:lastRowLastColumn="0"/>
+              <w:rPr>
+                <w:lang w:val="nl-NL"/>
+              </w:rPr>
+            </w:pPr>
+            <w:r>
+              <w:rPr>
+                <w:lang w:val="nl-NL"/>
+              </w:rPr>
+              <w:t>Anders.</w:t>
+            </w:r>
+          </w:p>
+          <w:p>
+            <w:pPr>
+              <w:pStyle w:val="ListParagraph"/>
+              <w:numPr>
+                <w:ilvl w:val="1"/>
+                <w:numId w:val="1"/>
+              </w:numPr>
+              <w:cnfStyle w:val="000000000000" w:firstRow="0" w:lastRow="0" w:firstColumn="0" w:lastColumn="0" w:oddVBand="0" w:evenVBand="0" w:oddHBand="0" w:evenHBand="0" w:firstRowFirstColumn="0" w:firstRowLastColumn="0" w:lastRowFirstColumn="0" w:lastRowLastColumn="0"/>
+              <w:rPr>
+                <w:lang w:val="nl-NL"/>
+              </w:rPr>
+            </w:pPr>
+            <w:r>
+              <w:rPr>
+                <w:lang w:val="nl-NL"/>
+              </w:rPr>
+              <w:t>Systeem slaat bericht en datum op in systeem (Postconditie 1).</w:t>
+            </w:r>
+          </w:p>
+        </w:tc>
+      </w:tr>
+      <w:tr>
+        <w:trPr>
+          <w:cnfStyle w:val="000000100000" w:firstRow="0" w:lastRow="0" w:firstColumn="0" w:lastColumn="0" w:oddVBand="0" w:evenVBand="0" w:oddHBand="1" w:evenHBand="0" w:firstRowFirstColumn="0" w:firstRowLastColumn="0" w:lastRowFirstColumn="0" w:lastRowLastColumn="0"/>
+        </w:trPr>
+        <w:tc>
+          <w:tcPr>
+            <w:cnfStyle w:val="001000000000" w:firstRow="0" w:lastRow="0" w:firstColumn="1" w:lastColumn="0" w:oddVBand="0" w:evenVBand="0" w:oddHBand="0" w:evenHBand="0" w:firstRowFirstColumn="0" w:firstRowLastColumn="0" w:lastRowFirstColumn="0" w:lastRowLastColumn="0"/>
+            <w:tcW w:w="1685" w:type="dxa"/>
+          </w:tcPr>
+          <w:p>
+            <w:pPr>
+              <w:rPr>
+                <w:b w:val="0"/>
+                <w:bCs w:val="0"/>
+                <w:lang w:val="nl-NL"/>
+              </w:rPr>
+            </w:pPr>
+            <w:r>
+              <w:rPr>
+                <w:b w:val="0"/>
+                <w:bCs w:val="0"/>
+                <w:lang w:val="nl-NL"/>
+              </w:rPr>
+              <w:t>Postcondities</w:t>
+            </w:r>
+          </w:p>
+        </w:tc>
+        <w:tc>
+          <w:tcPr>
+            <w:tcW w:w="7341" w:type="dxa"/>
+          </w:tcPr>
+          <w:p>
+            <w:pPr>
+              <w:pStyle w:val="ListParagraph"/>
+              <w:numPr>
+                <w:ilvl w:val="0"/>
+                <w:numId w:val="2"/>
+              </w:numPr>
+              <w:cnfStyle w:val="000000100000" w:firstRow="0" w:lastRow="0" w:firstColumn="0" w:lastColumn="0" w:oddVBand="0" w:evenVBand="0" w:oddHBand="1" w:evenHBand="0" w:firstRowFirstColumn="0" w:firstRowLastColumn="0" w:lastRowFirstColumn="0" w:lastRowLastColumn="0"/>
+              <w:rPr>
+                <w:lang w:val="nl-NL"/>
+              </w:rPr>
+            </w:pPr>
+            <w:r>
+              <w:rPr>
+                <w:lang w:val="nl-NL"/>
+              </w:rPr>
+              <w:t>Bericht is opgeslagen in database.</w:t>
+            </w:r>
+          </w:p>
+          <w:p>
+            <w:pPr>
+              <w:pStyle w:val="ListParagraph"/>
+              <w:numPr>
+                <w:ilvl w:val="0"/>
+                <w:numId w:val="2"/>
+              </w:numPr>
+              <w:cnfStyle w:val="000000100000" w:firstRow="0" w:lastRow="0" w:firstColumn="0" w:lastColumn="0" w:oddVBand="0" w:evenVBand="0" w:oddHBand="1" w:evenHBand="0" w:firstRowFirstColumn="0" w:firstRowLastColumn="0" w:lastRowFirstColumn="0" w:lastRowLastColumn="0"/>
+              <w:rPr>
+                <w:lang w:val="nl-NL"/>
+              </w:rPr>
+            </w:pPr>
+            <w:r>
+              <w:rPr>
+                <w:lang w:val="nl-NL"/>
+              </w:rPr>
+              <w:t>Er gebeurt niks.</w:t>
+            </w:r>
+          </w:p>
+        </w:tc>
+      </w:tr>
+    </w:tbl>
+    <w:p>
+      <w:pPr>
+        <w:rPr>
+          <w:lang w:val="nl-NL"/>
+        </w:rPr>
+      </w:pPr>
+    </w:p>
+    <w:p>
+      <w:pPr>
+        <w:pStyle w:val="Heading3"/>
+        <w:rPr>
+          <w:lang w:val="nl-NL"/>
+        </w:rPr>
+      </w:pPr>
+      <w:r>
+        <w:rPr>
+          <w:lang w:val="nl-NL"/>
+        </w:rPr>
+        <w:t>PROJ</w:t>
+      </w:r>
+      <w:r>
+        <w:rPr>
+          <w:lang w:val="nl-NL"/>
+        </w:rPr>
+        <w:t xml:space="preserve"> </w:t>
+      </w:r>
+      <w:r>
+        <w:rPr>
+          <w:lang w:val="nl-NL"/>
+        </w:rPr>
+        <w:t>A</w:t>
+      </w:r>
+      <w:r>
+        <w:rPr>
+          <w:lang w:val="nl-NL"/>
+        </w:rPr>
+        <w:t xml:space="preserve"> </w:t>
+      </w:r>
+      <w:r>
+        <w:rPr>
+          <w:lang w:val="nl-NL"/>
+        </w:rPr>
+        <w:t>02</w:t>
+      </w:r>
+    </w:p>
+    <w:tbl>
+      <w:tblPr>
+        <w:tblStyle w:val="PlainTable3"/>
+        <w:tblW w:w="0" w:type="auto"/>
+        <w:tblLook w:val="04A0" w:firstRow="1" w:lastRow="0" w:firstColumn="1" w:lastColumn="0" w:noHBand="0" w:noVBand="1"/>
+      </w:tblPr>
+      <w:tblGrid>
+        <w:gridCol w:w="1723"/>
+        <w:gridCol w:w="7293"/>
+      </w:tblGrid>
+      <w:tr>
+        <w:trPr>
+          <w:cnfStyle w:val="100000000000" w:firstRow="1" w:lastRow="0" w:firstColumn="0" w:lastColumn="0" w:oddVBand="0" w:evenVBand="0" w:oddHBand="0" w:evenHBand="0" w:firstRowFirstColumn="0" w:firstRowLastColumn="0" w:lastRowFirstColumn="0" w:lastRowLastColumn="0"/>
+        </w:trPr>
+        <w:tc>
+          <w:tcPr>
+            <w:cnfStyle w:val="001000000100" w:firstRow="0" w:lastRow="0" w:firstColumn="1" w:lastColumn="0" w:oddVBand="0" w:evenVBand="0" w:oddHBand="0" w:evenHBand="0" w:firstRowFirstColumn="1" w:firstRowLastColumn="0" w:lastRowFirstColumn="0" w:lastRowLastColumn="0"/>
+            <w:tcW w:w="1723" w:type="dxa"/>
+          </w:tcPr>
+          <w:p>
+            <w:pPr>
+              <w:rPr>
+                <w:b w:val="0"/>
+                <w:bCs w:val="0"/>
+                <w:lang w:val="nl-NL"/>
+              </w:rPr>
+            </w:pPr>
+            <w:r>
+              <w:rPr>
+                <w:b w:val="0"/>
+                <w:bCs w:val="0"/>
+                <w:lang w:val="nl-NL"/>
+              </w:rPr>
+              <w:t>ID</w:t>
+            </w:r>
+          </w:p>
+        </w:tc>
+        <w:tc>
+          <w:tcPr>
+            <w:tcW w:w="7293" w:type="dxa"/>
+          </w:tcPr>
+          <w:p>
+            <w:pPr>
+              <w:cnfStyle w:val="100000000000" w:firstRow="1" w:lastRow="0" w:firstColumn="0" w:lastColumn="0" w:oddVBand="0" w:evenVBand="0" w:oddHBand="0" w:evenHBand="0" w:firstRowFirstColumn="0" w:firstRowLastColumn="0" w:lastRowFirstColumn="0" w:lastRowLastColumn="0"/>
+              <w:rPr>
+                <w:lang w:val="nl-NL"/>
+              </w:rPr>
+            </w:pPr>
+            <w:r>
+              <w:rPr>
+                <w:lang w:val="nl-NL"/>
+              </w:rPr>
+              <w:t>PROJ_A_02 v0.1</w:t>
+            </w:r>
+          </w:p>
+        </w:tc>
+      </w:tr>
+      <w:tr>
+        <w:trPr>
+          <w:cnfStyle w:val="000000100000" w:firstRow="0" w:lastRow="0" w:firstColumn="0" w:lastColumn="0" w:oddVBand="0" w:evenVBand="0" w:oddHBand="1" w:evenHBand="0" w:firstRowFirstColumn="0" w:firstRowLastColumn="0" w:lastRowFirstColumn="0" w:lastRowLastColumn="0"/>
+        </w:trPr>
+        <w:tc>
+          <w:tcPr>
+            <w:cnfStyle w:val="001000000000" w:firstRow="0" w:lastRow="0" w:firstColumn="1" w:lastColumn="0" w:oddVBand="0" w:evenVBand="0" w:oddHBand="0" w:evenHBand="0" w:firstRowFirstColumn="0" w:firstRowLastColumn="0" w:lastRowFirstColumn="0" w:lastRowLastColumn="0"/>
+            <w:tcW w:w="1723" w:type="dxa"/>
+          </w:tcPr>
+          <w:p>
+            <w:pPr>
+              <w:rPr>
+                <w:b w:val="0"/>
+                <w:bCs w:val="0"/>
+                <w:lang w:val="nl-NL"/>
+              </w:rPr>
+            </w:pPr>
+            <w:r>
+              <w:rPr>
+                <w:b w:val="0"/>
+                <w:bCs w:val="0"/>
+                <w:lang w:val="nl-NL"/>
+              </w:rPr>
+              <w:t>Naam</w:t>
+            </w:r>
+          </w:p>
+        </w:tc>
+        <w:tc>
+          <w:tcPr>
+            <w:tcW w:w="7293" w:type="dxa"/>
+          </w:tcPr>
+          <w:p>
+            <w:pPr>
+              <w:cnfStyle w:val="000000100000" w:firstRow="0" w:lastRow="0" w:firstColumn="0" w:lastColumn="0" w:oddVBand="0" w:evenVBand="0" w:oddHBand="1" w:evenHBand="0" w:firstRowFirstColumn="0" w:firstRowLastColumn="0" w:lastRowFirstColumn="0" w:lastRowLastColumn="0"/>
+              <w:rPr>
+                <w:lang w:val="nl-NL"/>
+              </w:rPr>
+            </w:pPr>
+            <w:r>
+              <w:rPr>
+                <w:lang w:val="nl-NL"/>
+              </w:rPr>
+              <w:t>Inloggen</w:t>
+            </w:r>
+          </w:p>
+        </w:tc>
+      </w:tr>
+      <w:tr>
+        <w:tc>
+          <w:tcPr>
+            <w:cnfStyle w:val="001000000000" w:firstRow="0" w:lastRow="0" w:firstColumn="1" w:lastColumn="0" w:oddVBand="0" w:evenVBand="0" w:oddHBand="0" w:evenHBand="0" w:firstRowFirstColumn="0" w:firstRowLastColumn="0" w:lastRowFirstColumn="0" w:lastRowLastColumn="0"/>
+            <w:tcW w:w="1723" w:type="dxa"/>
+          </w:tcPr>
+          <w:p>
+            <w:pPr>
+              <w:rPr>
+                <w:b w:val="0"/>
+                <w:bCs w:val="0"/>
+                <w:lang w:val="nl-NL"/>
+              </w:rPr>
+            </w:pPr>
+            <w:r>
+              <w:rPr>
+                <w:b w:val="0"/>
+                <w:bCs w:val="0"/>
+                <w:lang w:val="nl-NL"/>
+              </w:rPr>
+              <w:t>Actoren</w:t>
+            </w:r>
+          </w:p>
+        </w:tc>
+        <w:tc>
+          <w:tcPr>
+            <w:tcW w:w="7293" w:type="dxa"/>
+          </w:tcPr>
+          <w:p>
+            <w:pPr>
+              <w:cnfStyle w:val="000000000000" w:firstRow="0" w:lastRow="0" w:firstColumn="0" w:lastColumn="0" w:oddVBand="0" w:evenVBand="0" w:oddHBand="0" w:evenHBand="0" w:firstRowFirstColumn="0" w:firstRowLastColumn="0" w:lastRowFirstColumn="0" w:lastRowLastColumn="0"/>
+              <w:rPr>
+                <w:lang w:val="nl-NL"/>
+              </w:rPr>
+            </w:pPr>
+            <w:r>
+              <w:rPr>
+                <w:lang w:val="nl-NL"/>
+              </w:rPr>
+              <w:t>Moderator</w:t>
+            </w:r>
+          </w:p>
+        </w:tc>
+      </w:tr>
+      <w:tr>
+        <w:trPr>
+          <w:cnfStyle w:val="000000100000" w:firstRow="0" w:lastRow="0" w:firstColumn="0" w:lastColumn="0" w:oddVBand="0" w:evenVBand="0" w:oddHBand="1" w:evenHBand="0" w:firstRowFirstColumn="0" w:firstRowLastColumn="0" w:lastRowFirstColumn="0" w:lastRowLastColumn="0"/>
+        </w:trPr>
+        <w:tc>
+          <w:tcPr>
+            <w:cnfStyle w:val="001000000000" w:firstRow="0" w:lastRow="0" w:firstColumn="1" w:lastColumn="0" w:oddVBand="0" w:evenVBand="0" w:oddHBand="0" w:evenHBand="0" w:firstRowFirstColumn="0" w:firstRowLastColumn="0" w:lastRowFirstColumn="0" w:lastRowLastColumn="0"/>
+            <w:tcW w:w="1723" w:type="dxa"/>
+          </w:tcPr>
+          <w:p>
+            <w:pPr>
+              <w:rPr>
+                <w:b w:val="0"/>
+                <w:bCs w:val="0"/>
+                <w:lang w:val="nl-NL"/>
+              </w:rPr>
+            </w:pPr>
+            <w:r>
+              <w:rPr>
+                <w:b w:val="0"/>
+                <w:bCs w:val="0"/>
+                <w:lang w:val="nl-NL"/>
+              </w:rPr>
+              <w:t>Samenvatting</w:t>
+            </w:r>
+          </w:p>
+        </w:tc>
+        <w:tc>
+          <w:tcPr>
+            <w:tcW w:w="7293" w:type="dxa"/>
+          </w:tcPr>
+          <w:p>
+            <w:pPr>
+              <w:cnfStyle w:val="000000100000" w:firstRow="0" w:lastRow="0" w:firstColumn="0" w:lastColumn="0" w:oddVBand="0" w:evenVBand="0" w:oddHBand="1" w:evenHBand="0" w:firstRowFirstColumn="0" w:firstRowLastColumn="0" w:lastRowFirstColumn="0" w:lastRowLastColumn="0"/>
+              <w:rPr>
+                <w:lang w:val="nl-NL"/>
+              </w:rPr>
+            </w:pPr>
+            <w:r>
+              <w:rPr>
+                <w:lang w:val="nl-NL"/>
+              </w:rPr>
+              <w:t>Systeem wacht op gebruikersnaam (i) en wachtwoord (i) en valideert die dan tegen de database. Actor kan nu berichten modereren (o).</w:t>
+            </w:r>
+          </w:p>
+        </w:tc>
+      </w:tr>
+      <w:tr>
+        <w:tc>
+          <w:tcPr>
+            <w:cnfStyle w:val="001000000000" w:firstRow="0" w:lastRow="0" w:firstColumn="1" w:lastColumn="0" w:oddVBand="0" w:evenVBand="0" w:oddHBand="0" w:evenHBand="0" w:firstRowFirstColumn="0" w:firstRowLastColumn="0" w:lastRowFirstColumn="0" w:lastRowLastColumn="0"/>
+            <w:tcW w:w="1723" w:type="dxa"/>
+          </w:tcPr>
+          <w:p>
+            <w:pPr>
+              <w:rPr>
+                <w:b w:val="0"/>
+                <w:bCs w:val="0"/>
+                <w:lang w:val="nl-NL"/>
+              </w:rPr>
+            </w:pPr>
+            <w:r>
+              <w:rPr>
+                <w:b w:val="0"/>
+                <w:bCs w:val="0"/>
+                <w:lang w:val="nl-NL"/>
+              </w:rPr>
+              <w:t>Scenario</w:t>
+            </w:r>
+          </w:p>
+        </w:tc>
+        <w:tc>
+          <w:tcPr>
+            <w:tcW w:w="7293" w:type="dxa"/>
+          </w:tcPr>
+          <w:p>
+            <w:pPr>
+              <w:pStyle w:val="ListParagraph"/>
+              <w:keepLines w:val="0"/>
+              <w:numPr>
+                <w:ilvl w:val="0"/>
+                <w:numId w:val="3"/>
+              </w:numPr>
+              <w:cnfStyle w:val="000000000000" w:firstRow="0" w:lastRow="0" w:firstColumn="0" w:lastColumn="0" w:oddVBand="0" w:evenVBand="0" w:oddHBand="0" w:evenHBand="0" w:firstRowFirstColumn="0" w:firstRowLastColumn="0" w:lastRowFirstColumn="0" w:lastRowLastColumn="0"/>
+              <w:rPr>
+                <w:lang w:val="nl-NL"/>
+              </w:rPr>
+            </w:pPr>
+            <w:r>
+              <w:rPr>
+                <w:lang w:val="nl-NL"/>
+              </w:rPr>
+              <w:t>Systeem wacht op invoer van gebruikersnaam en wachtwoord.</w:t>
+            </w:r>
+          </w:p>
+          <w:p>
+            <w:pPr>
+              <w:pStyle w:val="ListParagraph"/>
+              <w:keepLines w:val="0"/>
+              <w:numPr>
+                <w:ilvl w:val="0"/>
+                <w:numId w:val="3"/>
+              </w:numPr>
+              <w:cnfStyle w:val="000000000000" w:firstRow="0" w:lastRow="0" w:firstColumn="0" w:lastColumn="0" w:oddVBand="0" w:evenVBand="0" w:oddHBand="0" w:evenHBand="0" w:firstRowFirstColumn="0" w:firstRowLastColumn="0" w:lastRowFirstColumn="0" w:lastRowLastColumn="0"/>
+              <w:rPr>
+                <w:lang w:val="nl-NL"/>
+              </w:rPr>
+            </w:pPr>
+            <w:r>
+              <w:rPr>
+                <w:lang w:val="nl-NL"/>
+              </w:rPr>
+              <w:t>Actor verstrekt deze gegevens.</w:t>
+            </w:r>
+          </w:p>
+          <w:p>
+            <w:pPr>
+              <w:pStyle w:val="ListParagraph"/>
+              <w:keepLines w:val="0"/>
+              <w:numPr>
+                <w:ilvl w:val="0"/>
+                <w:numId w:val="3"/>
+              </w:numPr>
+              <w:cnfStyle w:val="000000000000" w:firstRow="0" w:lastRow="0" w:firstColumn="0" w:lastColumn="0" w:oddVBand="0" w:evenVBand="0" w:oddHBand="0" w:evenHBand="0" w:firstRowFirstColumn="0" w:firstRowLastColumn="0" w:lastRowFirstColumn="0" w:lastRowLastColumn="0"/>
+              <w:rPr>
+                <w:lang w:val="nl-NL"/>
+              </w:rPr>
+            </w:pPr>
+            <w:r>
+              <w:rPr>
+                <w:lang w:val="nl-NL"/>
+              </w:rPr>
+              <w:t>Als gebruikersnaam ontbreekt.</w:t>
+            </w:r>
+          </w:p>
+          <w:p>
+            <w:pPr>
+              <w:pStyle w:val="ListParagraph"/>
+              <w:keepLines w:val="0"/>
+              <w:numPr>
+                <w:ilvl w:val="1"/>
+                <w:numId w:val="3"/>
+              </w:numPr>
+              <w:cnfStyle w:val="000000000000" w:firstRow="0" w:lastRow="0" w:firstColumn="0" w:lastColumn="0" w:oddVBand="0" w:evenVBand="0" w:oddHBand="0" w:evenHBand="0" w:firstRowFirstColumn="0" w:firstRowLastColumn="0" w:lastRowFirstColumn="0" w:lastRowLastColumn="0"/>
+              <w:rPr>
+                <w:lang w:val="nl-NL"/>
+              </w:rPr>
+            </w:pPr>
+            <w:r>
+              <w:rPr>
+                <w:lang w:val="nl-NL"/>
+              </w:rPr>
+              <w:t>Systeem geeft foutmelding (Postconditie 2).</w:t>
+            </w:r>
+          </w:p>
+          <w:p>
+            <w:pPr>
+              <w:pStyle w:val="ListParagraph"/>
+              <w:keepLines w:val="0"/>
+              <w:numPr>
+                <w:ilvl w:val="0"/>
+                <w:numId w:val="3"/>
+              </w:numPr>
+              <w:cnfStyle w:val="000000000000" w:firstRow="0" w:lastRow="0" w:firstColumn="0" w:lastColumn="0" w:oddVBand="0" w:evenVBand="0" w:oddHBand="0" w:evenHBand="0" w:firstRowFirstColumn="0" w:firstRowLastColumn="0" w:lastRowFirstColumn="0" w:lastRowLastColumn="0"/>
+              <w:rPr>
+                <w:lang w:val="nl-NL"/>
+              </w:rPr>
+            </w:pPr>
+            <w:r>
+              <w:rPr>
+                <w:lang w:val="nl-NL"/>
+              </w:rPr>
+              <w:t>Als wachtwoord ontbreekt.</w:t>
+            </w:r>
+          </w:p>
+          <w:p>
+            <w:pPr>
+              <w:pStyle w:val="ListParagraph"/>
+              <w:keepLines w:val="0"/>
+              <w:numPr>
+                <w:ilvl w:val="1"/>
+                <w:numId w:val="3"/>
+              </w:numPr>
+              <w:cnfStyle w:val="000000000000" w:firstRow="0" w:lastRow="0" w:firstColumn="0" w:lastColumn="0" w:oddVBand="0" w:evenVBand="0" w:oddHBand="0" w:evenHBand="0" w:firstRowFirstColumn="0" w:firstRowLastColumn="0" w:lastRowFirstColumn="0" w:lastRowLastColumn="0"/>
+              <w:rPr>
+                <w:lang w:val="nl-NL"/>
+              </w:rPr>
+            </w:pPr>
+            <w:r>
+              <w:rPr>
+                <w:lang w:val="nl-NL"/>
+              </w:rPr>
+              <w:t>Systeem geeft foutmelding (Postconditie 2).</w:t>
+            </w:r>
+          </w:p>
+          <w:p>
+            <w:pPr>
+              <w:pStyle w:val="ListParagraph"/>
+              <w:keepLines w:val="0"/>
+              <w:numPr>
+                <w:ilvl w:val="0"/>
+                <w:numId w:val="3"/>
+              </w:numPr>
+              <w:cnfStyle w:val="000000000000" w:firstRow="0" w:lastRow="0" w:firstColumn="0" w:lastColumn="0" w:oddVBand="0" w:evenVBand="0" w:oddHBand="0" w:evenHBand="0" w:firstRowFirstColumn="0" w:firstRowLastColumn="0" w:lastRowFirstColumn="0" w:lastRowLastColumn="0"/>
+              <w:rPr>
+                <w:lang w:val="nl-NL"/>
+              </w:rPr>
+            </w:pPr>
+            <w:r>
+              <w:rPr>
+                <w:lang w:val="nl-NL"/>
+              </w:rPr>
+              <w:t>Als gebruikersnaam en wachtwoord correct is.</w:t>
+            </w:r>
+          </w:p>
+          <w:p>
+            <w:pPr>
+              <w:pStyle w:val="ListParagraph"/>
+              <w:keepLines w:val="0"/>
+              <w:numPr>
+                <w:ilvl w:val="1"/>
+                <w:numId w:val="3"/>
+              </w:numPr>
+              <w:cnfStyle w:val="000000000000" w:firstRow="0" w:lastRow="0" w:firstColumn="0" w:lastColumn="0" w:oddVBand="0" w:evenVBand="0" w:oddHBand="0" w:evenHBand="0" w:firstRowFirstColumn="0" w:firstRowLastColumn="0" w:lastRowFirstColumn="0" w:lastRowLastColumn="0"/>
+              <w:rPr>
+                <w:lang w:val="nl-NL"/>
+              </w:rPr>
+            </w:pPr>
+            <w:r>
+              <w:rPr>
+                <w:lang w:val="nl-NL"/>
+              </w:rPr>
+              <w:t>Systeem logt actor in (Postconditie 1).</w:t>
+            </w:r>
+          </w:p>
+          <w:p>
+            <w:pPr>
+              <w:pStyle w:val="ListParagraph"/>
+              <w:keepLines w:val="0"/>
+              <w:numPr>
+                <w:ilvl w:val="0"/>
+                <w:numId w:val="3"/>
+              </w:numPr>
+              <w:cnfStyle w:val="000000000000" w:firstRow="0" w:lastRow="0" w:firstColumn="0" w:lastColumn="0" w:oddVBand="0" w:evenVBand="0" w:oddHBand="0" w:evenHBand="0" w:firstRowFirstColumn="0" w:firstRowLastColumn="0" w:lastRowFirstColumn="0" w:lastRowLastColumn="0"/>
+              <w:rPr>
+                <w:lang w:val="nl-NL"/>
+              </w:rPr>
+            </w:pPr>
+            <w:r>
+              <w:rPr>
+                <w:lang w:val="nl-NL"/>
+              </w:rPr>
+              <w:t>Anders.</w:t>
+            </w:r>
+          </w:p>
+          <w:p>
+            <w:pPr>
+              <w:pStyle w:val="ListParagraph"/>
+              <w:keepLines w:val="0"/>
+              <w:numPr>
+                <w:ilvl w:val="1"/>
+                <w:numId w:val="3"/>
+              </w:numPr>
+              <w:cnfStyle w:val="000000000000" w:firstRow="0" w:lastRow="0" w:firstColumn="0" w:lastColumn="0" w:oddVBand="0" w:evenVBand="0" w:oddHBand="0" w:evenHBand="0" w:firstRowFirstColumn="0" w:firstRowLastColumn="0" w:lastRowFirstColumn="0" w:lastRowLastColumn="0"/>
+              <w:rPr>
+                <w:lang w:val="nl-NL"/>
+              </w:rPr>
+            </w:pPr>
+            <w:r>
+              <w:rPr>
+                <w:lang w:val="nl-NL"/>
+              </w:rPr>
+              <w:t>Systeem geeft foutmelding (Postconditie 2).</w:t>
+            </w:r>
+          </w:p>
+        </w:tc>
+      </w:tr>
+      <w:tr>
+        <w:trPr>
+          <w:cnfStyle w:val="000000100000" w:firstRow="0" w:lastRow="0" w:firstColumn="0" w:lastColumn="0" w:oddVBand="0" w:evenVBand="0" w:oddHBand="1" w:evenHBand="0" w:firstRowFirstColumn="0" w:firstRowLastColumn="0" w:lastRowFirstColumn="0" w:lastRowLastColumn="0"/>
+        </w:trPr>
+        <w:tc>
+          <w:tcPr>
+            <w:cnfStyle w:val="001000000000" w:firstRow="0" w:lastRow="0" w:firstColumn="1" w:lastColumn="0" w:oddVBand="0" w:evenVBand="0" w:oddHBand="0" w:evenHBand="0" w:firstRowFirstColumn="0" w:firstRowLastColumn="0" w:lastRowFirstColumn="0" w:lastRowLastColumn="0"/>
+            <w:tcW w:w="1723" w:type="dxa"/>
+          </w:tcPr>
+          <w:p>
+            <w:pPr>
+              <w:rPr>
+                <w:b w:val="0"/>
+                <w:bCs w:val="0"/>
+                <w:lang w:val="nl-NL"/>
+              </w:rPr>
+            </w:pPr>
+            <w:r>
+              <w:rPr>
+                <w:b w:val="0"/>
+                <w:bCs w:val="0"/>
+                <w:lang w:val="nl-NL"/>
+              </w:rPr>
+              <w:t>Postcondities</w:t>
+            </w:r>
+          </w:p>
+        </w:tc>
+        <w:tc>
+          <w:tcPr>
+            <w:tcW w:w="7293" w:type="dxa"/>
+          </w:tcPr>
+          <w:p>
+            <w:pPr>
+              <w:pStyle w:val="ListParagraph"/>
+              <w:keepLines w:val="0"/>
+              <w:numPr>
+                <w:ilvl w:val="0"/>
+                <w:numId w:val="4"/>
+              </w:numPr>
+              <w:cnfStyle w:val="000000100000" w:firstRow="0" w:lastRow="0" w:firstColumn="0" w:lastColumn="0" w:oddVBand="0" w:evenVBand="0" w:oddHBand="1" w:evenHBand="0" w:firstRowFirstColumn="0" w:firstRowLastColumn="0" w:lastRowFirstColumn="0" w:lastRowLastColumn="0"/>
+              <w:rPr>
+                <w:lang w:val="nl-NL"/>
+              </w:rPr>
+            </w:pPr>
+            <w:r>
+              <w:rPr>
+                <w:lang w:val="nl-NL"/>
+              </w:rPr>
+              <w:t>Actor is ingelogd.</w:t>
+            </w:r>
+          </w:p>
+          <w:p>
+            <w:pPr>
+              <w:pStyle w:val="ListParagraph"/>
+              <w:keepLines w:val="0"/>
+              <w:numPr>
+                <w:ilvl w:val="0"/>
+                <w:numId w:val="4"/>
+              </w:numPr>
+              <w:cnfStyle w:val="000000100000" w:firstRow="0" w:lastRow="0" w:firstColumn="0" w:lastColumn="0" w:oddVBand="0" w:evenVBand="0" w:oddHBand="1" w:evenHBand="0" w:firstRowFirstColumn="0" w:firstRowLastColumn="0" w:lastRowFirstColumn="0" w:lastRowLastColumn="0"/>
+              <w:rPr>
+                <w:lang w:val="nl-NL"/>
+              </w:rPr>
+            </w:pPr>
+            <w:r>
+              <w:rPr>
+                <w:lang w:val="nl-NL"/>
+              </w:rPr>
+              <w:t>Er gebeurt niks.</w:t>
+            </w:r>
+          </w:p>
+        </w:tc>
+      </w:tr>
+    </w:tbl>
+    <w:p>
+      <w:pPr>
+        <w:rPr>
+          <w:lang w:val="nl-NL"/>
+        </w:rPr>
+      </w:pPr>
+    </w:p>
+    <w:p>
+      <w:pPr>
+        <w:keepLines w:val="0"/>
+        <w:rPr>
+          <w:lang w:val="nl-NL"/>
+        </w:rPr>
+      </w:pPr>
+      <w:r>
+        <w:rPr>
+          <w:lang w:val="nl-NL"/>
+        </w:rPr>
+        <w:br w:type="page"/>
+      </w:r>
+    </w:p>
+    <w:p>
+      <w:pPr>
+        <w:pStyle w:val="Heading3"/>
+        <w:rPr>
+          <w:lang w:val="nl-NL"/>
+        </w:rPr>
+      </w:pPr>
+      <w:r>
+        <w:rPr>
+          <w:lang w:val="nl-NL"/>
+        </w:rPr>
+        <w:lastRenderedPageBreak/>
+        <w:t>PROJ</w:t>
+      </w:r>
+      <w:r>
+        <w:rPr>
+          <w:lang w:val="nl-NL"/>
+        </w:rPr>
+        <w:t xml:space="preserve"> </w:t>
+      </w:r>
+      <w:r>
+        <w:rPr>
+          <w:lang w:val="nl-NL"/>
+        </w:rPr>
+        <w:t>A</w:t>
+      </w:r>
+      <w:r>
+        <w:rPr>
+          <w:lang w:val="nl-NL"/>
+        </w:rPr>
+        <w:t xml:space="preserve"> </w:t>
+      </w:r>
+      <w:r>
+        <w:rPr>
+          <w:lang w:val="nl-NL"/>
+        </w:rPr>
+        <w:t>03</w:t>
+      </w:r>
+    </w:p>
+    <w:tbl>
+      <w:tblPr>
+        <w:tblStyle w:val="PlainTable3"/>
+        <w:tblW w:w="0" w:type="auto"/>
+        <w:tblLook w:val="04A0" w:firstRow="1" w:lastRow="0" w:firstColumn="1" w:lastColumn="0" w:noHBand="0" w:noVBand="1"/>
+      </w:tblPr>
+      <w:tblGrid>
+        <w:gridCol w:w="1723"/>
+        <w:gridCol w:w="7293"/>
+      </w:tblGrid>
+      <w:tr>
+        <w:trPr>
+          <w:cnfStyle w:val="100000000000" w:firstRow="1" w:lastRow="0" w:firstColumn="0" w:lastColumn="0" w:oddVBand="0" w:evenVBand="0" w:oddHBand="0" w:evenHBand="0" w:firstRowFirstColumn="0" w:firstRowLastColumn="0" w:lastRowFirstColumn="0" w:lastRowLastColumn="0"/>
+        </w:trPr>
+        <w:tc>
+          <w:tcPr>
+            <w:cnfStyle w:val="001000000100" w:firstRow="0" w:lastRow="0" w:firstColumn="1" w:lastColumn="0" w:oddVBand="0" w:evenVBand="0" w:oddHBand="0" w:evenHBand="0" w:firstRowFirstColumn="1" w:firstRowLastColumn="0" w:lastRowFirstColumn="0" w:lastRowLastColumn="0"/>
+            <w:tcW w:w="1723" w:type="dxa"/>
+          </w:tcPr>
+          <w:p>
+            <w:pPr>
+              <w:rPr>
+                <w:b w:val="0"/>
+                <w:bCs w:val="0"/>
+                <w:lang w:val="nl-NL"/>
+              </w:rPr>
+            </w:pPr>
+            <w:r>
+              <w:rPr>
+                <w:b w:val="0"/>
+                <w:bCs w:val="0"/>
+                <w:lang w:val="nl-NL"/>
+              </w:rPr>
+              <w:t>ID</w:t>
+            </w:r>
+          </w:p>
+        </w:tc>
+        <w:tc>
+          <w:tcPr>
+            <w:tcW w:w="7293" w:type="dxa"/>
+          </w:tcPr>
+          <w:p>
+            <w:pPr>
+              <w:cnfStyle w:val="100000000000" w:firstRow="1" w:lastRow="0" w:firstColumn="0" w:lastColumn="0" w:oddVBand="0" w:evenVBand="0" w:oddHBand="0" w:evenHBand="0" w:firstRowFirstColumn="0" w:firstRowLastColumn="0" w:lastRowFirstColumn="0" w:lastRowLastColumn="0"/>
+              <w:rPr>
+                <w:lang w:val="nl-NL"/>
+              </w:rPr>
+            </w:pPr>
+            <w:r>
+              <w:rPr>
+                <w:lang w:val="nl-NL"/>
+              </w:rPr>
+              <w:t>PROJ_A_03 v0.1</w:t>
+            </w:r>
+          </w:p>
+        </w:tc>
+      </w:tr>
+      <w:tr>
+        <w:trPr>
+          <w:cnfStyle w:val="000000100000" w:firstRow="0" w:lastRow="0" w:firstColumn="0" w:lastColumn="0" w:oddVBand="0" w:evenVBand="0" w:oddHBand="1" w:evenHBand="0" w:firstRowFirstColumn="0" w:firstRowLastColumn="0" w:lastRowFirstColumn="0" w:lastRowLastColumn="0"/>
+        </w:trPr>
+        <w:tc>
+          <w:tcPr>
+            <w:cnfStyle w:val="001000000000" w:firstRow="0" w:lastRow="0" w:firstColumn="1" w:lastColumn="0" w:oddVBand="0" w:evenVBand="0" w:oddHBand="0" w:evenHBand="0" w:firstRowFirstColumn="0" w:firstRowLastColumn="0" w:lastRowFirstColumn="0" w:lastRowLastColumn="0"/>
+            <w:tcW w:w="1723" w:type="dxa"/>
+          </w:tcPr>
+          <w:p>
+            <w:pPr>
+              <w:rPr>
+                <w:b w:val="0"/>
+                <w:bCs w:val="0"/>
+                <w:lang w:val="nl-NL"/>
+              </w:rPr>
+            </w:pPr>
+            <w:r>
+              <w:rPr>
+                <w:b w:val="0"/>
+                <w:bCs w:val="0"/>
+                <w:lang w:val="nl-NL"/>
+              </w:rPr>
+              <w:t>Naam</w:t>
+            </w:r>
+          </w:p>
+        </w:tc>
+        <w:tc>
+          <w:tcPr>
+            <w:tcW w:w="7293" w:type="dxa"/>
+          </w:tcPr>
+          <w:p>
+            <w:pPr>
+              <w:cnfStyle w:val="000000100000" w:firstRow="0" w:lastRow="0" w:firstColumn="0" w:lastColumn="0" w:oddVBand="0" w:evenVBand="0" w:oddHBand="1" w:evenHBand="0" w:firstRowFirstColumn="0" w:firstRowLastColumn="0" w:lastRowFirstColumn="0" w:lastRowLastColumn="0"/>
+              <w:rPr>
+                <w:lang w:val="nl-NL"/>
+              </w:rPr>
+            </w:pPr>
+            <w:r>
+              <w:rPr>
+                <w:lang w:val="nl-NL"/>
+              </w:rPr>
+              <w:t>Bericht accepteren</w:t>
+            </w:r>
+          </w:p>
+        </w:tc>
+      </w:tr>
+      <w:tr>
+        <w:tc>
+          <w:tcPr>
+            <w:cnfStyle w:val="001000000000" w:firstRow="0" w:lastRow="0" w:firstColumn="1" w:lastColumn="0" w:oddVBand="0" w:evenVBand="0" w:oddHBand="0" w:evenHBand="0" w:firstRowFirstColumn="0" w:firstRowLastColumn="0" w:lastRowFirstColumn="0" w:lastRowLastColumn="0"/>
+            <w:tcW w:w="1723" w:type="dxa"/>
+          </w:tcPr>
+          <w:p>
+            <w:pPr>
+              <w:rPr>
+                <w:b w:val="0"/>
+                <w:bCs w:val="0"/>
+                <w:lang w:val="nl-NL"/>
+              </w:rPr>
+            </w:pPr>
+            <w:r>
+              <w:rPr>
+                <w:b w:val="0"/>
+                <w:bCs w:val="0"/>
+                <w:lang w:val="nl-NL"/>
+              </w:rPr>
+              <w:t>Actoren</w:t>
+            </w:r>
+          </w:p>
+        </w:tc>
+        <w:tc>
+          <w:tcPr>
+            <w:tcW w:w="7293" w:type="dxa"/>
+          </w:tcPr>
+          <w:p>
+            <w:pPr>
+              <w:cnfStyle w:val="000000000000" w:firstRow="0" w:lastRow="0" w:firstColumn="0" w:lastColumn="0" w:oddVBand="0" w:evenVBand="0" w:oddHBand="0" w:evenHBand="0" w:firstRowFirstColumn="0" w:firstRowLastColumn="0" w:lastRowFirstColumn="0" w:lastRowLastColumn="0"/>
+              <w:rPr>
+                <w:lang w:val="nl-NL"/>
+              </w:rPr>
+            </w:pPr>
+            <w:r>
+              <w:rPr>
+                <w:lang w:val="nl-NL"/>
+              </w:rPr>
+              <w:t>Moderator</w:t>
+            </w:r>
+          </w:p>
+        </w:tc>
+      </w:tr>
+      <w:tr>
+        <w:trPr>
+          <w:cnfStyle w:val="000000100000" w:firstRow="0" w:lastRow="0" w:firstColumn="0" w:lastColumn="0" w:oddVBand="0" w:evenVBand="0" w:oddHBand="1" w:evenHBand="0" w:firstRowFirstColumn="0" w:firstRowLastColumn="0" w:lastRowFirstColumn="0" w:lastRowLastColumn="0"/>
+        </w:trPr>
+        <w:tc>
+          <w:tcPr>
+            <w:cnfStyle w:val="001000000000" w:firstRow="0" w:lastRow="0" w:firstColumn="1" w:lastColumn="0" w:oddVBand="0" w:evenVBand="0" w:oddHBand="0" w:evenHBand="0" w:firstRowFirstColumn="0" w:firstRowLastColumn="0" w:lastRowFirstColumn="0" w:lastRowLastColumn="0"/>
+            <w:tcW w:w="1723" w:type="dxa"/>
+          </w:tcPr>
+          <w:p>
+            <w:pPr>
+              <w:rPr>
+                <w:b w:val="0"/>
+                <w:bCs w:val="0"/>
+                <w:lang w:val="nl-NL"/>
+              </w:rPr>
+            </w:pPr>
+            <w:r>
+              <w:rPr>
+                <w:b w:val="0"/>
+                <w:bCs w:val="0"/>
+                <w:lang w:val="nl-NL"/>
+              </w:rPr>
+              <w:t>Precondities</w:t>
+            </w:r>
+          </w:p>
+        </w:tc>
+        <w:tc>
+          <w:tcPr>
+            <w:tcW w:w="7293" w:type="dxa"/>
+          </w:tcPr>
+          <w:p>
+            <w:pPr>
+              <w:pStyle w:val="ListParagraph"/>
+              <w:keepLines w:val="0"/>
+              <w:numPr>
+                <w:ilvl w:val="0"/>
+                <w:numId w:val="5"/>
+              </w:numPr>
+              <w:cnfStyle w:val="000000100000" w:firstRow="0" w:lastRow="0" w:firstColumn="0" w:lastColumn="0" w:oddVBand="0" w:evenVBand="0" w:oddHBand="1" w:evenHBand="0" w:firstRowFirstColumn="0" w:firstRowLastColumn="0" w:lastRowFirstColumn="0" w:lastRowLastColumn="0"/>
+              <w:rPr>
+                <w:lang w:val="nl-NL"/>
+              </w:rPr>
+            </w:pPr>
+            <w:r>
+              <w:rPr>
+                <w:lang w:val="nl-NL"/>
+              </w:rPr>
+              <w:t>Actor is ingelogd.</w:t>
+            </w:r>
+          </w:p>
+          <w:p>
+            <w:pPr>
+              <w:pStyle w:val="ListParagraph"/>
+              <w:keepLines w:val="0"/>
+              <w:numPr>
+                <w:ilvl w:val="0"/>
+                <w:numId w:val="5"/>
+              </w:numPr>
+              <w:cnfStyle w:val="000000100000" w:firstRow="0" w:lastRow="0" w:firstColumn="0" w:lastColumn="0" w:oddVBand="0" w:evenVBand="0" w:oddHBand="1" w:evenHBand="0" w:firstRowFirstColumn="0" w:firstRowLastColumn="0" w:lastRowFirstColumn="0" w:lastRowLastColumn="0"/>
+              <w:rPr>
+                <w:lang w:val="nl-NL"/>
+              </w:rPr>
+            </w:pPr>
+            <w:r>
+              <w:rPr>
+                <w:lang w:val="nl-NL"/>
+              </w:rPr>
+              <w:t>Er zijn berichten beschikbaar.</w:t>
+            </w:r>
+          </w:p>
+        </w:tc>
+      </w:tr>
+      <w:tr>
+        <w:tc>
+          <w:tcPr>
+            <w:cnfStyle w:val="001000000000" w:firstRow="0" w:lastRow="0" w:firstColumn="1" w:lastColumn="0" w:oddVBand="0" w:evenVBand="0" w:oddHBand="0" w:evenHBand="0" w:firstRowFirstColumn="0" w:firstRowLastColumn="0" w:lastRowFirstColumn="0" w:lastRowLastColumn="0"/>
+            <w:tcW w:w="1723" w:type="dxa"/>
+          </w:tcPr>
+          <w:p>
+            <w:pPr>
+              <w:rPr>
+                <w:b w:val="0"/>
+                <w:bCs w:val="0"/>
+                <w:lang w:val="nl-NL"/>
+              </w:rPr>
+            </w:pPr>
+            <w:r>
+              <w:rPr>
+                <w:b w:val="0"/>
+                <w:bCs w:val="0"/>
+                <w:lang w:val="nl-NL"/>
+              </w:rPr>
+              <w:t>Samenvatting</w:t>
+            </w:r>
+          </w:p>
+        </w:tc>
+        <w:tc>
+          <w:tcPr>
+            <w:tcW w:w="7293" w:type="dxa"/>
+          </w:tcPr>
+          <w:p>
+            <w:pPr>
+              <w:cnfStyle w:val="000000000000" w:firstRow="0" w:lastRow="0" w:firstColumn="0" w:lastColumn="0" w:oddVBand="0" w:evenVBand="0" w:oddHBand="0" w:evenHBand="0" w:firstRowFirstColumn="0" w:firstRowLastColumn="0" w:lastRowFirstColumn="0" w:lastRowLastColumn="0"/>
+              <w:rPr>
+                <w:lang w:val="nl-NL"/>
+              </w:rPr>
+            </w:pPr>
+            <w:r>
+              <w:rPr>
+                <w:lang w:val="nl-NL"/>
+              </w:rPr>
+              <w:t>Systeem weergeeft een enkel bericht en actor kiest accepteren (i). Systeem Weergeeft bericht op scherm (o).</w:t>
+            </w:r>
+          </w:p>
+        </w:tc>
+      </w:tr>
+      <w:tr>
+        <w:trPr>
+          <w:cnfStyle w:val="000000100000" w:firstRow="0" w:lastRow="0" w:firstColumn="0" w:lastColumn="0" w:oddVBand="0" w:evenVBand="0" w:oddHBand="1" w:evenHBand="0" w:firstRowFirstColumn="0" w:firstRowLastColumn="0" w:lastRowFirstColumn="0" w:lastRowLastColumn="0"/>
+        </w:trPr>
+        <w:tc>
+          <w:tcPr>
+            <w:cnfStyle w:val="001000000000" w:firstRow="0" w:lastRow="0" w:firstColumn="1" w:lastColumn="0" w:oddVBand="0" w:evenVBand="0" w:oddHBand="0" w:evenHBand="0" w:firstRowFirstColumn="0" w:firstRowLastColumn="0" w:lastRowFirstColumn="0" w:lastRowLastColumn="0"/>
+            <w:tcW w:w="1723" w:type="dxa"/>
+          </w:tcPr>
+          <w:p>
+            <w:pPr>
+              <w:rPr>
+                <w:b w:val="0"/>
+                <w:bCs w:val="0"/>
+                <w:lang w:val="nl-NL"/>
+              </w:rPr>
+            </w:pPr>
+            <w:r>
+              <w:rPr>
+                <w:b w:val="0"/>
+                <w:bCs w:val="0"/>
+                <w:lang w:val="nl-NL"/>
+              </w:rPr>
+              <w:t>Scenario</w:t>
+            </w:r>
+          </w:p>
+        </w:tc>
+        <w:tc>
+          <w:tcPr>
+            <w:tcW w:w="7293" w:type="dxa"/>
+          </w:tcPr>
+          <w:p>
+            <w:pPr>
+              <w:pStyle w:val="ListParagraph"/>
+              <w:keepLines w:val="0"/>
+              <w:numPr>
+                <w:ilvl w:val="0"/>
+                <w:numId w:val="6"/>
+              </w:numPr>
+              <w:cnfStyle w:val="000000100000" w:firstRow="0" w:lastRow="0" w:firstColumn="0" w:lastColumn="0" w:oddVBand="0" w:evenVBand="0" w:oddHBand="1" w:evenHBand="0" w:firstRowFirstColumn="0" w:firstRowLastColumn="0" w:lastRowFirstColumn="0" w:lastRowLastColumn="0"/>
+              <w:rPr>
+                <w:lang w:val="nl-NL"/>
+              </w:rPr>
+            </w:pPr>
+            <w:r>
+              <w:rPr>
+                <w:lang w:val="nl-NL"/>
+              </w:rPr>
+              <w:t>Systeem weergeeft één bericht.</w:t>
+            </w:r>
+          </w:p>
+          <w:p>
+            <w:pPr>
+              <w:pStyle w:val="ListParagraph"/>
+              <w:keepLines w:val="0"/>
+              <w:numPr>
+                <w:ilvl w:val="0"/>
+                <w:numId w:val="6"/>
+              </w:numPr>
+              <w:cnfStyle w:val="000000100000" w:firstRow="0" w:lastRow="0" w:firstColumn="0" w:lastColumn="0" w:oddVBand="0" w:evenVBand="0" w:oddHBand="1" w:evenHBand="0" w:firstRowFirstColumn="0" w:firstRowLastColumn="0" w:lastRowFirstColumn="0" w:lastRowLastColumn="0"/>
+              <w:rPr>
+                <w:lang w:val="nl-NL"/>
+              </w:rPr>
+            </w:pPr>
+            <w:r>
+              <w:rPr>
+                <w:lang w:val="nl-NL"/>
+              </w:rPr>
+              <w:t>Actor kiest accepteren.</w:t>
+            </w:r>
+          </w:p>
+          <w:p>
+            <w:pPr>
+              <w:pStyle w:val="ListParagraph"/>
+              <w:keepLines w:val="0"/>
+              <w:numPr>
+                <w:ilvl w:val="0"/>
+                <w:numId w:val="6"/>
+              </w:numPr>
+              <w:cnfStyle w:val="000000100000" w:firstRow="0" w:lastRow="0" w:firstColumn="0" w:lastColumn="0" w:oddVBand="0" w:evenVBand="0" w:oddHBand="1" w:evenHBand="0" w:firstRowFirstColumn="0" w:firstRowLastColumn="0" w:lastRowFirstColumn="0" w:lastRowLastColumn="0"/>
+              <w:rPr>
+                <w:lang w:val="nl-NL"/>
+              </w:rPr>
+            </w:pPr>
+            <w:r>
+              <w:rPr>
+                <w:lang w:val="nl-NL"/>
+              </w:rPr>
+              <w:t>Systeem markeert bericht als geaccepteerd in database.</w:t>
+            </w:r>
+          </w:p>
+          <w:p>
+            <w:pPr>
+              <w:pStyle w:val="ListParagraph"/>
+              <w:keepLines w:val="0"/>
+              <w:numPr>
+                <w:ilvl w:val="0"/>
+                <w:numId w:val="6"/>
+              </w:numPr>
+              <w:cnfStyle w:val="000000100000" w:firstRow="0" w:lastRow="0" w:firstColumn="0" w:lastColumn="0" w:oddVBand="0" w:evenVBand="0" w:oddHBand="1" w:evenHBand="0" w:firstRowFirstColumn="0" w:firstRowLastColumn="0" w:lastRowFirstColumn="0" w:lastRowLastColumn="0"/>
+              <w:rPr>
+                <w:lang w:val="nl-NL"/>
+              </w:rPr>
+            </w:pPr>
+            <w:r>
+              <w:rPr>
+                <w:lang w:val="nl-NL"/>
+              </w:rPr>
+              <w:t>Systeem weergeeft bericht op scherm (Postconditie 1).</w:t>
+            </w:r>
+          </w:p>
+        </w:tc>
+      </w:tr>
+      <w:tr>
+        <w:tc>
+          <w:tcPr>
+            <w:cnfStyle w:val="001000000000" w:firstRow="0" w:lastRow="0" w:firstColumn="1" w:lastColumn="0" w:oddVBand="0" w:evenVBand="0" w:oddHBand="0" w:evenHBand="0" w:firstRowFirstColumn="0" w:firstRowLastColumn="0" w:lastRowFirstColumn="0" w:lastRowLastColumn="0"/>
+            <w:tcW w:w="1723" w:type="dxa"/>
+          </w:tcPr>
+          <w:p>
+            <w:pPr>
+              <w:rPr>
+                <w:b w:val="0"/>
+                <w:bCs w:val="0"/>
+                <w:lang w:val="nl-NL"/>
+              </w:rPr>
+            </w:pPr>
+            <w:r>
+              <w:rPr>
+                <w:b w:val="0"/>
+                <w:bCs w:val="0"/>
+                <w:lang w:val="nl-NL"/>
+              </w:rPr>
+              <w:t>Postcondities</w:t>
+            </w:r>
+          </w:p>
+        </w:tc>
+        <w:tc>
+          <w:tcPr>
+            <w:tcW w:w="7293" w:type="dxa"/>
+          </w:tcPr>
+          <w:p>
+            <w:pPr>
+              <w:pStyle w:val="ListParagraph"/>
+              <w:keepLines w:val="0"/>
+              <w:numPr>
+                <w:ilvl w:val="0"/>
+                <w:numId w:val="7"/>
+              </w:numPr>
+              <w:cnfStyle w:val="000000000000" w:firstRow="0" w:lastRow="0" w:firstColumn="0" w:lastColumn="0" w:oddVBand="0" w:evenVBand="0" w:oddHBand="0" w:evenHBand="0" w:firstRowFirstColumn="0" w:firstRowLastColumn="0" w:lastRowFirstColumn="0" w:lastRowLastColumn="0"/>
+              <w:rPr>
+                <w:lang w:val="nl-NL"/>
+              </w:rPr>
+            </w:pPr>
+            <w:r>
+              <w:rPr>
+                <w:lang w:val="nl-NL"/>
+              </w:rPr>
+              <w:t>Bericht wordt weergeven.</w:t>
+            </w:r>
+          </w:p>
+        </w:tc>
+      </w:tr>
+    </w:tbl>
+    <w:p>
+      <w:pPr>
+        <w:rPr>
+          <w:lang w:val="nl-NL"/>
+        </w:rPr>
+      </w:pPr>
+    </w:p>
+    <w:p>
+      <w:pPr>
+        <w:pStyle w:val="Heading3"/>
+        <w:rPr>
+          <w:lang w:val="nl-NL"/>
+        </w:rPr>
+      </w:pPr>
+      <w:r>
+        <w:rPr>
+          <w:lang w:val="nl-NL"/>
+        </w:rPr>
+        <w:t>PROJ</w:t>
+      </w:r>
+      <w:r>
+        <w:rPr>
+          <w:lang w:val="nl-NL"/>
+        </w:rPr>
+        <w:t xml:space="preserve"> </w:t>
+      </w:r>
+      <w:r>
+        <w:rPr>
+          <w:lang w:val="nl-NL"/>
+        </w:rPr>
+        <w:t>A</w:t>
+      </w:r>
+      <w:r>
+        <w:rPr>
+          <w:lang w:val="nl-NL"/>
+        </w:rPr>
+        <w:t xml:space="preserve"> </w:t>
+      </w:r>
+      <w:r>
+        <w:rPr>
+          <w:lang w:val="nl-NL"/>
+        </w:rPr>
+        <w:t>04</w:t>
+      </w:r>
+    </w:p>
+    <w:tbl>
+      <w:tblPr>
+        <w:tblStyle w:val="PlainTable3"/>
+        <w:tblW w:w="0" w:type="auto"/>
+        <w:tblLook w:val="04A0" w:firstRow="1" w:lastRow="0" w:firstColumn="1" w:lastColumn="0" w:noHBand="0" w:noVBand="1"/>
+      </w:tblPr>
+      <w:tblGrid>
+        <w:gridCol w:w="1723"/>
+        <w:gridCol w:w="7293"/>
+      </w:tblGrid>
+      <w:tr>
+        <w:trPr>
+          <w:cnfStyle w:val="100000000000" w:firstRow="1" w:lastRow="0" w:firstColumn="0" w:lastColumn="0" w:oddVBand="0" w:evenVBand="0" w:oddHBand="0" w:evenHBand="0" w:firstRowFirstColumn="0" w:firstRowLastColumn="0" w:lastRowFirstColumn="0" w:lastRowLastColumn="0"/>
+        </w:trPr>
+        <w:tc>
+          <w:tcPr>
+            <w:cnfStyle w:val="001000000100" w:firstRow="0" w:lastRow="0" w:firstColumn="1" w:lastColumn="0" w:oddVBand="0" w:evenVBand="0" w:oddHBand="0" w:evenHBand="0" w:firstRowFirstColumn="1" w:firstRowLastColumn="0" w:lastRowFirstColumn="0" w:lastRowLastColumn="0"/>
+            <w:tcW w:w="1723" w:type="dxa"/>
+          </w:tcPr>
+          <w:p>
+            <w:pPr>
+              <w:rPr>
+                <w:b w:val="0"/>
+                <w:bCs w:val="0"/>
+                <w:lang w:val="nl-NL"/>
+              </w:rPr>
+            </w:pPr>
+            <w:r>
+              <w:rPr>
+                <w:b w:val="0"/>
+                <w:bCs w:val="0"/>
+                <w:lang w:val="nl-NL"/>
+              </w:rPr>
+              <w:t>ID</w:t>
+            </w:r>
+          </w:p>
+        </w:tc>
+        <w:tc>
+          <w:tcPr>
+            <w:tcW w:w="7293" w:type="dxa"/>
+          </w:tcPr>
+          <w:p>
+            <w:pPr>
+              <w:cnfStyle w:val="100000000000" w:firstRow="1" w:lastRow="0" w:firstColumn="0" w:lastColumn="0" w:oddVBand="0" w:evenVBand="0" w:oddHBand="0" w:evenHBand="0" w:firstRowFirstColumn="0" w:firstRowLastColumn="0" w:lastRowFirstColumn="0" w:lastRowLastColumn="0"/>
+              <w:rPr>
+                <w:lang w:val="nl-NL"/>
+              </w:rPr>
+            </w:pPr>
+            <w:r>
+              <w:rPr>
+                <w:lang w:val="nl-NL"/>
+              </w:rPr>
+              <w:t>PROJ_A_0</w:t>
+            </w:r>
+            <w:r>
+              <w:rPr>
+                <w:lang w:val="nl-NL"/>
+              </w:rPr>
+              <w:t>4</w:t>
+            </w:r>
+            <w:r>
+              <w:rPr>
+                <w:lang w:val="nl-NL"/>
+              </w:rPr>
+              <w:t xml:space="preserve"> v0.1</w:t>
+            </w:r>
+          </w:p>
+        </w:tc>
+      </w:tr>
+      <w:tr>
+        <w:trPr>
+          <w:cnfStyle w:val="000000100000" w:firstRow="0" w:lastRow="0" w:firstColumn="0" w:lastColumn="0" w:oddVBand="0" w:evenVBand="0" w:oddHBand="1" w:evenHBand="0" w:firstRowFirstColumn="0" w:firstRowLastColumn="0" w:lastRowFirstColumn="0" w:lastRowLastColumn="0"/>
+        </w:trPr>
+        <w:tc>
+          <w:tcPr>
+            <w:cnfStyle w:val="001000000000" w:firstRow="0" w:lastRow="0" w:firstColumn="1" w:lastColumn="0" w:oddVBand="0" w:evenVBand="0" w:oddHBand="0" w:evenHBand="0" w:firstRowFirstColumn="0" w:firstRowLastColumn="0" w:lastRowFirstColumn="0" w:lastRowLastColumn="0"/>
+            <w:tcW w:w="1723" w:type="dxa"/>
+          </w:tcPr>
+          <w:p>
+            <w:pPr>
+              <w:rPr>
+                <w:b w:val="0"/>
+                <w:bCs w:val="0"/>
+                <w:lang w:val="nl-NL"/>
+              </w:rPr>
+            </w:pPr>
+            <w:r>
+              <w:rPr>
+                <w:b w:val="0"/>
+                <w:bCs w:val="0"/>
+                <w:lang w:val="nl-NL"/>
+              </w:rPr>
+              <w:t>Naam</w:t>
+            </w:r>
+          </w:p>
+        </w:tc>
+        <w:tc>
+          <w:tcPr>
+            <w:tcW w:w="7293" w:type="dxa"/>
+          </w:tcPr>
+          <w:p>
+            <w:pPr>
+              <w:cnfStyle w:val="000000100000" w:firstRow="0" w:lastRow="0" w:firstColumn="0" w:lastColumn="0" w:oddVBand="0" w:evenVBand="0" w:oddHBand="1" w:evenHBand="0" w:firstRowFirstColumn="0" w:firstRowLastColumn="0" w:lastRowFirstColumn="0" w:lastRowLastColumn="0"/>
+              <w:rPr>
+                <w:lang w:val="nl-NL"/>
+              </w:rPr>
+            </w:pPr>
+            <w:r>
+              <w:rPr>
+                <w:lang w:val="nl-NL"/>
+              </w:rPr>
+              <w:t xml:space="preserve">Bericht </w:t>
+            </w:r>
+            <w:r>
+              <w:rPr>
+                <w:lang w:val="nl-NL"/>
+              </w:rPr>
+              <w:t>weigeren</w:t>
+            </w:r>
+          </w:p>
+        </w:tc>
+      </w:tr>
+      <w:tr>
+        <w:tc>
+          <w:tcPr>
+            <w:cnfStyle w:val="001000000000" w:firstRow="0" w:lastRow="0" w:firstColumn="1" w:lastColumn="0" w:oddVBand="0" w:evenVBand="0" w:oddHBand="0" w:evenHBand="0" w:firstRowFirstColumn="0" w:firstRowLastColumn="0" w:lastRowFirstColumn="0" w:lastRowLastColumn="0"/>
+            <w:tcW w:w="1723" w:type="dxa"/>
+          </w:tcPr>
+          <w:p>
+            <w:pPr>
+              <w:rPr>
+                <w:b w:val="0"/>
+                <w:bCs w:val="0"/>
+                <w:lang w:val="nl-NL"/>
+              </w:rPr>
+            </w:pPr>
+            <w:r>
+              <w:rPr>
+                <w:b w:val="0"/>
+                <w:bCs w:val="0"/>
+                <w:lang w:val="nl-NL"/>
+              </w:rPr>
+              <w:t>Actoren</w:t>
+            </w:r>
+          </w:p>
+        </w:tc>
+        <w:tc>
+          <w:tcPr>
+            <w:tcW w:w="7293" w:type="dxa"/>
+          </w:tcPr>
+          <w:p>
+            <w:pPr>
+              <w:cnfStyle w:val="000000000000" w:firstRow="0" w:lastRow="0" w:firstColumn="0" w:lastColumn="0" w:oddVBand="0" w:evenVBand="0" w:oddHBand="0" w:evenHBand="0" w:firstRowFirstColumn="0" w:firstRowLastColumn="0" w:lastRowFirstColumn="0" w:lastRowLastColumn="0"/>
+              <w:rPr>
+                <w:lang w:val="nl-NL"/>
+              </w:rPr>
+            </w:pPr>
+            <w:r>
+              <w:rPr>
+                <w:lang w:val="nl-NL"/>
+              </w:rPr>
+              <w:t>Moderator</w:t>
+            </w:r>
+          </w:p>
+        </w:tc>
+      </w:tr>
+      <w:tr>
+        <w:trPr>
+          <w:cnfStyle w:val="000000100000" w:firstRow="0" w:lastRow="0" w:firstColumn="0" w:lastColumn="0" w:oddVBand="0" w:evenVBand="0" w:oddHBand="1" w:evenHBand="0" w:firstRowFirstColumn="0" w:firstRowLastColumn="0" w:lastRowFirstColumn="0" w:lastRowLastColumn="0"/>
+        </w:trPr>
+        <w:tc>
+          <w:tcPr>
+            <w:cnfStyle w:val="001000000000" w:firstRow="0" w:lastRow="0" w:firstColumn="1" w:lastColumn="0" w:oddVBand="0" w:evenVBand="0" w:oddHBand="0" w:evenHBand="0" w:firstRowFirstColumn="0" w:firstRowLastColumn="0" w:lastRowFirstColumn="0" w:lastRowLastColumn="0"/>
+            <w:tcW w:w="1723" w:type="dxa"/>
+          </w:tcPr>
+          <w:p>
+            <w:pPr>
+              <w:rPr>
+                <w:b w:val="0"/>
+                <w:bCs w:val="0"/>
+                <w:lang w:val="nl-NL"/>
+              </w:rPr>
+            </w:pPr>
+            <w:r>
+              <w:rPr>
+                <w:b w:val="0"/>
+                <w:bCs w:val="0"/>
+                <w:lang w:val="nl-NL"/>
+              </w:rPr>
+              <w:t>Precondities</w:t>
+            </w:r>
+          </w:p>
+        </w:tc>
+        <w:tc>
+          <w:tcPr>
+            <w:tcW w:w="7293" w:type="dxa"/>
+          </w:tcPr>
+          <w:p>
+            <w:pPr>
+              <w:pStyle w:val="ListParagraph"/>
+              <w:keepLines w:val="0"/>
+              <w:numPr>
+                <w:ilvl w:val="0"/>
+                <w:numId w:val="8"/>
+              </w:numPr>
+              <w:cnfStyle w:val="000000100000" w:firstRow="0" w:lastRow="0" w:firstColumn="0" w:lastColumn="0" w:oddVBand="0" w:evenVBand="0" w:oddHBand="1" w:evenHBand="0" w:firstRowFirstColumn="0" w:firstRowLastColumn="0" w:lastRowFirstColumn="0" w:lastRowLastColumn="0"/>
+              <w:rPr>
+                <w:lang w:val="nl-NL"/>
+              </w:rPr>
+            </w:pPr>
+            <w:r>
+              <w:rPr>
+                <w:lang w:val="nl-NL"/>
+              </w:rPr>
+              <w:t>Actor is ingelogd.</w:t>
+            </w:r>
+          </w:p>
+          <w:p>
+            <w:pPr>
+              <w:pStyle w:val="ListParagraph"/>
+              <w:keepLines w:val="0"/>
+              <w:numPr>
+                <w:ilvl w:val="0"/>
+                <w:numId w:val="8"/>
+              </w:numPr>
+              <w:cnfStyle w:val="000000100000" w:firstRow="0" w:lastRow="0" w:firstColumn="0" w:lastColumn="0" w:oddVBand="0" w:evenVBand="0" w:oddHBand="1" w:evenHBand="0" w:firstRowFirstColumn="0" w:firstRowLastColumn="0" w:lastRowFirstColumn="0" w:lastRowLastColumn="0"/>
+              <w:rPr>
+                <w:lang w:val="nl-NL"/>
+              </w:rPr>
+            </w:pPr>
+            <w:r>
+              <w:rPr>
+                <w:lang w:val="nl-NL"/>
+              </w:rPr>
+              <w:t>Er zijn berichten beschikbaar.</w:t>
+            </w:r>
+          </w:p>
+        </w:tc>
+      </w:tr>
+      <w:tr>
+        <w:tc>
+          <w:tcPr>
+            <w:cnfStyle w:val="001000000000" w:firstRow="0" w:lastRow="0" w:firstColumn="1" w:lastColumn="0" w:oddVBand="0" w:evenVBand="0" w:oddHBand="0" w:evenHBand="0" w:firstRowFirstColumn="0" w:firstRowLastColumn="0" w:lastRowFirstColumn="0" w:lastRowLastColumn="0"/>
+            <w:tcW w:w="1723" w:type="dxa"/>
+          </w:tcPr>
+          <w:p>
+            <w:pPr>
+              <w:rPr>
+                <w:b w:val="0"/>
+                <w:bCs w:val="0"/>
+                <w:lang w:val="nl-NL"/>
+              </w:rPr>
+            </w:pPr>
+            <w:r>
+              <w:rPr>
+                <w:b w:val="0"/>
+                <w:bCs w:val="0"/>
+                <w:lang w:val="nl-NL"/>
+              </w:rPr>
+              <w:t>Samenvatting</w:t>
+            </w:r>
+          </w:p>
+        </w:tc>
+        <w:tc>
+          <w:tcPr>
+            <w:tcW w:w="7293" w:type="dxa"/>
+          </w:tcPr>
+          <w:p>
+            <w:pPr>
+              <w:cnfStyle w:val="000000000000" w:firstRow="0" w:lastRow="0" w:firstColumn="0" w:lastColumn="0" w:oddVBand="0" w:evenVBand="0" w:oddHBand="0" w:evenHBand="0" w:firstRowFirstColumn="0" w:firstRowLastColumn="0" w:lastRowFirstColumn="0" w:lastRowLastColumn="0"/>
+              <w:rPr>
+                <w:lang w:val="nl-NL"/>
+              </w:rPr>
+            </w:pPr>
+            <w:r>
+              <w:rPr>
+                <w:lang w:val="nl-NL"/>
+              </w:rPr>
+              <w:t>Systeem weergeeft een enkel bericht en actor kiest weigeren (i). Systeem markeert bericht als geweigerd in database (o).</w:t>
+            </w:r>
+          </w:p>
+        </w:tc>
+      </w:tr>
+      <w:tr>
+        <w:trPr>
+          <w:cnfStyle w:val="000000100000" w:firstRow="0" w:lastRow="0" w:firstColumn="0" w:lastColumn="0" w:oddVBand="0" w:evenVBand="0" w:oddHBand="1" w:evenHBand="0" w:firstRowFirstColumn="0" w:firstRowLastColumn="0" w:lastRowFirstColumn="0" w:lastRowLastColumn="0"/>
+        </w:trPr>
+        <w:tc>
+          <w:tcPr>
+            <w:cnfStyle w:val="001000000000" w:firstRow="0" w:lastRow="0" w:firstColumn="1" w:lastColumn="0" w:oddVBand="0" w:evenVBand="0" w:oddHBand="0" w:evenHBand="0" w:firstRowFirstColumn="0" w:firstRowLastColumn="0" w:lastRowFirstColumn="0" w:lastRowLastColumn="0"/>
+            <w:tcW w:w="1723" w:type="dxa"/>
+          </w:tcPr>
+          <w:p>
+            <w:pPr>
+              <w:rPr>
+                <w:b w:val="0"/>
+                <w:bCs w:val="0"/>
+                <w:lang w:val="nl-NL"/>
+              </w:rPr>
+            </w:pPr>
+            <w:r>
+              <w:rPr>
+                <w:b w:val="0"/>
+                <w:bCs w:val="0"/>
+                <w:lang w:val="nl-NL"/>
+              </w:rPr>
+              <w:t>Scenario</w:t>
+            </w:r>
+          </w:p>
+        </w:tc>
+        <w:tc>
+          <w:tcPr>
+            <w:tcW w:w="7293" w:type="dxa"/>
+          </w:tcPr>
+          <w:p>
+            <w:pPr>
+              <w:pStyle w:val="ListParagraph"/>
+              <w:keepLines w:val="0"/>
+              <w:numPr>
+                <w:ilvl w:val="0"/>
+                <w:numId w:val="9"/>
+              </w:numPr>
+              <w:cnfStyle w:val="000000100000" w:firstRow="0" w:lastRow="0" w:firstColumn="0" w:lastColumn="0" w:oddVBand="0" w:evenVBand="0" w:oddHBand="1" w:evenHBand="0" w:firstRowFirstColumn="0" w:firstRowLastColumn="0" w:lastRowFirstColumn="0" w:lastRowLastColumn="0"/>
+              <w:rPr>
+                <w:lang w:val="nl-NL"/>
+              </w:rPr>
+            </w:pPr>
+            <w:r>
+              <w:rPr>
+                <w:lang w:val="nl-NL"/>
+              </w:rPr>
+              <w:t>Systeem weergeeft een enkel bericht.</w:t>
+            </w:r>
+          </w:p>
+          <w:p>
+            <w:pPr>
+              <w:pStyle w:val="ListParagraph"/>
+              <w:keepLines w:val="0"/>
+              <w:numPr>
+                <w:ilvl w:val="0"/>
+                <w:numId w:val="9"/>
+              </w:numPr>
+              <w:cnfStyle w:val="000000100000" w:firstRow="0" w:lastRow="0" w:firstColumn="0" w:lastColumn="0" w:oddVBand="0" w:evenVBand="0" w:oddHBand="1" w:evenHBand="0" w:firstRowFirstColumn="0" w:firstRowLastColumn="0" w:lastRowFirstColumn="0" w:lastRowLastColumn="0"/>
+              <w:rPr>
+                <w:lang w:val="nl-NL"/>
+              </w:rPr>
+            </w:pPr>
+            <w:r>
+              <w:rPr>
+                <w:lang w:val="nl-NL"/>
+              </w:rPr>
+              <w:t>Actor kies weigeren.</w:t>
+            </w:r>
+          </w:p>
+          <w:p>
+            <w:pPr>
+              <w:pStyle w:val="ListParagraph"/>
+              <w:keepLines w:val="0"/>
+              <w:numPr>
+                <w:ilvl w:val="0"/>
+                <w:numId w:val="9"/>
+              </w:numPr>
+              <w:cnfStyle w:val="000000100000" w:firstRow="0" w:lastRow="0" w:firstColumn="0" w:lastColumn="0" w:oddVBand="0" w:evenVBand="0" w:oddHBand="1" w:evenHBand="0" w:firstRowFirstColumn="0" w:firstRowLastColumn="0" w:lastRowFirstColumn="0" w:lastRowLastColumn="0"/>
+              <w:rPr>
+                <w:lang w:val="nl-NL"/>
+              </w:rPr>
+            </w:pPr>
+            <w:r>
+              <w:rPr>
+                <w:lang w:val="nl-NL"/>
+              </w:rPr>
+              <w:t>Systeem markeert bericht als geweigerd in database (Postconditie 1).</w:t>
+            </w:r>
+          </w:p>
+        </w:tc>
+      </w:tr>
+      <w:tr>
+        <w:tc>
+          <w:tcPr>
+            <w:cnfStyle w:val="001000000000" w:firstRow="0" w:lastRow="0" w:firstColumn="1" w:lastColumn="0" w:oddVBand="0" w:evenVBand="0" w:oddHBand="0" w:evenHBand="0" w:firstRowFirstColumn="0" w:firstRowLastColumn="0" w:lastRowFirstColumn="0" w:lastRowLastColumn="0"/>
+            <w:tcW w:w="1723" w:type="dxa"/>
+          </w:tcPr>
+          <w:p>
+            <w:pPr>
+              <w:rPr>
+                <w:b w:val="0"/>
+                <w:bCs w:val="0"/>
+                <w:lang w:val="nl-NL"/>
+              </w:rPr>
+            </w:pPr>
+            <w:r>
+              <w:rPr>
+                <w:b w:val="0"/>
+                <w:bCs w:val="0"/>
+                <w:lang w:val="nl-NL"/>
+              </w:rPr>
+              <w:t>Postcondities</w:t>
+            </w:r>
+          </w:p>
+        </w:tc>
+        <w:tc>
+          <w:tcPr>
+            <w:tcW w:w="7293" w:type="dxa"/>
+          </w:tcPr>
+          <w:p>
+            <w:pPr>
+              <w:pStyle w:val="ListParagraph"/>
+              <w:keepLines w:val="0"/>
+              <w:numPr>
+                <w:ilvl w:val="0"/>
+                <w:numId w:val="10"/>
+              </w:numPr>
+              <w:cnfStyle w:val="000000000000" w:firstRow="0" w:lastRow="0" w:firstColumn="0" w:lastColumn="0" w:oddVBand="0" w:evenVBand="0" w:oddHBand="0" w:evenHBand="0" w:firstRowFirstColumn="0" w:firstRowLastColumn="0" w:lastRowFirstColumn="0" w:lastRowLastColumn="0"/>
+              <w:rPr>
+                <w:lang w:val="nl-NL"/>
+              </w:rPr>
+            </w:pPr>
+            <w:r>
+              <w:rPr>
+                <w:lang w:val="nl-NL"/>
+              </w:rPr>
+              <w:t>Bericht is gemarkeerd als geweigerd.</w:t>
+            </w:r>
+          </w:p>
+        </w:tc>
+      </w:tr>
+    </w:tbl>
+    <w:p>
+      <w:pPr>
+        <w:rPr>
+          <w:lang w:val="nl-NL"/>
+        </w:rPr>
+      </w:pPr>
+    </w:p>
+    <w:p>
+      <w:pPr>
+        <w:pStyle w:val="Heading3"/>
+        <w:rPr>
+          <w:lang w:val="nl-NL"/>
+        </w:rPr>
+      </w:pPr>
+      <w:r>
+        <w:rPr>
+          <w:lang w:val="nl-NL"/>
+        </w:rPr>
+        <w:t>PROJ A 05</w:t>
+      </w:r>
+    </w:p>
+    <w:tbl>
+      <w:tblPr>
+        <w:tblStyle w:val="PlainTable3"/>
+        <w:tblW w:w="0" w:type="auto"/>
+        <w:tblLook w:val="04A0" w:firstRow="1" w:lastRow="0" w:firstColumn="1" w:lastColumn="0" w:noHBand="0" w:noVBand="1"/>
+      </w:tblPr>
+      <w:tblGrid>
+        <w:gridCol w:w="1723"/>
+        <w:gridCol w:w="7293"/>
+      </w:tblGrid>
+      <w:tr>
+        <w:trPr>
+          <w:cnfStyle w:val="100000000000" w:firstRow="1" w:lastRow="0" w:firstColumn="0" w:lastColumn="0" w:oddVBand="0" w:evenVBand="0" w:oddHBand="0" w:evenHBand="0" w:firstRowFirstColumn="0" w:firstRowLastColumn="0" w:lastRowFirstColumn="0" w:lastRowLastColumn="0"/>
+        </w:trPr>
+        <w:tc>
+          <w:tcPr>
+            <w:cnfStyle w:val="001000000100" w:firstRow="0" w:lastRow="0" w:firstColumn="1" w:lastColumn="0" w:oddVBand="0" w:evenVBand="0" w:oddHBand="0" w:evenHBand="0" w:firstRowFirstColumn="1" w:firstRowLastColumn="0" w:lastRowFirstColumn="0" w:lastRowLastColumn="0"/>
+            <w:tcW w:w="1723" w:type="dxa"/>
+          </w:tcPr>
+          <w:p>
+            <w:pPr>
+              <w:rPr>
+                <w:b w:val="0"/>
+                <w:bCs w:val="0"/>
+                <w:lang w:val="nl-NL"/>
+              </w:rPr>
+            </w:pPr>
+            <w:r>
+              <w:rPr>
+                <w:b w:val="0"/>
+                <w:bCs w:val="0"/>
+                <w:lang w:val="nl-NL"/>
+              </w:rPr>
+              <w:t>ID</w:t>
+            </w:r>
+          </w:p>
+        </w:tc>
+        <w:tc>
+          <w:tcPr>
+            <w:tcW w:w="7293" w:type="dxa"/>
+          </w:tcPr>
+          <w:p>
+            <w:pPr>
+              <w:cnfStyle w:val="100000000000" w:firstRow="1" w:lastRow="0" w:firstColumn="0" w:lastColumn="0" w:oddVBand="0" w:evenVBand="0" w:oddHBand="0" w:evenHBand="0" w:firstRowFirstColumn="0" w:firstRowLastColumn="0" w:lastRowFirstColumn="0" w:lastRowLastColumn="0"/>
+              <w:rPr>
+                <w:lang w:val="nl-NL"/>
+              </w:rPr>
+            </w:pPr>
+            <w:r>
+              <w:rPr>
+                <w:lang w:val="nl-NL"/>
+              </w:rPr>
+              <w:t>PROJ_A_0</w:t>
+            </w:r>
+            <w:r>
+              <w:rPr>
+                <w:lang w:val="nl-NL"/>
+              </w:rPr>
+              <w:t>5</w:t>
+            </w:r>
+            <w:r>
+              <w:rPr>
+                <w:lang w:val="nl-NL"/>
+              </w:rPr>
+              <w:t xml:space="preserve"> v0.1</w:t>
+            </w:r>
+          </w:p>
+        </w:tc>
+      </w:tr>
+      <w:tr>
+        <w:trPr>
+          <w:cnfStyle w:val="000000100000" w:firstRow="0" w:lastRow="0" w:firstColumn="0" w:lastColumn="0" w:oddVBand="0" w:evenVBand="0" w:oddHBand="1" w:evenHBand="0" w:firstRowFirstColumn="0" w:firstRowLastColumn="0" w:lastRowFirstColumn="0" w:lastRowLastColumn="0"/>
+        </w:trPr>
+        <w:tc>
+          <w:tcPr>
+            <w:cnfStyle w:val="001000000000" w:firstRow="0" w:lastRow="0" w:firstColumn="1" w:lastColumn="0" w:oddVBand="0" w:evenVBand="0" w:oddHBand="0" w:evenHBand="0" w:firstRowFirstColumn="0" w:firstRowLastColumn="0" w:lastRowFirstColumn="0" w:lastRowLastColumn="0"/>
+            <w:tcW w:w="1723" w:type="dxa"/>
+          </w:tcPr>
+          <w:p>
+            <w:pPr>
+              <w:rPr>
+                <w:b w:val="0"/>
+                <w:bCs w:val="0"/>
+                <w:lang w:val="nl-NL"/>
+              </w:rPr>
+            </w:pPr>
+            <w:r>
+              <w:rPr>
+                <w:b w:val="0"/>
+                <w:bCs w:val="0"/>
+                <w:lang w:val="nl-NL"/>
+              </w:rPr>
+              <w:t>Naam</w:t>
+            </w:r>
+          </w:p>
+        </w:tc>
+        <w:tc>
+          <w:tcPr>
+            <w:tcW w:w="7293" w:type="dxa"/>
+          </w:tcPr>
+          <w:p>
+            <w:pPr>
+              <w:cnfStyle w:val="000000100000" w:firstRow="0" w:lastRow="0" w:firstColumn="0" w:lastColumn="0" w:oddVBand="0" w:evenVBand="0" w:oddHBand="1" w:evenHBand="0" w:firstRowFirstColumn="0" w:firstRowLastColumn="0" w:lastRowFirstColumn="0" w:lastRowLastColumn="0"/>
+              <w:rPr>
+                <w:lang w:val="nl-NL"/>
+              </w:rPr>
+            </w:pPr>
+            <w:r>
+              <w:rPr>
+                <w:lang w:val="nl-NL"/>
+              </w:rPr>
+              <w:t>Overzicht bekijken</w:t>
+            </w:r>
+          </w:p>
+        </w:tc>
+      </w:tr>
+      <w:tr>
+        <w:tc>
+          <w:tcPr>
+            <w:cnfStyle w:val="001000000000" w:firstRow="0" w:lastRow="0" w:firstColumn="1" w:lastColumn="0" w:oddVBand="0" w:evenVBand="0" w:oddHBand="0" w:evenHBand="0" w:firstRowFirstColumn="0" w:firstRowLastColumn="0" w:lastRowFirstColumn="0" w:lastRowLastColumn="0"/>
+            <w:tcW w:w="1723" w:type="dxa"/>
+          </w:tcPr>
+          <w:p>
+            <w:pPr>
+              <w:rPr>
+                <w:b w:val="0"/>
+                <w:bCs w:val="0"/>
+                <w:lang w:val="nl-NL"/>
+              </w:rPr>
+            </w:pPr>
+            <w:r>
+              <w:rPr>
+                <w:b w:val="0"/>
+                <w:bCs w:val="0"/>
+                <w:lang w:val="nl-NL"/>
+              </w:rPr>
+              <w:t>Actoren</w:t>
+            </w:r>
+          </w:p>
+        </w:tc>
+        <w:tc>
+          <w:tcPr>
+            <w:tcW w:w="7293" w:type="dxa"/>
+          </w:tcPr>
+          <w:p>
+            <w:pPr>
+              <w:cnfStyle w:val="000000000000" w:firstRow="0" w:lastRow="0" w:firstColumn="0" w:lastColumn="0" w:oddVBand="0" w:evenVBand="0" w:oddHBand="0" w:evenHBand="0" w:firstRowFirstColumn="0" w:firstRowLastColumn="0" w:lastRowFirstColumn="0" w:lastRowLastColumn="0"/>
+              <w:rPr>
+                <w:lang w:val="nl-NL"/>
+              </w:rPr>
+            </w:pPr>
+            <w:r>
+              <w:rPr>
+                <w:lang w:val="nl-NL"/>
+              </w:rPr>
+              <w:t>Moderator</w:t>
+            </w:r>
+          </w:p>
+        </w:tc>
+      </w:tr>
+      <w:tr>
+        <w:trPr>
+          <w:cnfStyle w:val="000000100000" w:firstRow="0" w:lastRow="0" w:firstColumn="0" w:lastColumn="0" w:oddVBand="0" w:evenVBand="0" w:oddHBand="1" w:evenHBand="0" w:firstRowFirstColumn="0" w:firstRowLastColumn="0" w:lastRowFirstColumn="0" w:lastRowLastColumn="0"/>
+        </w:trPr>
+        <w:tc>
+          <w:tcPr>
+            <w:cnfStyle w:val="001000000000" w:firstRow="0" w:lastRow="0" w:firstColumn="1" w:lastColumn="0" w:oddVBand="0" w:evenVBand="0" w:oddHBand="0" w:evenHBand="0" w:firstRowFirstColumn="0" w:firstRowLastColumn="0" w:lastRowFirstColumn="0" w:lastRowLastColumn="0"/>
+            <w:tcW w:w="1723" w:type="dxa"/>
+          </w:tcPr>
+          <w:p>
+            <w:pPr>
+              <w:rPr>
+                <w:b w:val="0"/>
+                <w:bCs w:val="0"/>
+                <w:lang w:val="nl-NL"/>
+              </w:rPr>
+            </w:pPr>
+            <w:r>
+              <w:rPr>
+                <w:b w:val="0"/>
+                <w:bCs w:val="0"/>
+                <w:lang w:val="nl-NL"/>
+              </w:rPr>
+              <w:t>Precondities</w:t>
+            </w:r>
+          </w:p>
+        </w:tc>
+        <w:tc>
+          <w:tcPr>
+            <w:tcW w:w="7293" w:type="dxa"/>
+          </w:tcPr>
+          <w:p>
+            <w:pPr>
+              <w:pStyle w:val="ListParagraph"/>
+              <w:keepLines w:val="0"/>
+              <w:numPr>
+                <w:ilvl w:val="0"/>
+                <w:numId w:val="11"/>
+              </w:numPr>
+              <w:cnfStyle w:val="000000100000" w:firstRow="0" w:lastRow="0" w:firstColumn="0" w:lastColumn="0" w:oddVBand="0" w:evenVBand="0" w:oddHBand="1" w:evenHBand="0" w:firstRowFirstColumn="0" w:firstRowLastColumn="0" w:lastRowFirstColumn="0" w:lastRowLastColumn="0"/>
+              <w:rPr>
+                <w:lang w:val="nl-NL"/>
+              </w:rPr>
+            </w:pPr>
+            <w:r>
+              <w:rPr>
+                <w:lang w:val="nl-NL"/>
+              </w:rPr>
+              <w:t>Actor is ingelogd.</w:t>
+            </w:r>
+          </w:p>
+        </w:tc>
+      </w:tr>
+      <w:tr>
+        <w:tc>
+          <w:tcPr>
+            <w:cnfStyle w:val="001000000000" w:firstRow="0" w:lastRow="0" w:firstColumn="1" w:lastColumn="0" w:oddVBand="0" w:evenVBand="0" w:oddHBand="0" w:evenHBand="0" w:firstRowFirstColumn="0" w:firstRowLastColumn="0" w:lastRowFirstColumn="0" w:lastRowLastColumn="0"/>
+            <w:tcW w:w="1723" w:type="dxa"/>
+          </w:tcPr>
+          <w:p>
+            <w:pPr>
+              <w:rPr>
+                <w:b w:val="0"/>
+                <w:bCs w:val="0"/>
+                <w:lang w:val="nl-NL"/>
+              </w:rPr>
+            </w:pPr>
+            <w:r>
+              <w:rPr>
+                <w:b w:val="0"/>
+                <w:bCs w:val="0"/>
+                <w:lang w:val="nl-NL"/>
+              </w:rPr>
+              <w:t>Samenvatting</w:t>
+            </w:r>
+          </w:p>
+        </w:tc>
+        <w:tc>
+          <w:tcPr>
+            <w:tcW w:w="7293" w:type="dxa"/>
+          </w:tcPr>
+          <w:p>
+            <w:pPr>
+              <w:cnfStyle w:val="000000000000" w:firstRow="0" w:lastRow="0" w:firstColumn="0" w:lastColumn="0" w:oddVBand="0" w:evenVBand="0" w:oddHBand="0" w:evenHBand="0" w:firstRowFirstColumn="0" w:firstRowLastColumn="0" w:lastRowFirstColumn="0" w:lastRowLastColumn="0"/>
+              <w:rPr>
+                <w:lang w:val="nl-NL"/>
+              </w:rPr>
+            </w:pPr>
+            <w:r>
+              <w:rPr>
+                <w:lang w:val="nl-NL"/>
+              </w:rPr>
+              <w:t>Systeem wacht het openen van het overzicht (i). Systeem weergeeft geweigerde berichten (o).</w:t>
+            </w:r>
+          </w:p>
+        </w:tc>
+      </w:tr>
+      <w:tr>
+        <w:trPr>
+          <w:cnfStyle w:val="000000100000" w:firstRow="0" w:lastRow="0" w:firstColumn="0" w:lastColumn="0" w:oddVBand="0" w:evenVBand="0" w:oddHBand="1" w:evenHBand="0" w:firstRowFirstColumn="0" w:firstRowLastColumn="0" w:lastRowFirstColumn="0" w:lastRowLastColumn="0"/>
+        </w:trPr>
+        <w:tc>
+          <w:tcPr>
+            <w:cnfStyle w:val="001000000000" w:firstRow="0" w:lastRow="0" w:firstColumn="1" w:lastColumn="0" w:oddVBand="0" w:evenVBand="0" w:oddHBand="0" w:evenHBand="0" w:firstRowFirstColumn="0" w:firstRowLastColumn="0" w:lastRowFirstColumn="0" w:lastRowLastColumn="0"/>
+            <w:tcW w:w="1723" w:type="dxa"/>
+          </w:tcPr>
+          <w:p>
+            <w:pPr>
+              <w:rPr>
+                <w:b w:val="0"/>
+                <w:bCs w:val="0"/>
+                <w:lang w:val="nl-NL"/>
+              </w:rPr>
+            </w:pPr>
+            <w:r>
+              <w:rPr>
+                <w:b w:val="0"/>
+                <w:bCs w:val="0"/>
+                <w:lang w:val="nl-NL"/>
+              </w:rPr>
+              <w:t>Scenario</w:t>
+            </w:r>
+          </w:p>
+        </w:tc>
+        <w:tc>
+          <w:tcPr>
+            <w:tcW w:w="7293" w:type="dxa"/>
+          </w:tcPr>
+          <w:p>
+            <w:pPr>
+              <w:pStyle w:val="ListParagraph"/>
+              <w:keepLines w:val="0"/>
+              <w:numPr>
+                <w:ilvl w:val="0"/>
+                <w:numId w:val="12"/>
+              </w:numPr>
+              <w:cnfStyle w:val="000000100000" w:firstRow="0" w:lastRow="0" w:firstColumn="0" w:lastColumn="0" w:oddVBand="0" w:evenVBand="0" w:oddHBand="1" w:evenHBand="0" w:firstRowFirstColumn="0" w:firstRowLastColumn="0" w:lastRowFirstColumn="0" w:lastRowLastColumn="0"/>
+              <w:rPr>
+                <w:lang w:val="nl-NL"/>
+              </w:rPr>
+            </w:pPr>
+            <w:r>
+              <w:rPr>
+                <w:lang w:val="nl-NL"/>
+              </w:rPr>
+              <w:t>Systeem wacht op openen van overzicht.</w:t>
+            </w:r>
+          </w:p>
+          <w:p>
+            <w:pPr>
+              <w:pStyle w:val="ListParagraph"/>
+              <w:keepLines w:val="0"/>
+              <w:numPr>
+                <w:ilvl w:val="0"/>
+                <w:numId w:val="12"/>
+              </w:numPr>
+              <w:cnfStyle w:val="000000100000" w:firstRow="0" w:lastRow="0" w:firstColumn="0" w:lastColumn="0" w:oddVBand="0" w:evenVBand="0" w:oddHBand="1" w:evenHBand="0" w:firstRowFirstColumn="0" w:firstRowLastColumn="0" w:lastRowFirstColumn="0" w:lastRowLastColumn="0"/>
+              <w:rPr>
+                <w:lang w:val="nl-NL"/>
+              </w:rPr>
+            </w:pPr>
+            <w:r>
+              <w:rPr>
+                <w:lang w:val="nl-NL"/>
+              </w:rPr>
+              <w:t>Actor kiest voor het openen van overzicht.</w:t>
+            </w:r>
+          </w:p>
+          <w:p>
+            <w:pPr>
+              <w:pStyle w:val="ListParagraph"/>
+              <w:keepLines w:val="0"/>
+              <w:numPr>
+                <w:ilvl w:val="0"/>
+                <w:numId w:val="12"/>
+              </w:numPr>
+              <w:cnfStyle w:val="000000100000" w:firstRow="0" w:lastRow="0" w:firstColumn="0" w:lastColumn="0" w:oddVBand="0" w:evenVBand="0" w:oddHBand="1" w:evenHBand="0" w:firstRowFirstColumn="0" w:firstRowLastColumn="0" w:lastRowFirstColumn="0" w:lastRowLastColumn="0"/>
+              <w:rPr>
+                <w:lang w:val="nl-NL"/>
+              </w:rPr>
+            </w:pPr>
+            <w:r>
+              <w:rPr>
+                <w:lang w:val="nl-NL"/>
+              </w:rPr>
+              <w:t>Systeem weergeeft berichten gemarkeerd als geweigerd (Postconditie 1).</w:t>
+            </w:r>
+          </w:p>
+        </w:tc>
+      </w:tr>
+      <w:tr>
+        <w:tc>
+          <w:tcPr>
+            <w:cnfStyle w:val="001000000000" w:firstRow="0" w:lastRow="0" w:firstColumn="1" w:lastColumn="0" w:oddVBand="0" w:evenVBand="0" w:oddHBand="0" w:evenHBand="0" w:firstRowFirstColumn="0" w:firstRowLastColumn="0" w:lastRowFirstColumn="0" w:lastRowLastColumn="0"/>
+            <w:tcW w:w="1723" w:type="dxa"/>
+          </w:tcPr>
+          <w:p>
+            <w:pPr>
+              <w:rPr>
+                <w:b w:val="0"/>
+                <w:bCs w:val="0"/>
+                <w:lang w:val="nl-NL"/>
+              </w:rPr>
+            </w:pPr>
+            <w:r>
+              <w:rPr>
+                <w:b w:val="0"/>
+                <w:bCs w:val="0"/>
+                <w:lang w:val="nl-NL"/>
+              </w:rPr>
+              <w:t>Postcondities</w:t>
+            </w:r>
+          </w:p>
+        </w:tc>
+        <w:tc>
+          <w:tcPr>
+            <w:tcW w:w="7293" w:type="dxa"/>
+          </w:tcPr>
+          <w:p>
+            <w:pPr>
+              <w:pStyle w:val="ListParagraph"/>
+              <w:keepLines w:val="0"/>
+              <w:numPr>
+                <w:ilvl w:val="0"/>
+                <w:numId w:val="13"/>
+              </w:numPr>
+              <w:cnfStyle w:val="000000000000" w:firstRow="0" w:lastRow="0" w:firstColumn="0" w:lastColumn="0" w:oddVBand="0" w:evenVBand="0" w:oddHBand="0" w:evenHBand="0" w:firstRowFirstColumn="0" w:firstRowLastColumn="0" w:lastRowFirstColumn="0" w:lastRowLastColumn="0"/>
+              <w:rPr>
+                <w:lang w:val="nl-NL"/>
+              </w:rPr>
+            </w:pPr>
+            <w:r>
+              <w:rPr>
+                <w:lang w:val="nl-NL"/>
+              </w:rPr>
+              <w:t>Overzicht wordt weergeven.</w:t>
+            </w:r>
+          </w:p>
+        </w:tc>
+      </w:tr>
+    </w:tbl>
+    <w:p>
+      <w:pPr>
+        <w:rPr>
+          <w:lang w:val="nl-NL"/>
+        </w:rPr>
+      </w:pPr>
+    </w:p>
     <w:sectPr>
-      <w:footerReference w:type="default" r:id="rId7"/>
+      <w:footerReference w:type="default" r:id="rId10"/>
       <w:pgSz w:w="11906" w:h="16838"/>
       <w:pgMar w:top="1440" w:right="1440" w:bottom="1440" w:left="1440" w:header="708" w:footer="708" w:gutter="0"/>
       <w:pgNumType w:start="0"/>
@@ -1134,6 +4092,1271 @@
     </w:p>
   </w:footnote>
 </w:footnotes>
+</file>
+
+<file path=word/numbering.xml><?xml version="1.0" encoding="utf-8"?>
+<w:numbering xmlns:wpc="http://schemas.microsoft.com/office/word/2010/wordprocessingCanvas" xmlns:cx="http://schemas.microsoft.com/office/drawing/2014/chartex" xmlns:cx1="http://schemas.microsoft.com/office/drawing/2015/9/8/chartex" xmlns:cx2="http://schemas.microsoft.com/office/drawing/2015/10/21/chartex" xmlns:cx3="http://schemas.microsoft.com/office/drawing/2016/5/9/chartex" xmlns:cx4="http://schemas.microsoft.com/office/drawing/2016/5/10/chartex" xmlns:cx5="http://schemas.microsoft.com/office/drawing/2016/5/11/chartex" xmlns:cx6="http://schemas.microsoft.com/office/drawing/2016/5/12/chartex" xmlns:cx7="http://schemas.microsoft.com/office/drawing/2016/5/13/chartex" xmlns:cx8="http://schemas.microsoft.com/office/drawing/2016/5/14/chartex" xmlns:mc="http://schemas.openxmlformats.org/markup-compatibility/2006" xmlns:aink="http://schemas.microsoft.com/office/drawing/2016/ink" xmlns:am3d="http://schemas.microsoft.com/office/drawing/2017/model3d" xmlns:o="urn:schemas-microsoft-com:office:office" xmlns:r="http://schemas.openxmlformats.org/officeDocument/2006/relationships" xmlns:m="http://schemas.openxmlformats.org/officeDocument/2006/math" xmlns:v="urn:schemas-microsoft-com:vml" xmlns:wp14="http://schemas.microsoft.com/office/word/2010/wordprocessingDrawing" xmlns:wp="http://schemas.openxmlformats.org/drawingml/2006/wordprocessingDrawing" xmlns:w10="urn:schemas-microsoft-com:office:word" xmlns:w="http://schemas.openxmlformats.org/wordprocessingml/2006/main" xmlns:w14="http://schemas.microsoft.com/office/word/2010/wordml" xmlns:w15="http://schemas.microsoft.com/office/word/2012/wordml" xmlns:w16cex="http://schemas.microsoft.com/office/word/2018/wordml/cex" xmlns:w16cid="http://schemas.microsoft.com/office/word/2016/wordml/cid" xmlns:w16="http://schemas.microsoft.com/office/word/2018/wordml" xmlns:w16sdtdh="http://schemas.microsoft.com/office/word/2020/wordml/sdtdatahash" xmlns:w16se="http://schemas.microsoft.com/office/word/2015/wordml/symex" xmlns:wpg="http://schemas.microsoft.com/office/word/2010/wordprocessingGroup" xmlns:wpi="http://schemas.microsoft.com/office/word/2010/wordprocessingInk" xmlns:wne="http://schemas.microsoft.com/office/word/2006/wordml" xmlns:wps="http://schemas.microsoft.com/office/word/2010/wordprocessingShape" mc:Ignorable="w14 w15 w16se w16cid w16 w16cex w16sdtdh wp14">
+  <w:abstractNum w:abstractNumId="0" w15:restartNumberingAfterBreak="0">
+    <w:nsid w:val="00D47194"/>
+    <w:multiLevelType w:val="hybridMultilevel"/>
+    <w:tmpl w:val="6574AC78"/>
+    <w:lvl w:ilvl="0" w:tplc="2000000F">
+      <w:start w:val="1"/>
+      <w:numFmt w:val="decimal"/>
+      <w:lvlText w:val="%1."/>
+      <w:lvlJc w:val="left"/>
+      <w:pPr>
+        <w:ind w:left="720" w:hanging="360"/>
+      </w:pPr>
+      <w:rPr>
+        <w:rFonts w:hint="default"/>
+      </w:rPr>
+    </w:lvl>
+    <w:lvl w:ilvl="1" w:tplc="20000019" w:tentative="1">
+      <w:start w:val="1"/>
+      <w:numFmt w:val="lowerLetter"/>
+      <w:lvlText w:val="%2."/>
+      <w:lvlJc w:val="left"/>
+      <w:pPr>
+        <w:ind w:left="1440" w:hanging="360"/>
+      </w:pPr>
+    </w:lvl>
+    <w:lvl w:ilvl="2" w:tplc="2000001B" w:tentative="1">
+      <w:start w:val="1"/>
+      <w:numFmt w:val="lowerRoman"/>
+      <w:lvlText w:val="%3."/>
+      <w:lvlJc w:val="right"/>
+      <w:pPr>
+        <w:ind w:left="2160" w:hanging="180"/>
+      </w:pPr>
+    </w:lvl>
+    <w:lvl w:ilvl="3" w:tplc="2000000F" w:tentative="1">
+      <w:start w:val="1"/>
+      <w:numFmt w:val="decimal"/>
+      <w:lvlText w:val="%4."/>
+      <w:lvlJc w:val="left"/>
+      <w:pPr>
+        <w:ind w:left="2880" w:hanging="360"/>
+      </w:pPr>
+    </w:lvl>
+    <w:lvl w:ilvl="4" w:tplc="20000019" w:tentative="1">
+      <w:start w:val="1"/>
+      <w:numFmt w:val="lowerLetter"/>
+      <w:lvlText w:val="%5."/>
+      <w:lvlJc w:val="left"/>
+      <w:pPr>
+        <w:ind w:left="3600" w:hanging="360"/>
+      </w:pPr>
+    </w:lvl>
+    <w:lvl w:ilvl="5" w:tplc="2000001B" w:tentative="1">
+      <w:start w:val="1"/>
+      <w:numFmt w:val="lowerRoman"/>
+      <w:lvlText w:val="%6."/>
+      <w:lvlJc w:val="right"/>
+      <w:pPr>
+        <w:ind w:left="4320" w:hanging="180"/>
+      </w:pPr>
+    </w:lvl>
+    <w:lvl w:ilvl="6" w:tplc="2000000F" w:tentative="1">
+      <w:start w:val="1"/>
+      <w:numFmt w:val="decimal"/>
+      <w:lvlText w:val="%7."/>
+      <w:lvlJc w:val="left"/>
+      <w:pPr>
+        <w:ind w:left="5040" w:hanging="360"/>
+      </w:pPr>
+    </w:lvl>
+    <w:lvl w:ilvl="7" w:tplc="20000019" w:tentative="1">
+      <w:start w:val="1"/>
+      <w:numFmt w:val="lowerLetter"/>
+      <w:lvlText w:val="%8."/>
+      <w:lvlJc w:val="left"/>
+      <w:pPr>
+        <w:ind w:left="5760" w:hanging="360"/>
+      </w:pPr>
+    </w:lvl>
+    <w:lvl w:ilvl="8" w:tplc="2000001B" w:tentative="1">
+      <w:start w:val="1"/>
+      <w:numFmt w:val="lowerRoman"/>
+      <w:lvlText w:val="%9."/>
+      <w:lvlJc w:val="right"/>
+      <w:pPr>
+        <w:ind w:left="6480" w:hanging="180"/>
+      </w:pPr>
+    </w:lvl>
+  </w:abstractNum>
+  <w:abstractNum w:abstractNumId="1" w15:restartNumberingAfterBreak="0">
+    <w:nsid w:val="017D4DD8"/>
+    <w:multiLevelType w:val="hybridMultilevel"/>
+    <w:tmpl w:val="E0920652"/>
+    <w:lvl w:ilvl="0" w:tplc="2000000F">
+      <w:start w:val="1"/>
+      <w:numFmt w:val="decimal"/>
+      <w:lvlText w:val="%1."/>
+      <w:lvlJc w:val="left"/>
+      <w:pPr>
+        <w:ind w:left="720" w:hanging="360"/>
+      </w:pPr>
+      <w:rPr>
+        <w:rFonts w:hint="default"/>
+      </w:rPr>
+    </w:lvl>
+    <w:lvl w:ilvl="1" w:tplc="20000019" w:tentative="1">
+      <w:start w:val="1"/>
+      <w:numFmt w:val="lowerLetter"/>
+      <w:lvlText w:val="%2."/>
+      <w:lvlJc w:val="left"/>
+      <w:pPr>
+        <w:ind w:left="1440" w:hanging="360"/>
+      </w:pPr>
+    </w:lvl>
+    <w:lvl w:ilvl="2" w:tplc="2000001B" w:tentative="1">
+      <w:start w:val="1"/>
+      <w:numFmt w:val="lowerRoman"/>
+      <w:lvlText w:val="%3."/>
+      <w:lvlJc w:val="right"/>
+      <w:pPr>
+        <w:ind w:left="2160" w:hanging="180"/>
+      </w:pPr>
+    </w:lvl>
+    <w:lvl w:ilvl="3" w:tplc="2000000F" w:tentative="1">
+      <w:start w:val="1"/>
+      <w:numFmt w:val="decimal"/>
+      <w:lvlText w:val="%4."/>
+      <w:lvlJc w:val="left"/>
+      <w:pPr>
+        <w:ind w:left="2880" w:hanging="360"/>
+      </w:pPr>
+    </w:lvl>
+    <w:lvl w:ilvl="4" w:tplc="20000019" w:tentative="1">
+      <w:start w:val="1"/>
+      <w:numFmt w:val="lowerLetter"/>
+      <w:lvlText w:val="%5."/>
+      <w:lvlJc w:val="left"/>
+      <w:pPr>
+        <w:ind w:left="3600" w:hanging="360"/>
+      </w:pPr>
+    </w:lvl>
+    <w:lvl w:ilvl="5" w:tplc="2000001B" w:tentative="1">
+      <w:start w:val="1"/>
+      <w:numFmt w:val="lowerRoman"/>
+      <w:lvlText w:val="%6."/>
+      <w:lvlJc w:val="right"/>
+      <w:pPr>
+        <w:ind w:left="4320" w:hanging="180"/>
+      </w:pPr>
+    </w:lvl>
+    <w:lvl w:ilvl="6" w:tplc="2000000F" w:tentative="1">
+      <w:start w:val="1"/>
+      <w:numFmt w:val="decimal"/>
+      <w:lvlText w:val="%7."/>
+      <w:lvlJc w:val="left"/>
+      <w:pPr>
+        <w:ind w:left="5040" w:hanging="360"/>
+      </w:pPr>
+    </w:lvl>
+    <w:lvl w:ilvl="7" w:tplc="20000019" w:tentative="1">
+      <w:start w:val="1"/>
+      <w:numFmt w:val="lowerLetter"/>
+      <w:lvlText w:val="%8."/>
+      <w:lvlJc w:val="left"/>
+      <w:pPr>
+        <w:ind w:left="5760" w:hanging="360"/>
+      </w:pPr>
+    </w:lvl>
+    <w:lvl w:ilvl="8" w:tplc="2000001B" w:tentative="1">
+      <w:start w:val="1"/>
+      <w:numFmt w:val="lowerRoman"/>
+      <w:lvlText w:val="%9."/>
+      <w:lvlJc w:val="right"/>
+      <w:pPr>
+        <w:ind w:left="6480" w:hanging="180"/>
+      </w:pPr>
+    </w:lvl>
+  </w:abstractNum>
+  <w:abstractNum w:abstractNumId="2" w15:restartNumberingAfterBreak="0">
+    <w:nsid w:val="0556513C"/>
+    <w:multiLevelType w:val="hybridMultilevel"/>
+    <w:tmpl w:val="A74EEE9C"/>
+    <w:lvl w:ilvl="0" w:tplc="2000000F">
+      <w:start w:val="1"/>
+      <w:numFmt w:val="decimal"/>
+      <w:lvlText w:val="%1."/>
+      <w:lvlJc w:val="left"/>
+      <w:pPr>
+        <w:ind w:left="720" w:hanging="360"/>
+      </w:pPr>
+      <w:rPr>
+        <w:rFonts w:hint="default"/>
+      </w:rPr>
+    </w:lvl>
+    <w:lvl w:ilvl="1" w:tplc="20000019" w:tentative="1">
+      <w:start w:val="1"/>
+      <w:numFmt w:val="lowerLetter"/>
+      <w:lvlText w:val="%2."/>
+      <w:lvlJc w:val="left"/>
+      <w:pPr>
+        <w:ind w:left="1440" w:hanging="360"/>
+      </w:pPr>
+    </w:lvl>
+    <w:lvl w:ilvl="2" w:tplc="2000001B" w:tentative="1">
+      <w:start w:val="1"/>
+      <w:numFmt w:val="lowerRoman"/>
+      <w:lvlText w:val="%3."/>
+      <w:lvlJc w:val="right"/>
+      <w:pPr>
+        <w:ind w:left="2160" w:hanging="180"/>
+      </w:pPr>
+    </w:lvl>
+    <w:lvl w:ilvl="3" w:tplc="2000000F" w:tentative="1">
+      <w:start w:val="1"/>
+      <w:numFmt w:val="decimal"/>
+      <w:lvlText w:val="%4."/>
+      <w:lvlJc w:val="left"/>
+      <w:pPr>
+        <w:ind w:left="2880" w:hanging="360"/>
+      </w:pPr>
+    </w:lvl>
+    <w:lvl w:ilvl="4" w:tplc="20000019" w:tentative="1">
+      <w:start w:val="1"/>
+      <w:numFmt w:val="lowerLetter"/>
+      <w:lvlText w:val="%5."/>
+      <w:lvlJc w:val="left"/>
+      <w:pPr>
+        <w:ind w:left="3600" w:hanging="360"/>
+      </w:pPr>
+    </w:lvl>
+    <w:lvl w:ilvl="5" w:tplc="2000001B" w:tentative="1">
+      <w:start w:val="1"/>
+      <w:numFmt w:val="lowerRoman"/>
+      <w:lvlText w:val="%6."/>
+      <w:lvlJc w:val="right"/>
+      <w:pPr>
+        <w:ind w:left="4320" w:hanging="180"/>
+      </w:pPr>
+    </w:lvl>
+    <w:lvl w:ilvl="6" w:tplc="2000000F" w:tentative="1">
+      <w:start w:val="1"/>
+      <w:numFmt w:val="decimal"/>
+      <w:lvlText w:val="%7."/>
+      <w:lvlJc w:val="left"/>
+      <w:pPr>
+        <w:ind w:left="5040" w:hanging="360"/>
+      </w:pPr>
+    </w:lvl>
+    <w:lvl w:ilvl="7" w:tplc="20000019" w:tentative="1">
+      <w:start w:val="1"/>
+      <w:numFmt w:val="lowerLetter"/>
+      <w:lvlText w:val="%8."/>
+      <w:lvlJc w:val="left"/>
+      <w:pPr>
+        <w:ind w:left="5760" w:hanging="360"/>
+      </w:pPr>
+    </w:lvl>
+    <w:lvl w:ilvl="8" w:tplc="2000001B" w:tentative="1">
+      <w:start w:val="1"/>
+      <w:numFmt w:val="lowerRoman"/>
+      <w:lvlText w:val="%9."/>
+      <w:lvlJc w:val="right"/>
+      <w:pPr>
+        <w:ind w:left="6480" w:hanging="180"/>
+      </w:pPr>
+    </w:lvl>
+  </w:abstractNum>
+  <w:abstractNum w:abstractNumId="3" w15:restartNumberingAfterBreak="0">
+    <w:nsid w:val="0FE613AB"/>
+    <w:multiLevelType w:val="hybridMultilevel"/>
+    <w:tmpl w:val="EFA421FC"/>
+    <w:lvl w:ilvl="0" w:tplc="2000000F">
+      <w:start w:val="1"/>
+      <w:numFmt w:val="decimal"/>
+      <w:lvlText w:val="%1."/>
+      <w:lvlJc w:val="left"/>
+      <w:pPr>
+        <w:ind w:left="720" w:hanging="360"/>
+      </w:pPr>
+      <w:rPr>
+        <w:rFonts w:hint="default"/>
+      </w:rPr>
+    </w:lvl>
+    <w:lvl w:ilvl="1" w:tplc="20000019" w:tentative="1">
+      <w:start w:val="1"/>
+      <w:numFmt w:val="lowerLetter"/>
+      <w:lvlText w:val="%2."/>
+      <w:lvlJc w:val="left"/>
+      <w:pPr>
+        <w:ind w:left="1440" w:hanging="360"/>
+      </w:pPr>
+    </w:lvl>
+    <w:lvl w:ilvl="2" w:tplc="2000001B" w:tentative="1">
+      <w:start w:val="1"/>
+      <w:numFmt w:val="lowerRoman"/>
+      <w:lvlText w:val="%3."/>
+      <w:lvlJc w:val="right"/>
+      <w:pPr>
+        <w:ind w:left="2160" w:hanging="180"/>
+      </w:pPr>
+    </w:lvl>
+    <w:lvl w:ilvl="3" w:tplc="2000000F" w:tentative="1">
+      <w:start w:val="1"/>
+      <w:numFmt w:val="decimal"/>
+      <w:lvlText w:val="%4."/>
+      <w:lvlJc w:val="left"/>
+      <w:pPr>
+        <w:ind w:left="2880" w:hanging="360"/>
+      </w:pPr>
+    </w:lvl>
+    <w:lvl w:ilvl="4" w:tplc="20000019" w:tentative="1">
+      <w:start w:val="1"/>
+      <w:numFmt w:val="lowerLetter"/>
+      <w:lvlText w:val="%5."/>
+      <w:lvlJc w:val="left"/>
+      <w:pPr>
+        <w:ind w:left="3600" w:hanging="360"/>
+      </w:pPr>
+    </w:lvl>
+    <w:lvl w:ilvl="5" w:tplc="2000001B" w:tentative="1">
+      <w:start w:val="1"/>
+      <w:numFmt w:val="lowerRoman"/>
+      <w:lvlText w:val="%6."/>
+      <w:lvlJc w:val="right"/>
+      <w:pPr>
+        <w:ind w:left="4320" w:hanging="180"/>
+      </w:pPr>
+    </w:lvl>
+    <w:lvl w:ilvl="6" w:tplc="2000000F" w:tentative="1">
+      <w:start w:val="1"/>
+      <w:numFmt w:val="decimal"/>
+      <w:lvlText w:val="%7."/>
+      <w:lvlJc w:val="left"/>
+      <w:pPr>
+        <w:ind w:left="5040" w:hanging="360"/>
+      </w:pPr>
+    </w:lvl>
+    <w:lvl w:ilvl="7" w:tplc="20000019" w:tentative="1">
+      <w:start w:val="1"/>
+      <w:numFmt w:val="lowerLetter"/>
+      <w:lvlText w:val="%8."/>
+      <w:lvlJc w:val="left"/>
+      <w:pPr>
+        <w:ind w:left="5760" w:hanging="360"/>
+      </w:pPr>
+    </w:lvl>
+    <w:lvl w:ilvl="8" w:tplc="2000001B" w:tentative="1">
+      <w:start w:val="1"/>
+      <w:numFmt w:val="lowerRoman"/>
+      <w:lvlText w:val="%9."/>
+      <w:lvlJc w:val="right"/>
+      <w:pPr>
+        <w:ind w:left="6480" w:hanging="180"/>
+      </w:pPr>
+    </w:lvl>
+  </w:abstractNum>
+  <w:abstractNum w:abstractNumId="4" w15:restartNumberingAfterBreak="0">
+    <w:nsid w:val="139D32C3"/>
+    <w:multiLevelType w:val="hybridMultilevel"/>
+    <w:tmpl w:val="A566BAA0"/>
+    <w:lvl w:ilvl="0" w:tplc="2000000F">
+      <w:start w:val="1"/>
+      <w:numFmt w:val="decimal"/>
+      <w:lvlText w:val="%1."/>
+      <w:lvlJc w:val="left"/>
+      <w:pPr>
+        <w:ind w:left="720" w:hanging="360"/>
+      </w:pPr>
+      <w:rPr>
+        <w:rFonts w:hint="default"/>
+      </w:rPr>
+    </w:lvl>
+    <w:lvl w:ilvl="1" w:tplc="20000019" w:tentative="1">
+      <w:start w:val="1"/>
+      <w:numFmt w:val="lowerLetter"/>
+      <w:lvlText w:val="%2."/>
+      <w:lvlJc w:val="left"/>
+      <w:pPr>
+        <w:ind w:left="1440" w:hanging="360"/>
+      </w:pPr>
+    </w:lvl>
+    <w:lvl w:ilvl="2" w:tplc="2000001B" w:tentative="1">
+      <w:start w:val="1"/>
+      <w:numFmt w:val="lowerRoman"/>
+      <w:lvlText w:val="%3."/>
+      <w:lvlJc w:val="right"/>
+      <w:pPr>
+        <w:ind w:left="2160" w:hanging="180"/>
+      </w:pPr>
+    </w:lvl>
+    <w:lvl w:ilvl="3" w:tplc="2000000F" w:tentative="1">
+      <w:start w:val="1"/>
+      <w:numFmt w:val="decimal"/>
+      <w:lvlText w:val="%4."/>
+      <w:lvlJc w:val="left"/>
+      <w:pPr>
+        <w:ind w:left="2880" w:hanging="360"/>
+      </w:pPr>
+    </w:lvl>
+    <w:lvl w:ilvl="4" w:tplc="20000019" w:tentative="1">
+      <w:start w:val="1"/>
+      <w:numFmt w:val="lowerLetter"/>
+      <w:lvlText w:val="%5."/>
+      <w:lvlJc w:val="left"/>
+      <w:pPr>
+        <w:ind w:left="3600" w:hanging="360"/>
+      </w:pPr>
+    </w:lvl>
+    <w:lvl w:ilvl="5" w:tplc="2000001B" w:tentative="1">
+      <w:start w:val="1"/>
+      <w:numFmt w:val="lowerRoman"/>
+      <w:lvlText w:val="%6."/>
+      <w:lvlJc w:val="right"/>
+      <w:pPr>
+        <w:ind w:left="4320" w:hanging="180"/>
+      </w:pPr>
+    </w:lvl>
+    <w:lvl w:ilvl="6" w:tplc="2000000F" w:tentative="1">
+      <w:start w:val="1"/>
+      <w:numFmt w:val="decimal"/>
+      <w:lvlText w:val="%7."/>
+      <w:lvlJc w:val="left"/>
+      <w:pPr>
+        <w:ind w:left="5040" w:hanging="360"/>
+      </w:pPr>
+    </w:lvl>
+    <w:lvl w:ilvl="7" w:tplc="20000019" w:tentative="1">
+      <w:start w:val="1"/>
+      <w:numFmt w:val="lowerLetter"/>
+      <w:lvlText w:val="%8."/>
+      <w:lvlJc w:val="left"/>
+      <w:pPr>
+        <w:ind w:left="5760" w:hanging="360"/>
+      </w:pPr>
+    </w:lvl>
+    <w:lvl w:ilvl="8" w:tplc="2000001B" w:tentative="1">
+      <w:start w:val="1"/>
+      <w:numFmt w:val="lowerRoman"/>
+      <w:lvlText w:val="%9."/>
+      <w:lvlJc w:val="right"/>
+      <w:pPr>
+        <w:ind w:left="6480" w:hanging="180"/>
+      </w:pPr>
+    </w:lvl>
+  </w:abstractNum>
+  <w:abstractNum w:abstractNumId="5" w15:restartNumberingAfterBreak="0">
+    <w:nsid w:val="1E2D5750"/>
+    <w:multiLevelType w:val="hybridMultilevel"/>
+    <w:tmpl w:val="08C6D428"/>
+    <w:lvl w:ilvl="0" w:tplc="2000000F">
+      <w:start w:val="1"/>
+      <w:numFmt w:val="decimal"/>
+      <w:lvlText w:val="%1."/>
+      <w:lvlJc w:val="left"/>
+      <w:pPr>
+        <w:ind w:left="720" w:hanging="360"/>
+      </w:pPr>
+      <w:rPr>
+        <w:rFonts w:hint="default"/>
+      </w:rPr>
+    </w:lvl>
+    <w:lvl w:ilvl="1" w:tplc="20000019" w:tentative="1">
+      <w:start w:val="1"/>
+      <w:numFmt w:val="lowerLetter"/>
+      <w:lvlText w:val="%2."/>
+      <w:lvlJc w:val="left"/>
+      <w:pPr>
+        <w:ind w:left="1440" w:hanging="360"/>
+      </w:pPr>
+    </w:lvl>
+    <w:lvl w:ilvl="2" w:tplc="2000001B" w:tentative="1">
+      <w:start w:val="1"/>
+      <w:numFmt w:val="lowerRoman"/>
+      <w:lvlText w:val="%3."/>
+      <w:lvlJc w:val="right"/>
+      <w:pPr>
+        <w:ind w:left="2160" w:hanging="180"/>
+      </w:pPr>
+    </w:lvl>
+    <w:lvl w:ilvl="3" w:tplc="2000000F" w:tentative="1">
+      <w:start w:val="1"/>
+      <w:numFmt w:val="decimal"/>
+      <w:lvlText w:val="%4."/>
+      <w:lvlJc w:val="left"/>
+      <w:pPr>
+        <w:ind w:left="2880" w:hanging="360"/>
+      </w:pPr>
+    </w:lvl>
+    <w:lvl w:ilvl="4" w:tplc="20000019" w:tentative="1">
+      <w:start w:val="1"/>
+      <w:numFmt w:val="lowerLetter"/>
+      <w:lvlText w:val="%5."/>
+      <w:lvlJc w:val="left"/>
+      <w:pPr>
+        <w:ind w:left="3600" w:hanging="360"/>
+      </w:pPr>
+    </w:lvl>
+    <w:lvl w:ilvl="5" w:tplc="2000001B" w:tentative="1">
+      <w:start w:val="1"/>
+      <w:numFmt w:val="lowerRoman"/>
+      <w:lvlText w:val="%6."/>
+      <w:lvlJc w:val="right"/>
+      <w:pPr>
+        <w:ind w:left="4320" w:hanging="180"/>
+      </w:pPr>
+    </w:lvl>
+    <w:lvl w:ilvl="6" w:tplc="2000000F" w:tentative="1">
+      <w:start w:val="1"/>
+      <w:numFmt w:val="decimal"/>
+      <w:lvlText w:val="%7."/>
+      <w:lvlJc w:val="left"/>
+      <w:pPr>
+        <w:ind w:left="5040" w:hanging="360"/>
+      </w:pPr>
+    </w:lvl>
+    <w:lvl w:ilvl="7" w:tplc="20000019" w:tentative="1">
+      <w:start w:val="1"/>
+      <w:numFmt w:val="lowerLetter"/>
+      <w:lvlText w:val="%8."/>
+      <w:lvlJc w:val="left"/>
+      <w:pPr>
+        <w:ind w:left="5760" w:hanging="360"/>
+      </w:pPr>
+    </w:lvl>
+    <w:lvl w:ilvl="8" w:tplc="2000001B" w:tentative="1">
+      <w:start w:val="1"/>
+      <w:numFmt w:val="lowerRoman"/>
+      <w:lvlText w:val="%9."/>
+      <w:lvlJc w:val="right"/>
+      <w:pPr>
+        <w:ind w:left="6480" w:hanging="180"/>
+      </w:pPr>
+    </w:lvl>
+  </w:abstractNum>
+  <w:abstractNum w:abstractNumId="6" w15:restartNumberingAfterBreak="0">
+    <w:nsid w:val="2A746EEE"/>
+    <w:multiLevelType w:val="multilevel"/>
+    <w:tmpl w:val="2250DDB4"/>
+    <w:lvl w:ilvl="0">
+      <w:start w:val="1"/>
+      <w:numFmt w:val="decimal"/>
+      <w:lvlText w:val="%1."/>
+      <w:lvlJc w:val="left"/>
+      <w:pPr>
+        <w:ind w:left="720" w:hanging="360"/>
+      </w:pPr>
+      <w:rPr>
+        <w:rFonts w:hint="default"/>
+      </w:rPr>
+    </w:lvl>
+    <w:lvl w:ilvl="1">
+      <w:start w:val="1"/>
+      <w:numFmt w:val="decimal"/>
+      <w:isLgl/>
+      <w:lvlText w:val="%1.%2"/>
+      <w:lvlJc w:val="left"/>
+      <w:pPr>
+        <w:ind w:left="732" w:hanging="372"/>
+      </w:pPr>
+      <w:rPr>
+        <w:rFonts w:hint="default"/>
+      </w:rPr>
+    </w:lvl>
+    <w:lvl w:ilvl="2">
+      <w:start w:val="1"/>
+      <w:numFmt w:val="decimal"/>
+      <w:isLgl/>
+      <w:lvlText w:val="%1.%2.%3"/>
+      <w:lvlJc w:val="left"/>
+      <w:pPr>
+        <w:ind w:left="1080" w:hanging="720"/>
+      </w:pPr>
+      <w:rPr>
+        <w:rFonts w:hint="default"/>
+      </w:rPr>
+    </w:lvl>
+    <w:lvl w:ilvl="3">
+      <w:start w:val="1"/>
+      <w:numFmt w:val="decimal"/>
+      <w:isLgl/>
+      <w:lvlText w:val="%1.%2.%3.%4"/>
+      <w:lvlJc w:val="left"/>
+      <w:pPr>
+        <w:ind w:left="1080" w:hanging="720"/>
+      </w:pPr>
+      <w:rPr>
+        <w:rFonts w:hint="default"/>
+      </w:rPr>
+    </w:lvl>
+    <w:lvl w:ilvl="4">
+      <w:start w:val="1"/>
+      <w:numFmt w:val="decimal"/>
+      <w:isLgl/>
+      <w:lvlText w:val="%1.%2.%3.%4.%5"/>
+      <w:lvlJc w:val="left"/>
+      <w:pPr>
+        <w:ind w:left="1440" w:hanging="1080"/>
+      </w:pPr>
+      <w:rPr>
+        <w:rFonts w:hint="default"/>
+      </w:rPr>
+    </w:lvl>
+    <w:lvl w:ilvl="5">
+      <w:start w:val="1"/>
+      <w:numFmt w:val="decimal"/>
+      <w:isLgl/>
+      <w:lvlText w:val="%1.%2.%3.%4.%5.%6"/>
+      <w:lvlJc w:val="left"/>
+      <w:pPr>
+        <w:ind w:left="1440" w:hanging="1080"/>
+      </w:pPr>
+      <w:rPr>
+        <w:rFonts w:hint="default"/>
+      </w:rPr>
+    </w:lvl>
+    <w:lvl w:ilvl="6">
+      <w:start w:val="1"/>
+      <w:numFmt w:val="decimal"/>
+      <w:isLgl/>
+      <w:lvlText w:val="%1.%2.%3.%4.%5.%6.%7"/>
+      <w:lvlJc w:val="left"/>
+      <w:pPr>
+        <w:ind w:left="1800" w:hanging="1440"/>
+      </w:pPr>
+      <w:rPr>
+        <w:rFonts w:hint="default"/>
+      </w:rPr>
+    </w:lvl>
+    <w:lvl w:ilvl="7">
+      <w:start w:val="1"/>
+      <w:numFmt w:val="decimal"/>
+      <w:isLgl/>
+      <w:lvlText w:val="%1.%2.%3.%4.%5.%6.%7.%8"/>
+      <w:lvlJc w:val="left"/>
+      <w:pPr>
+        <w:ind w:left="1800" w:hanging="1440"/>
+      </w:pPr>
+      <w:rPr>
+        <w:rFonts w:hint="default"/>
+      </w:rPr>
+    </w:lvl>
+    <w:lvl w:ilvl="8">
+      <w:start w:val="1"/>
+      <w:numFmt w:val="decimal"/>
+      <w:isLgl/>
+      <w:lvlText w:val="%1.%2.%3.%4.%5.%6.%7.%8.%9"/>
+      <w:lvlJc w:val="left"/>
+      <w:pPr>
+        <w:ind w:left="1800" w:hanging="1440"/>
+      </w:pPr>
+      <w:rPr>
+        <w:rFonts w:hint="default"/>
+      </w:rPr>
+    </w:lvl>
+  </w:abstractNum>
+  <w:abstractNum w:abstractNumId="7" w15:restartNumberingAfterBreak="0">
+    <w:nsid w:val="2CC24D97"/>
+    <w:multiLevelType w:val="hybridMultilevel"/>
+    <w:tmpl w:val="35543D2C"/>
+    <w:lvl w:ilvl="0" w:tplc="2000000F">
+      <w:start w:val="1"/>
+      <w:numFmt w:val="decimal"/>
+      <w:lvlText w:val="%1."/>
+      <w:lvlJc w:val="left"/>
+      <w:pPr>
+        <w:ind w:left="720" w:hanging="360"/>
+      </w:pPr>
+      <w:rPr>
+        <w:rFonts w:hint="default"/>
+      </w:rPr>
+    </w:lvl>
+    <w:lvl w:ilvl="1" w:tplc="20000019" w:tentative="1">
+      <w:start w:val="1"/>
+      <w:numFmt w:val="lowerLetter"/>
+      <w:lvlText w:val="%2."/>
+      <w:lvlJc w:val="left"/>
+      <w:pPr>
+        <w:ind w:left="1440" w:hanging="360"/>
+      </w:pPr>
+    </w:lvl>
+    <w:lvl w:ilvl="2" w:tplc="2000001B" w:tentative="1">
+      <w:start w:val="1"/>
+      <w:numFmt w:val="lowerRoman"/>
+      <w:lvlText w:val="%3."/>
+      <w:lvlJc w:val="right"/>
+      <w:pPr>
+        <w:ind w:left="2160" w:hanging="180"/>
+      </w:pPr>
+    </w:lvl>
+    <w:lvl w:ilvl="3" w:tplc="2000000F" w:tentative="1">
+      <w:start w:val="1"/>
+      <w:numFmt w:val="decimal"/>
+      <w:lvlText w:val="%4."/>
+      <w:lvlJc w:val="left"/>
+      <w:pPr>
+        <w:ind w:left="2880" w:hanging="360"/>
+      </w:pPr>
+    </w:lvl>
+    <w:lvl w:ilvl="4" w:tplc="20000019" w:tentative="1">
+      <w:start w:val="1"/>
+      <w:numFmt w:val="lowerLetter"/>
+      <w:lvlText w:val="%5."/>
+      <w:lvlJc w:val="left"/>
+      <w:pPr>
+        <w:ind w:left="3600" w:hanging="360"/>
+      </w:pPr>
+    </w:lvl>
+    <w:lvl w:ilvl="5" w:tplc="2000001B" w:tentative="1">
+      <w:start w:val="1"/>
+      <w:numFmt w:val="lowerRoman"/>
+      <w:lvlText w:val="%6."/>
+      <w:lvlJc w:val="right"/>
+      <w:pPr>
+        <w:ind w:left="4320" w:hanging="180"/>
+      </w:pPr>
+    </w:lvl>
+    <w:lvl w:ilvl="6" w:tplc="2000000F" w:tentative="1">
+      <w:start w:val="1"/>
+      <w:numFmt w:val="decimal"/>
+      <w:lvlText w:val="%7."/>
+      <w:lvlJc w:val="left"/>
+      <w:pPr>
+        <w:ind w:left="5040" w:hanging="360"/>
+      </w:pPr>
+    </w:lvl>
+    <w:lvl w:ilvl="7" w:tplc="20000019" w:tentative="1">
+      <w:start w:val="1"/>
+      <w:numFmt w:val="lowerLetter"/>
+      <w:lvlText w:val="%8."/>
+      <w:lvlJc w:val="left"/>
+      <w:pPr>
+        <w:ind w:left="5760" w:hanging="360"/>
+      </w:pPr>
+    </w:lvl>
+    <w:lvl w:ilvl="8" w:tplc="2000001B" w:tentative="1">
+      <w:start w:val="1"/>
+      <w:numFmt w:val="lowerRoman"/>
+      <w:lvlText w:val="%9."/>
+      <w:lvlJc w:val="right"/>
+      <w:pPr>
+        <w:ind w:left="6480" w:hanging="180"/>
+      </w:pPr>
+    </w:lvl>
+  </w:abstractNum>
+  <w:abstractNum w:abstractNumId="8" w15:restartNumberingAfterBreak="0">
+    <w:nsid w:val="3C9C6D6F"/>
+    <w:multiLevelType w:val="hybridMultilevel"/>
+    <w:tmpl w:val="16AE8934"/>
+    <w:lvl w:ilvl="0" w:tplc="2000000F">
+      <w:start w:val="1"/>
+      <w:numFmt w:val="decimal"/>
+      <w:lvlText w:val="%1."/>
+      <w:lvlJc w:val="left"/>
+      <w:pPr>
+        <w:ind w:left="720" w:hanging="360"/>
+      </w:pPr>
+      <w:rPr>
+        <w:rFonts w:hint="default"/>
+      </w:rPr>
+    </w:lvl>
+    <w:lvl w:ilvl="1" w:tplc="20000019" w:tentative="1">
+      <w:start w:val="1"/>
+      <w:numFmt w:val="lowerLetter"/>
+      <w:lvlText w:val="%2."/>
+      <w:lvlJc w:val="left"/>
+      <w:pPr>
+        <w:ind w:left="1440" w:hanging="360"/>
+      </w:pPr>
+    </w:lvl>
+    <w:lvl w:ilvl="2" w:tplc="2000001B" w:tentative="1">
+      <w:start w:val="1"/>
+      <w:numFmt w:val="lowerRoman"/>
+      <w:lvlText w:val="%3."/>
+      <w:lvlJc w:val="right"/>
+      <w:pPr>
+        <w:ind w:left="2160" w:hanging="180"/>
+      </w:pPr>
+    </w:lvl>
+    <w:lvl w:ilvl="3" w:tplc="2000000F" w:tentative="1">
+      <w:start w:val="1"/>
+      <w:numFmt w:val="decimal"/>
+      <w:lvlText w:val="%4."/>
+      <w:lvlJc w:val="left"/>
+      <w:pPr>
+        <w:ind w:left="2880" w:hanging="360"/>
+      </w:pPr>
+    </w:lvl>
+    <w:lvl w:ilvl="4" w:tplc="20000019" w:tentative="1">
+      <w:start w:val="1"/>
+      <w:numFmt w:val="lowerLetter"/>
+      <w:lvlText w:val="%5."/>
+      <w:lvlJc w:val="left"/>
+      <w:pPr>
+        <w:ind w:left="3600" w:hanging="360"/>
+      </w:pPr>
+    </w:lvl>
+    <w:lvl w:ilvl="5" w:tplc="2000001B" w:tentative="1">
+      <w:start w:val="1"/>
+      <w:numFmt w:val="lowerRoman"/>
+      <w:lvlText w:val="%6."/>
+      <w:lvlJc w:val="right"/>
+      <w:pPr>
+        <w:ind w:left="4320" w:hanging="180"/>
+      </w:pPr>
+    </w:lvl>
+    <w:lvl w:ilvl="6" w:tplc="2000000F" w:tentative="1">
+      <w:start w:val="1"/>
+      <w:numFmt w:val="decimal"/>
+      <w:lvlText w:val="%7."/>
+      <w:lvlJc w:val="left"/>
+      <w:pPr>
+        <w:ind w:left="5040" w:hanging="360"/>
+      </w:pPr>
+    </w:lvl>
+    <w:lvl w:ilvl="7" w:tplc="20000019" w:tentative="1">
+      <w:start w:val="1"/>
+      <w:numFmt w:val="lowerLetter"/>
+      <w:lvlText w:val="%8."/>
+      <w:lvlJc w:val="left"/>
+      <w:pPr>
+        <w:ind w:left="5760" w:hanging="360"/>
+      </w:pPr>
+    </w:lvl>
+    <w:lvl w:ilvl="8" w:tplc="2000001B" w:tentative="1">
+      <w:start w:val="1"/>
+      <w:numFmt w:val="lowerRoman"/>
+      <w:lvlText w:val="%9."/>
+      <w:lvlJc w:val="right"/>
+      <w:pPr>
+        <w:ind w:left="6480" w:hanging="180"/>
+      </w:pPr>
+    </w:lvl>
+  </w:abstractNum>
+  <w:abstractNum w:abstractNumId="9" w15:restartNumberingAfterBreak="0">
+    <w:nsid w:val="60600CDA"/>
+    <w:multiLevelType w:val="hybridMultilevel"/>
+    <w:tmpl w:val="6EAE95E2"/>
+    <w:lvl w:ilvl="0" w:tplc="2000000F">
+      <w:start w:val="1"/>
+      <w:numFmt w:val="decimal"/>
+      <w:lvlText w:val="%1."/>
+      <w:lvlJc w:val="left"/>
+      <w:pPr>
+        <w:ind w:left="720" w:hanging="360"/>
+      </w:pPr>
+      <w:rPr>
+        <w:rFonts w:hint="default"/>
+      </w:rPr>
+    </w:lvl>
+    <w:lvl w:ilvl="1" w:tplc="20000019" w:tentative="1">
+      <w:start w:val="1"/>
+      <w:numFmt w:val="lowerLetter"/>
+      <w:lvlText w:val="%2."/>
+      <w:lvlJc w:val="left"/>
+      <w:pPr>
+        <w:ind w:left="1440" w:hanging="360"/>
+      </w:pPr>
+    </w:lvl>
+    <w:lvl w:ilvl="2" w:tplc="2000001B" w:tentative="1">
+      <w:start w:val="1"/>
+      <w:numFmt w:val="lowerRoman"/>
+      <w:lvlText w:val="%3."/>
+      <w:lvlJc w:val="right"/>
+      <w:pPr>
+        <w:ind w:left="2160" w:hanging="180"/>
+      </w:pPr>
+    </w:lvl>
+    <w:lvl w:ilvl="3" w:tplc="2000000F" w:tentative="1">
+      <w:start w:val="1"/>
+      <w:numFmt w:val="decimal"/>
+      <w:lvlText w:val="%4."/>
+      <w:lvlJc w:val="left"/>
+      <w:pPr>
+        <w:ind w:left="2880" w:hanging="360"/>
+      </w:pPr>
+    </w:lvl>
+    <w:lvl w:ilvl="4" w:tplc="20000019" w:tentative="1">
+      <w:start w:val="1"/>
+      <w:numFmt w:val="lowerLetter"/>
+      <w:lvlText w:val="%5."/>
+      <w:lvlJc w:val="left"/>
+      <w:pPr>
+        <w:ind w:left="3600" w:hanging="360"/>
+      </w:pPr>
+    </w:lvl>
+    <w:lvl w:ilvl="5" w:tplc="2000001B" w:tentative="1">
+      <w:start w:val="1"/>
+      <w:numFmt w:val="lowerRoman"/>
+      <w:lvlText w:val="%6."/>
+      <w:lvlJc w:val="right"/>
+      <w:pPr>
+        <w:ind w:left="4320" w:hanging="180"/>
+      </w:pPr>
+    </w:lvl>
+    <w:lvl w:ilvl="6" w:tplc="2000000F" w:tentative="1">
+      <w:start w:val="1"/>
+      <w:numFmt w:val="decimal"/>
+      <w:lvlText w:val="%7."/>
+      <w:lvlJc w:val="left"/>
+      <w:pPr>
+        <w:ind w:left="5040" w:hanging="360"/>
+      </w:pPr>
+    </w:lvl>
+    <w:lvl w:ilvl="7" w:tplc="20000019" w:tentative="1">
+      <w:start w:val="1"/>
+      <w:numFmt w:val="lowerLetter"/>
+      <w:lvlText w:val="%8."/>
+      <w:lvlJc w:val="left"/>
+      <w:pPr>
+        <w:ind w:left="5760" w:hanging="360"/>
+      </w:pPr>
+    </w:lvl>
+    <w:lvl w:ilvl="8" w:tplc="2000001B" w:tentative="1">
+      <w:start w:val="1"/>
+      <w:numFmt w:val="lowerRoman"/>
+      <w:lvlText w:val="%9."/>
+      <w:lvlJc w:val="right"/>
+      <w:pPr>
+        <w:ind w:left="6480" w:hanging="180"/>
+      </w:pPr>
+    </w:lvl>
+  </w:abstractNum>
+  <w:abstractNum w:abstractNumId="10" w15:restartNumberingAfterBreak="0">
+    <w:nsid w:val="70733E27"/>
+    <w:multiLevelType w:val="hybridMultilevel"/>
+    <w:tmpl w:val="CCE2A574"/>
+    <w:lvl w:ilvl="0" w:tplc="2000000F">
+      <w:start w:val="1"/>
+      <w:numFmt w:val="decimal"/>
+      <w:lvlText w:val="%1."/>
+      <w:lvlJc w:val="left"/>
+      <w:pPr>
+        <w:ind w:left="720" w:hanging="360"/>
+      </w:pPr>
+      <w:rPr>
+        <w:rFonts w:hint="default"/>
+      </w:rPr>
+    </w:lvl>
+    <w:lvl w:ilvl="1" w:tplc="20000019" w:tentative="1">
+      <w:start w:val="1"/>
+      <w:numFmt w:val="lowerLetter"/>
+      <w:lvlText w:val="%2."/>
+      <w:lvlJc w:val="left"/>
+      <w:pPr>
+        <w:ind w:left="1440" w:hanging="360"/>
+      </w:pPr>
+    </w:lvl>
+    <w:lvl w:ilvl="2" w:tplc="2000001B" w:tentative="1">
+      <w:start w:val="1"/>
+      <w:numFmt w:val="lowerRoman"/>
+      <w:lvlText w:val="%3."/>
+      <w:lvlJc w:val="right"/>
+      <w:pPr>
+        <w:ind w:left="2160" w:hanging="180"/>
+      </w:pPr>
+    </w:lvl>
+    <w:lvl w:ilvl="3" w:tplc="2000000F" w:tentative="1">
+      <w:start w:val="1"/>
+      <w:numFmt w:val="decimal"/>
+      <w:lvlText w:val="%4."/>
+      <w:lvlJc w:val="left"/>
+      <w:pPr>
+        <w:ind w:left="2880" w:hanging="360"/>
+      </w:pPr>
+    </w:lvl>
+    <w:lvl w:ilvl="4" w:tplc="20000019" w:tentative="1">
+      <w:start w:val="1"/>
+      <w:numFmt w:val="lowerLetter"/>
+      <w:lvlText w:val="%5."/>
+      <w:lvlJc w:val="left"/>
+      <w:pPr>
+        <w:ind w:left="3600" w:hanging="360"/>
+      </w:pPr>
+    </w:lvl>
+    <w:lvl w:ilvl="5" w:tplc="2000001B" w:tentative="1">
+      <w:start w:val="1"/>
+      <w:numFmt w:val="lowerRoman"/>
+      <w:lvlText w:val="%6."/>
+      <w:lvlJc w:val="right"/>
+      <w:pPr>
+        <w:ind w:left="4320" w:hanging="180"/>
+      </w:pPr>
+    </w:lvl>
+    <w:lvl w:ilvl="6" w:tplc="2000000F" w:tentative="1">
+      <w:start w:val="1"/>
+      <w:numFmt w:val="decimal"/>
+      <w:lvlText w:val="%7."/>
+      <w:lvlJc w:val="left"/>
+      <w:pPr>
+        <w:ind w:left="5040" w:hanging="360"/>
+      </w:pPr>
+    </w:lvl>
+    <w:lvl w:ilvl="7" w:tplc="20000019" w:tentative="1">
+      <w:start w:val="1"/>
+      <w:numFmt w:val="lowerLetter"/>
+      <w:lvlText w:val="%8."/>
+      <w:lvlJc w:val="left"/>
+      <w:pPr>
+        <w:ind w:left="5760" w:hanging="360"/>
+      </w:pPr>
+    </w:lvl>
+    <w:lvl w:ilvl="8" w:tplc="2000001B" w:tentative="1">
+      <w:start w:val="1"/>
+      <w:numFmt w:val="lowerRoman"/>
+      <w:lvlText w:val="%9."/>
+      <w:lvlJc w:val="right"/>
+      <w:pPr>
+        <w:ind w:left="6480" w:hanging="180"/>
+      </w:pPr>
+    </w:lvl>
+  </w:abstractNum>
+  <w:abstractNum w:abstractNumId="11" w15:restartNumberingAfterBreak="0">
+    <w:nsid w:val="76A43367"/>
+    <w:multiLevelType w:val="multilevel"/>
+    <w:tmpl w:val="90DA7E8E"/>
+    <w:lvl w:ilvl="0">
+      <w:start w:val="1"/>
+      <w:numFmt w:val="decimal"/>
+      <w:lvlText w:val="%1."/>
+      <w:lvlJc w:val="left"/>
+      <w:pPr>
+        <w:ind w:left="720" w:hanging="360"/>
+      </w:pPr>
+      <w:rPr>
+        <w:rFonts w:hint="default"/>
+      </w:rPr>
+    </w:lvl>
+    <w:lvl w:ilvl="1">
+      <w:start w:val="1"/>
+      <w:numFmt w:val="decimal"/>
+      <w:isLgl/>
+      <w:lvlText w:val="%1.%2"/>
+      <w:lvlJc w:val="left"/>
+      <w:pPr>
+        <w:ind w:left="732" w:hanging="372"/>
+      </w:pPr>
+      <w:rPr>
+        <w:rFonts w:hint="default"/>
+      </w:rPr>
+    </w:lvl>
+    <w:lvl w:ilvl="2">
+      <w:start w:val="1"/>
+      <w:numFmt w:val="decimal"/>
+      <w:isLgl/>
+      <w:lvlText w:val="%1.%2.%3"/>
+      <w:lvlJc w:val="left"/>
+      <w:pPr>
+        <w:ind w:left="1080" w:hanging="720"/>
+      </w:pPr>
+      <w:rPr>
+        <w:rFonts w:hint="default"/>
+      </w:rPr>
+    </w:lvl>
+    <w:lvl w:ilvl="3">
+      <w:start w:val="1"/>
+      <w:numFmt w:val="decimal"/>
+      <w:isLgl/>
+      <w:lvlText w:val="%1.%2.%3.%4"/>
+      <w:lvlJc w:val="left"/>
+      <w:pPr>
+        <w:ind w:left="1080" w:hanging="720"/>
+      </w:pPr>
+      <w:rPr>
+        <w:rFonts w:hint="default"/>
+      </w:rPr>
+    </w:lvl>
+    <w:lvl w:ilvl="4">
+      <w:start w:val="1"/>
+      <w:numFmt w:val="decimal"/>
+      <w:isLgl/>
+      <w:lvlText w:val="%1.%2.%3.%4.%5"/>
+      <w:lvlJc w:val="left"/>
+      <w:pPr>
+        <w:ind w:left="1440" w:hanging="1080"/>
+      </w:pPr>
+      <w:rPr>
+        <w:rFonts w:hint="default"/>
+      </w:rPr>
+    </w:lvl>
+    <w:lvl w:ilvl="5">
+      <w:start w:val="1"/>
+      <w:numFmt w:val="decimal"/>
+      <w:isLgl/>
+      <w:lvlText w:val="%1.%2.%3.%4.%5.%6"/>
+      <w:lvlJc w:val="left"/>
+      <w:pPr>
+        <w:ind w:left="1440" w:hanging="1080"/>
+      </w:pPr>
+      <w:rPr>
+        <w:rFonts w:hint="default"/>
+      </w:rPr>
+    </w:lvl>
+    <w:lvl w:ilvl="6">
+      <w:start w:val="1"/>
+      <w:numFmt w:val="decimal"/>
+      <w:isLgl/>
+      <w:lvlText w:val="%1.%2.%3.%4.%5.%6.%7"/>
+      <w:lvlJc w:val="left"/>
+      <w:pPr>
+        <w:ind w:left="1800" w:hanging="1440"/>
+      </w:pPr>
+      <w:rPr>
+        <w:rFonts w:hint="default"/>
+      </w:rPr>
+    </w:lvl>
+    <w:lvl w:ilvl="7">
+      <w:start w:val="1"/>
+      <w:numFmt w:val="decimal"/>
+      <w:isLgl/>
+      <w:lvlText w:val="%1.%2.%3.%4.%5.%6.%7.%8"/>
+      <w:lvlJc w:val="left"/>
+      <w:pPr>
+        <w:ind w:left="1800" w:hanging="1440"/>
+      </w:pPr>
+      <w:rPr>
+        <w:rFonts w:hint="default"/>
+      </w:rPr>
+    </w:lvl>
+    <w:lvl w:ilvl="8">
+      <w:start w:val="1"/>
+      <w:numFmt w:val="decimal"/>
+      <w:isLgl/>
+      <w:lvlText w:val="%1.%2.%3.%4.%5.%6.%7.%8.%9"/>
+      <w:lvlJc w:val="left"/>
+      <w:pPr>
+        <w:ind w:left="1800" w:hanging="1440"/>
+      </w:pPr>
+      <w:rPr>
+        <w:rFonts w:hint="default"/>
+      </w:rPr>
+    </w:lvl>
+  </w:abstractNum>
+  <w:abstractNum w:abstractNumId="12" w15:restartNumberingAfterBreak="0">
+    <w:nsid w:val="7DB01C80"/>
+    <w:multiLevelType w:val="hybridMultilevel"/>
+    <w:tmpl w:val="B5C27B2C"/>
+    <w:lvl w:ilvl="0" w:tplc="2000000F">
+      <w:start w:val="1"/>
+      <w:numFmt w:val="decimal"/>
+      <w:lvlText w:val="%1."/>
+      <w:lvlJc w:val="left"/>
+      <w:pPr>
+        <w:ind w:left="720" w:hanging="360"/>
+      </w:pPr>
+      <w:rPr>
+        <w:rFonts w:hint="default"/>
+      </w:rPr>
+    </w:lvl>
+    <w:lvl w:ilvl="1" w:tplc="20000019" w:tentative="1">
+      <w:start w:val="1"/>
+      <w:numFmt w:val="lowerLetter"/>
+      <w:lvlText w:val="%2."/>
+      <w:lvlJc w:val="left"/>
+      <w:pPr>
+        <w:ind w:left="1440" w:hanging="360"/>
+      </w:pPr>
+    </w:lvl>
+    <w:lvl w:ilvl="2" w:tplc="2000001B" w:tentative="1">
+      <w:start w:val="1"/>
+      <w:numFmt w:val="lowerRoman"/>
+      <w:lvlText w:val="%3."/>
+      <w:lvlJc w:val="right"/>
+      <w:pPr>
+        <w:ind w:left="2160" w:hanging="180"/>
+      </w:pPr>
+    </w:lvl>
+    <w:lvl w:ilvl="3" w:tplc="2000000F" w:tentative="1">
+      <w:start w:val="1"/>
+      <w:numFmt w:val="decimal"/>
+      <w:lvlText w:val="%4."/>
+      <w:lvlJc w:val="left"/>
+      <w:pPr>
+        <w:ind w:left="2880" w:hanging="360"/>
+      </w:pPr>
+    </w:lvl>
+    <w:lvl w:ilvl="4" w:tplc="20000019" w:tentative="1">
+      <w:start w:val="1"/>
+      <w:numFmt w:val="lowerLetter"/>
+      <w:lvlText w:val="%5."/>
+      <w:lvlJc w:val="left"/>
+      <w:pPr>
+        <w:ind w:left="3600" w:hanging="360"/>
+      </w:pPr>
+    </w:lvl>
+    <w:lvl w:ilvl="5" w:tplc="2000001B" w:tentative="1">
+      <w:start w:val="1"/>
+      <w:numFmt w:val="lowerRoman"/>
+      <w:lvlText w:val="%6."/>
+      <w:lvlJc w:val="right"/>
+      <w:pPr>
+        <w:ind w:left="4320" w:hanging="180"/>
+      </w:pPr>
+    </w:lvl>
+    <w:lvl w:ilvl="6" w:tplc="2000000F" w:tentative="1">
+      <w:start w:val="1"/>
+      <w:numFmt w:val="decimal"/>
+      <w:lvlText w:val="%7."/>
+      <w:lvlJc w:val="left"/>
+      <w:pPr>
+        <w:ind w:left="5040" w:hanging="360"/>
+      </w:pPr>
+    </w:lvl>
+    <w:lvl w:ilvl="7" w:tplc="20000019" w:tentative="1">
+      <w:start w:val="1"/>
+      <w:numFmt w:val="lowerLetter"/>
+      <w:lvlText w:val="%8."/>
+      <w:lvlJc w:val="left"/>
+      <w:pPr>
+        <w:ind w:left="5760" w:hanging="360"/>
+      </w:pPr>
+    </w:lvl>
+    <w:lvl w:ilvl="8" w:tplc="2000001B" w:tentative="1">
+      <w:start w:val="1"/>
+      <w:numFmt w:val="lowerRoman"/>
+      <w:lvlText w:val="%9."/>
+      <w:lvlJc w:val="right"/>
+      <w:pPr>
+        <w:ind w:left="6480" w:hanging="180"/>
+      </w:pPr>
+    </w:lvl>
+  </w:abstractNum>
+  <w:num w:numId="1">
+    <w:abstractNumId w:val="11"/>
+  </w:num>
+  <w:num w:numId="2">
+    <w:abstractNumId w:val="1"/>
+  </w:num>
+  <w:num w:numId="3">
+    <w:abstractNumId w:val="6"/>
+  </w:num>
+  <w:num w:numId="4">
+    <w:abstractNumId w:val="0"/>
+  </w:num>
+  <w:num w:numId="5">
+    <w:abstractNumId w:val="8"/>
+  </w:num>
+  <w:num w:numId="6">
+    <w:abstractNumId w:val="10"/>
+  </w:num>
+  <w:num w:numId="7">
+    <w:abstractNumId w:val="12"/>
+  </w:num>
+  <w:num w:numId="8">
+    <w:abstractNumId w:val="2"/>
+  </w:num>
+  <w:num w:numId="9">
+    <w:abstractNumId w:val="5"/>
+  </w:num>
+  <w:num w:numId="10">
+    <w:abstractNumId w:val="4"/>
+  </w:num>
+  <w:num w:numId="11">
+    <w:abstractNumId w:val="3"/>
+  </w:num>
+  <w:num w:numId="12">
+    <w:abstractNumId w:val="9"/>
+  </w:num>
+  <w:num w:numId="13">
+    <w:abstractNumId w:val="7"/>
+  </w:num>
+</w:numbering>
 </file>
 
 <file path=word/styles.xml><?xml version="1.0" encoding="utf-8"?>
@@ -1534,6 +5757,10 @@
   <w:style w:type="paragraph" w:default="1" w:styleId="Normal">
     <w:name w:val="Normal"/>
     <w:qFormat/>
+    <w:rsid w:val="007F193B"/>
+    <w:pPr>
+      <w:keepLines/>
+    </w:pPr>
   </w:style>
   <w:style w:type="paragraph" w:styleId="Heading1">
     <w:name w:val="heading 1"/>
@@ -1546,7 +5773,6 @@
     <w:rsid w:val="009749D9"/>
     <w:pPr>
       <w:keepNext/>
-      <w:keepLines/>
       <w:pageBreakBefore/>
       <w:pBdr>
         <w:bottom w:val="single" w:sz="12" w:space="4" w:color="2F5496" w:themeColor="accent1" w:themeShade="BF"/>
@@ -1572,7 +5798,6 @@
     <w:rsid w:val="009749D9"/>
     <w:pPr>
       <w:keepNext/>
-      <w:keepLines/>
       <w:pBdr>
         <w:bottom w:val="single" w:sz="8" w:space="4" w:color="2F5496" w:themeColor="accent1" w:themeShade="BF"/>
       </w:pBdr>
@@ -1585,6 +5810,27 @@
       <w:color w:val="2F5496" w:themeColor="accent1" w:themeShade="BF"/>
       <w:sz w:val="32"/>
       <w:szCs w:val="26"/>
+    </w:rPr>
+  </w:style>
+  <w:style w:type="paragraph" w:styleId="Heading3">
+    <w:name w:val="heading 3"/>
+    <w:basedOn w:val="Normal"/>
+    <w:next w:val="Normal"/>
+    <w:link w:val="Heading3Char"/>
+    <w:uiPriority w:val="9"/>
+    <w:unhideWhenUsed/>
+    <w:qFormat/>
+    <w:rsid w:val="007F193B"/>
+    <w:pPr>
+      <w:keepNext/>
+      <w:spacing w:before="40" w:after="0"/>
+      <w:outlineLvl w:val="2"/>
+    </w:pPr>
+    <w:rPr>
+      <w:rFonts w:asciiTheme="majorHAnsi" w:eastAsiaTheme="majorEastAsia" w:hAnsiTheme="majorHAnsi" w:cstheme="majorBidi"/>
+      <w:color w:val="1F3763" w:themeColor="accent1" w:themeShade="7F"/>
+      <w:sz w:val="24"/>
+      <w:szCs w:val="24"/>
     </w:rPr>
   </w:style>
   <w:style w:type="character" w:default="1" w:styleId="DefaultParagraphFont">
@@ -1789,6 +6035,142 @@
       <w:szCs w:val="26"/>
     </w:rPr>
   </w:style>
+  <w:style w:type="table" w:styleId="TableGrid">
+    <w:name w:val="Table Grid"/>
+    <w:basedOn w:val="TableNormal"/>
+    <w:uiPriority w:val="39"/>
+    <w:rsid w:val="00384028"/>
+    <w:pPr>
+      <w:spacing w:after="0" w:line="240" w:lineRule="auto"/>
+    </w:pPr>
+    <w:tblPr>
+      <w:tblBorders>
+        <w:top w:val="single" w:sz="4" w:space="0" w:color="auto"/>
+        <w:left w:val="single" w:sz="4" w:space="0" w:color="auto"/>
+        <w:bottom w:val="single" w:sz="4" w:space="0" w:color="auto"/>
+        <w:right w:val="single" w:sz="4" w:space="0" w:color="auto"/>
+        <w:insideH w:val="single" w:sz="4" w:space="0" w:color="auto"/>
+        <w:insideV w:val="single" w:sz="4" w:space="0" w:color="auto"/>
+      </w:tblBorders>
+    </w:tblPr>
+  </w:style>
+  <w:style w:type="table" w:styleId="PlainTable3">
+    <w:name w:val="Plain Table 3"/>
+    <w:basedOn w:val="TableNormal"/>
+    <w:uiPriority w:val="43"/>
+    <w:rsid w:val="007F193B"/>
+    <w:pPr>
+      <w:spacing w:after="0" w:line="240" w:lineRule="auto"/>
+    </w:pPr>
+    <w:tblPr>
+      <w:tblStyleRowBandSize w:val="1"/>
+      <w:tblStyleColBandSize w:val="1"/>
+    </w:tblPr>
+    <w:tblStylePr w:type="firstRow">
+      <w:rPr>
+        <w:b/>
+        <w:bCs/>
+        <w:caps/>
+      </w:rPr>
+      <w:tblPr/>
+      <w:tcPr>
+        <w:tcBorders>
+          <w:bottom w:val="single" w:sz="4" w:space="0" w:color="7F7F7F" w:themeColor="text1" w:themeTint="80"/>
+        </w:tcBorders>
+      </w:tcPr>
+    </w:tblStylePr>
+    <w:tblStylePr w:type="lastRow">
+      <w:rPr>
+        <w:b/>
+        <w:bCs/>
+        <w:caps/>
+      </w:rPr>
+      <w:tblPr/>
+      <w:tcPr>
+        <w:tcBorders>
+          <w:top w:val="nil"/>
+        </w:tcBorders>
+      </w:tcPr>
+    </w:tblStylePr>
+    <w:tblStylePr w:type="firstCol">
+      <w:rPr>
+        <w:b/>
+        <w:bCs/>
+        <w:caps/>
+      </w:rPr>
+      <w:tblPr/>
+      <w:tcPr>
+        <w:tcBorders>
+          <w:right w:val="single" w:sz="4" w:space="0" w:color="7F7F7F" w:themeColor="text1" w:themeTint="80"/>
+        </w:tcBorders>
+      </w:tcPr>
+    </w:tblStylePr>
+    <w:tblStylePr w:type="lastCol">
+      <w:rPr>
+        <w:b/>
+        <w:bCs/>
+        <w:caps/>
+      </w:rPr>
+      <w:tblPr/>
+      <w:tcPr>
+        <w:tcBorders>
+          <w:left w:val="nil"/>
+        </w:tcBorders>
+      </w:tcPr>
+    </w:tblStylePr>
+    <w:tblStylePr w:type="band1Vert">
+      <w:tblPr/>
+      <w:tcPr>
+        <w:shd w:val="clear" w:color="auto" w:fill="F2F2F2" w:themeFill="background1" w:themeFillShade="F2"/>
+      </w:tcPr>
+    </w:tblStylePr>
+    <w:tblStylePr w:type="band1Horz">
+      <w:tblPr/>
+      <w:tcPr>
+        <w:shd w:val="clear" w:color="auto" w:fill="F2F2F2" w:themeFill="background1" w:themeFillShade="F2"/>
+      </w:tcPr>
+    </w:tblStylePr>
+    <w:tblStylePr w:type="neCell">
+      <w:tblPr/>
+      <w:tcPr>
+        <w:tcBorders>
+          <w:left w:val="nil"/>
+        </w:tcBorders>
+      </w:tcPr>
+    </w:tblStylePr>
+    <w:tblStylePr w:type="nwCell">
+      <w:tblPr/>
+      <w:tcPr>
+        <w:tcBorders>
+          <w:right w:val="nil"/>
+        </w:tcBorders>
+      </w:tcPr>
+    </w:tblStylePr>
+  </w:style>
+  <w:style w:type="paragraph" w:styleId="ListParagraph">
+    <w:name w:val="List Paragraph"/>
+    <w:basedOn w:val="Normal"/>
+    <w:uiPriority w:val="34"/>
+    <w:qFormat/>
+    <w:rsid w:val="007F193B"/>
+    <w:pPr>
+      <w:ind w:left="720"/>
+      <w:contextualSpacing/>
+    </w:pPr>
+  </w:style>
+  <w:style w:type="character" w:customStyle="1" w:styleId="Heading3Char">
+    <w:name w:val="Heading 3 Char"/>
+    <w:basedOn w:val="DefaultParagraphFont"/>
+    <w:link w:val="Heading3"/>
+    <w:uiPriority w:val="9"/>
+    <w:rsid w:val="007F193B"/>
+    <w:rPr>
+      <w:rFonts w:asciiTheme="majorHAnsi" w:eastAsiaTheme="majorEastAsia" w:hAnsiTheme="majorHAnsi" w:cstheme="majorBidi"/>
+      <w:color w:val="1F3763" w:themeColor="accent1" w:themeShade="7F"/>
+      <w:sz w:val="24"/>
+      <w:szCs w:val="24"/>
+    </w:rPr>
+  </w:style>
 </w:styles>
 </file>
 
@@ -1895,19 +6277,19 @@
 
 <file path=word/glossary/fontTable.xml><?xml version="1.0" encoding="utf-8"?>
 <w:fonts xmlns:mc="http://schemas.openxmlformats.org/markup-compatibility/2006" xmlns:r="http://schemas.openxmlformats.org/officeDocument/2006/relationships" xmlns:w="http://schemas.openxmlformats.org/wordprocessingml/2006/main" xmlns:w14="http://schemas.microsoft.com/office/word/2010/wordml" xmlns:w15="http://schemas.microsoft.com/office/word/2012/wordml" xmlns:w16cex="http://schemas.microsoft.com/office/word/2018/wordml/cex" xmlns:w16cid="http://schemas.microsoft.com/office/word/2016/wordml/cid" xmlns:w16="http://schemas.microsoft.com/office/word/2018/wordml" xmlns:w16sdtdh="http://schemas.microsoft.com/office/word/2020/wordml/sdtdatahash" xmlns:w16se="http://schemas.microsoft.com/office/word/2015/wordml/symex" mc:Ignorable="w14 w15 w16se w16cid w16 w16cex w16sdtdh">
+  <w:font w:name="Times New Roman">
+    <w:panose1 w:val="02020603050405020304"/>
+    <w:charset w:val="00"/>
+    <w:family w:val="roman"/>
+    <w:pitch w:val="variable"/>
+    <w:sig w:usb0="E0002EFF" w:usb1="C000785B" w:usb2="00000009" w:usb3="00000000" w:csb0="000001FF" w:csb1="00000000"/>
+  </w:font>
   <w:font w:name="Calibri">
     <w:panose1 w:val="020F0502020204030204"/>
     <w:charset w:val="00"/>
     <w:family w:val="swiss"/>
     <w:pitch w:val="variable"/>
     <w:sig w:usb0="E4002EFF" w:usb1="C000247B" w:usb2="00000009" w:usb3="00000000" w:csb0="000001FF" w:csb1="00000000"/>
-  </w:font>
-  <w:font w:name="Times New Roman">
-    <w:panose1 w:val="02020603050405020304"/>
-    <w:charset w:val="00"/>
-    <w:family w:val="roman"/>
-    <w:pitch w:val="variable"/>
-    <w:sig w:usb0="E0002EFF" w:usb1="C000785B" w:usb2="00000009" w:usb3="00000000" w:csb0="000001FF" w:csb1="00000000"/>
   </w:font>
   <w:font w:name="Calibri Light">
     <w:panose1 w:val="020F0302020204030204"/>
@@ -1936,6 +6318,8 @@
   <w:rsids>
     <w:rsidRoot w:val="00473B02"/>
     <w:rsid w:val="00473B02"/>
+    <w:rsid w:val="00881E65"/>
+    <w:rsid w:val="00AF5618"/>
     <w:rsid w:val="00D67B8D"/>
   </w:rsids>
   <m:mathPr>
@@ -2393,10 +6777,6 @@
     <w:name w:val="B2BCBC5825064F0E8D66286800F78728"/>
     <w:rsid w:val="00473B02"/>
   </w:style>
-  <w:style w:type="paragraph" w:customStyle="1" w:styleId="3683AC33A72A469BB2487E348F3A60BE">
-    <w:name w:val="3683AC33A72A469BB2487E348F3A60BE"/>
-    <w:rsid w:val="00473B02"/>
-  </w:style>
   <w:style w:type="paragraph" w:customStyle="1" w:styleId="7CEEF3676575432D859BC78830C5ED99">
     <w:name w:val="7CEEF3676575432D859BC78830C5ED99"/>
     <w:rsid w:val="00473B02"/>
@@ -2410,42 +6790,6 @@
     <w:rPr>
       <w:color w:val="808080"/>
     </w:rPr>
-  </w:style>
-  <w:style w:type="paragraph" w:customStyle="1" w:styleId="40DDE5EBCBD640D38653EB3BEDD7F529">
-    <w:name w:val="40DDE5EBCBD640D38653EB3BEDD7F529"/>
-    <w:rsid w:val="00473B02"/>
-  </w:style>
-  <w:style w:type="paragraph" w:customStyle="1" w:styleId="14E5057CBD8840FFA918C7BD4C4030D4">
-    <w:name w:val="14E5057CBD8840FFA918C7BD4C4030D4"/>
-    <w:rsid w:val="00473B02"/>
-  </w:style>
-  <w:style w:type="paragraph" w:customStyle="1" w:styleId="6BEA2EFC66EE4753A643A581CAFF6114">
-    <w:name w:val="6BEA2EFC66EE4753A643A581CAFF6114"/>
-    <w:rsid w:val="00473B02"/>
-  </w:style>
-  <w:style w:type="paragraph" w:customStyle="1" w:styleId="E46E67AE7A894AE8AA1A79F0BBFB9541">
-    <w:name w:val="E46E67AE7A894AE8AA1A79F0BBFB9541"/>
-    <w:rsid w:val="00473B02"/>
-  </w:style>
-  <w:style w:type="paragraph" w:customStyle="1" w:styleId="741232C0E71B462EBBD93BDE432A034D">
-    <w:name w:val="741232C0E71B462EBBD93BDE432A034D"/>
-    <w:rsid w:val="00473B02"/>
-  </w:style>
-  <w:style w:type="paragraph" w:customStyle="1" w:styleId="AFF635F8424A4714A34AD0CE4FC371A2">
-    <w:name w:val="AFF635F8424A4714A34AD0CE4FC371A2"/>
-    <w:rsid w:val="00473B02"/>
-  </w:style>
-  <w:style w:type="paragraph" w:customStyle="1" w:styleId="9414CBDB227547579C2DE30CFF3CC19D">
-    <w:name w:val="9414CBDB227547579C2DE30CFF3CC19D"/>
-    <w:rsid w:val="00473B02"/>
-  </w:style>
-  <w:style w:type="paragraph" w:customStyle="1" w:styleId="8B391228F9934FFA9A3EBF6D3956ECA2">
-    <w:name w:val="8B391228F9934FFA9A3EBF6D3956ECA2"/>
-    <w:rsid w:val="00473B02"/>
-  </w:style>
-  <w:style w:type="paragraph" w:customStyle="1" w:styleId="FA6B948A648348B8B7A8AA35EF8FE79F">
-    <w:name w:val="FA6B948A648348B8B7A8AA35EF8FE79F"/>
-    <w:rsid w:val="00473B02"/>
   </w:style>
 </w:styles>
 </file>

</xml_diff>